<commit_message>
Removed P.S. from Email
Not enough people signed up and thus I removed the mention of adding the group to the email - but the email will still be sent.
</commit_message>
<xml_diff>
--- a/0. Email for ACLU.docx
+++ b/0. Email for ACLU.docx
@@ -4,60 +4,65 @@
   <w:body>
     <w:p>
       <w:pPr>
-        <w:pStyle w:val="NormalWeb"/>
         <w:shd w:val="clear" w:color="auto" w:fill="FFFFFF"/>
-        <w:spacing w:before="0" w:beforeAutospacing="0" w:after="0" w:afterAutospacing="0" w:line="231" w:lineRule="atLeast"/>
-        <w:rPr>
-          <w:rFonts w:ascii="Calibri" w:hAnsi="Calibri" w:cs="Calibri"/>
-          <w:sz w:val="22"/>
-          <w:szCs w:val="22"/>
-        </w:rPr>
-      </w:pPr>
-      <w:r>
-        <w:rPr>
-          <w:rFonts w:ascii="Calibri" w:hAnsi="Calibri" w:cs="Calibri"/>
-          <w:sz w:val="22"/>
-          <w:szCs w:val="22"/>
+        <w:spacing w:after="0" w:line="231" w:lineRule="atLeast"/>
+        <w:rPr>
+          <w:rFonts w:ascii="Calibri" w:eastAsia="Times New Roman" w:hAnsi="Calibri" w:cs="Calibri"/>
+          <w:color w:val="000000"/>
+          <w:kern w:val="0"/>
+          <w14:ligatures w14:val="none"/>
+        </w:rPr>
+      </w:pPr>
+      <w:r>
+        <w:rPr>
+          <w:rFonts w:ascii="Calibri" w:eastAsia="Times New Roman" w:hAnsi="Calibri" w:cs="Calibri"/>
+          <w:color w:val="000000"/>
+          <w:kern w:val="0"/>
+          <w:bdr w:val="none" w:sz="0" w:space="0" w:color="auto" w:frame="1"/>
+          <w14:ligatures w14:val="none"/>
         </w:rPr>
         <w:t>To Whom it May Concern at ACLU,</w:t>
       </w:r>
     </w:p>
     <w:p>
       <w:pPr>
-        <w:pStyle w:val="NormalWeb"/>
         <w:shd w:val="clear" w:color="auto" w:fill="FFFFFF"/>
-        <w:spacing w:before="0" w:beforeAutospacing="0" w:after="0" w:afterAutospacing="0" w:line="231" w:lineRule="atLeast"/>
-        <w:rPr>
-          <w:rFonts w:ascii="Calibri" w:hAnsi="Calibri" w:cs="Calibri"/>
-          <w:sz w:val="22"/>
-          <w:szCs w:val="22"/>
-        </w:rPr>
-      </w:pPr>
-      <w:r>
-        <w:rPr>
-          <w:rFonts w:ascii="Calibri" w:hAnsi="Calibri" w:cs="Calibri"/>
-          <w:sz w:val="22"/>
-          <w:szCs w:val="22"/>
+        <w:spacing w:after="0" w:line="231" w:lineRule="atLeast"/>
+        <w:rPr>
+          <w:rFonts w:ascii="Calibri" w:eastAsia="Times New Roman" w:hAnsi="Calibri" w:cs="Calibri"/>
+          <w:color w:val="000000"/>
+          <w:kern w:val="0"/>
+          <w14:ligatures w14:val="none"/>
+        </w:rPr>
+      </w:pPr>
+      <w:r>
+        <w:rPr>
+          <w:rFonts w:ascii="Calibri" w:eastAsia="Times New Roman" w:hAnsi="Calibri" w:cs="Calibri"/>
+          <w:color w:val="000000"/>
+          <w:kern w:val="0"/>
+          <w:bdr w:val="none" w:sz="0" w:space="0" w:color="auto" w:frame="1"/>
+          <w14:ligatures w14:val="none"/>
         </w:rPr>
         <w:t> </w:t>
       </w:r>
     </w:p>
     <w:p>
       <w:pPr>
-        <w:pStyle w:val="NormalWeb"/>
         <w:shd w:val="clear" w:color="auto" w:fill="FFFFFF"/>
-        <w:spacing w:before="0" w:beforeAutospacing="0" w:after="160" w:afterAutospacing="0" w:line="231" w:lineRule="atLeast"/>
-        <w:rPr>
-          <w:rFonts w:ascii="Calibri" w:hAnsi="Calibri" w:cs="Calibri"/>
-          <w:sz w:val="22"/>
-          <w:szCs w:val="22"/>
-        </w:rPr>
-      </w:pPr>
-      <w:r>
-        <w:rPr>
-          <w:rFonts w:ascii="Calibri" w:hAnsi="Calibri" w:cs="Calibri"/>
-          <w:sz w:val="22"/>
-          <w:szCs w:val="22"/>
+        <w:spacing w:line="231" w:lineRule="atLeast"/>
+        <w:rPr>
+          <w:rFonts w:ascii="Calibri" w:eastAsia="Times New Roman" w:hAnsi="Calibri" w:cs="Calibri"/>
+          <w:color w:val="000000"/>
+          <w:kern w:val="0"/>
+          <w14:ligatures w14:val="none"/>
+        </w:rPr>
+      </w:pPr>
+      <w:r>
+        <w:rPr>
+          <w:rFonts w:ascii="Calibri" w:eastAsia="Times New Roman" w:hAnsi="Calibri" w:cs="Calibri"/>
+          <w:color w:val="000000"/>
+          <w:kern w:val="0"/>
+          <w14:ligatures w14:val="none"/>
         </w:rPr>
         <w:t>We, the people of the United States of America, hereby accuse the United States Government of the following:</w:t>
       </w:r>
@@ -66,68 +71,93 @@
       <w:pPr>
         <w:numPr>
           <w:ilvl w:val="0"/>
-          <w:numId w:val="32"/>
+          <w:numId w:val="30"/>
         </w:numPr>
         <w:shd w:val="clear" w:color="auto" w:fill="FFFFFF"/>
         <w:spacing w:after="0" w:line="231" w:lineRule="atLeast"/>
         <w:rPr>
-          <w:rFonts w:ascii="Calibri" w:hAnsi="Calibri" w:cs="Calibri"/>
-        </w:rPr>
-      </w:pPr>
-      <w:r>
-        <w:rPr>
-          <w:rFonts w:ascii="Calibri" w:hAnsi="Calibri" w:cs="Calibri"/>
+          <w:rFonts w:ascii="Calibri" w:eastAsia="Times New Roman" w:hAnsi="Calibri" w:cs="Calibri"/>
+          <w:color w:val="000000"/>
+          <w:kern w:val="0"/>
+          <w14:ligatures w14:val="none"/>
+        </w:rPr>
+      </w:pPr>
+      <w:r>
+        <w:rPr>
+          <w:rFonts w:ascii="Calibri" w:eastAsia="Times New Roman" w:hAnsi="Calibri" w:cs="Calibri"/>
           <w:b/>
           <w:bCs/>
+          <w:color w:val="000000"/>
+          <w:kern w:val="0"/>
+          <w:bdr w:val="none" w:sz="0" w:space="0" w:color="auto" w:frame="1"/>
+          <w14:ligatures w14:val="none"/>
         </w:rPr>
         <w:t>Genocide of the Indigenous/Native American People in the USA (</w:t>
       </w:r>
-      <w:hyperlink r:id="rId5" w:tgtFrame="_blank" w:tooltip="https://github.com/Destination1984/Class-Action-Documents/blob/main/1.%20Indigenous%20References.docx" w:history="1">
+      <w:hyperlink r:id="rId5" w:tooltip="https://github.com/Destination1984/Class-Action-Documents/blob/main/1.%20Indigenous%20References.docx" w:history="1">
         <w:r>
           <w:rPr>
-            <w:rStyle w:val="Hyperlink"/>
-            <w:rFonts w:ascii="Calibri" w:hAnsi="Calibri" w:cs="Calibri"/>
+            <w:rFonts w:ascii="Calibri" w:eastAsia="Times New Roman" w:hAnsi="Calibri" w:cs="Calibri"/>
             <w:b/>
             <w:bCs/>
+            <w:color w:val="0000FF"/>
+            <w:kern w:val="0"/>
+            <w:u w:val="single"/>
+            <w:bdr w:val="none" w:sz="0" w:space="0" w:color="auto" w:frame="1"/>
             <w:shd w:val="clear" w:color="auto" w:fill="FFFFFF"/>
+            <w14:ligatures w14:val="none"/>
           </w:rPr>
           <w:t>25 sources provided</w:t>
         </w:r>
       </w:hyperlink>
       <w:r>
         <w:rPr>
-          <w:rFonts w:ascii="Calibri" w:hAnsi="Calibri" w:cs="Calibri"/>
+          <w:rFonts w:ascii="Calibri" w:eastAsia="Times New Roman" w:hAnsi="Calibri" w:cs="Calibri"/>
           <w:b/>
           <w:bCs/>
-        </w:rPr>
-        <w:t>) – Estimated compensation: $807,000,000,000 ($807 Billion dollars - $300k per person)</w:t>
+          <w:color w:val="000000"/>
+          <w:kern w:val="0"/>
+          <w:bdr w:val="none" w:sz="0" w:space="0" w:color="auto" w:frame="1"/>
+          <w14:ligatures w14:val="none"/>
+        </w:rPr>
+        <w:t>) – Estimated cost: $807,000,000,000 ($807 Billion dollars - $300k per person)</w:t>
       </w:r>
     </w:p>
     <w:p>
       <w:pPr>
         <w:numPr>
           <w:ilvl w:val="1"/>
-          <w:numId w:val="32"/>
+          <w:numId w:val="30"/>
         </w:numPr>
         <w:shd w:val="clear" w:color="auto" w:fill="FFFFFF"/>
         <w:spacing w:after="0" w:line="231" w:lineRule="atLeast"/>
         <w:rPr>
-          <w:rFonts w:ascii="Calibri" w:hAnsi="Calibri" w:cs="Calibri"/>
-        </w:rPr>
-      </w:pPr>
-      <w:r>
-        <w:rPr>
-          <w:rFonts w:ascii="Calibri" w:hAnsi="Calibri" w:cs="Calibri"/>
+          <w:rFonts w:ascii="Calibri" w:eastAsia="Times New Roman" w:hAnsi="Calibri" w:cs="Calibri"/>
+          <w:color w:val="000000"/>
+          <w:kern w:val="0"/>
+          <w14:ligatures w14:val="none"/>
+        </w:rPr>
+      </w:pPr>
+      <w:r>
+        <w:rPr>
+          <w:rFonts w:ascii="Calibri" w:eastAsia="Times New Roman" w:hAnsi="Calibri" w:cs="Calibri"/>
+          <w:color w:val="000000"/>
+          <w:kern w:val="0"/>
+          <w:bdr w:val="none" w:sz="0" w:space="0" w:color="auto" w:frame="1"/>
+          <w14:ligatures w14:val="none"/>
         </w:rPr>
         <w:t>Not supplying adequate healthcare &amp; eugenics through sterilization - </w:t>
       </w:r>
       <w:r>
         <w:rPr>
-          <w:rFonts w:ascii="Calibri" w:hAnsi="Calibri" w:cs="Calibri"/>
+          <w:rFonts w:ascii="Calibri" w:eastAsia="Times New Roman" w:hAnsi="Calibri" w:cs="Calibri"/>
           <w:b/>
           <w:bCs/>
           <w:color w:val="000000"/>
+          <w:kern w:val="0"/>
+          <w:bdr w:val="none" w:sz="0" w:space="0" w:color="auto" w:frame="1"/>
           <w:shd w:val="clear" w:color="auto" w:fill="FFFFFF"/>
+          <w14:ligatures w14:val="none"/>
         </w:rPr>
         <w:t>6 sources</w:t>
       </w:r>
@@ -136,319 +166,335 @@
       <w:pPr>
         <w:numPr>
           <w:ilvl w:val="1"/>
-          <w:numId w:val="32"/>
+          <w:numId w:val="30"/>
         </w:numPr>
         <w:shd w:val="clear" w:color="auto" w:fill="FFFFFF"/>
         <w:spacing w:after="0" w:line="231" w:lineRule="atLeast"/>
         <w:rPr>
-          <w:rFonts w:ascii="Calibri" w:hAnsi="Calibri" w:cs="Calibri"/>
-        </w:rPr>
-      </w:pPr>
-      <w:r>
-        <w:rPr>
-          <w:rFonts w:ascii="Calibri" w:hAnsi="Calibri" w:cs="Calibri"/>
+          <w:rFonts w:ascii="Calibri" w:eastAsia="Times New Roman" w:hAnsi="Calibri" w:cs="Calibri"/>
+          <w:color w:val="000000"/>
+          <w:kern w:val="0"/>
+          <w14:ligatures w14:val="none"/>
+        </w:rPr>
+      </w:pPr>
+      <w:r>
+        <w:rPr>
+          <w:rFonts w:ascii="Calibri" w:eastAsia="Times New Roman" w:hAnsi="Calibri" w:cs="Calibri"/>
+          <w:color w:val="000000"/>
+          <w:kern w:val="0"/>
+          <w:bdr w:val="none" w:sz="0" w:space="0" w:color="auto" w:frame="1"/>
+          <w14:ligatures w14:val="none"/>
         </w:rPr>
         <w:t>Forced adoption to church boarding schools through kidnapping - </w:t>
       </w:r>
       <w:r>
         <w:rPr>
-          <w:rFonts w:ascii="Calibri" w:hAnsi="Calibri" w:cs="Calibri"/>
+          <w:rFonts w:ascii="Calibri" w:eastAsia="Times New Roman" w:hAnsi="Calibri" w:cs="Calibri"/>
           <w:b/>
           <w:bCs/>
           <w:color w:val="000000"/>
+          <w:kern w:val="0"/>
+          <w:bdr w:val="none" w:sz="0" w:space="0" w:color="auto" w:frame="1"/>
           <w:shd w:val="clear" w:color="auto" w:fill="FFFFFF"/>
-        </w:rPr>
-        <w:t xml:space="preserve">4 </w:t>
-      </w:r>
-      <w:proofErr w:type="gramStart"/>
-      <w:r>
-        <w:rPr>
-          <w:rFonts w:ascii="Calibri" w:hAnsi="Calibri" w:cs="Calibri"/>
-          <w:b/>
-          <w:bCs/>
-          <w:color w:val="000000"/>
-          <w:shd w:val="clear" w:color="auto" w:fill="FFFFFF"/>
-        </w:rPr>
-        <w:t>sources</w:t>
-      </w:r>
-      <w:proofErr w:type="gramEnd"/>
+          <w14:ligatures w14:val="none"/>
+        </w:rPr>
+        <w:t>4 sources</w:t>
+      </w:r>
     </w:p>
     <w:p>
       <w:pPr>
         <w:numPr>
           <w:ilvl w:val="1"/>
-          <w:numId w:val="32"/>
+          <w:numId w:val="30"/>
         </w:numPr>
         <w:shd w:val="clear" w:color="auto" w:fill="FFFFFF"/>
         <w:spacing w:after="0" w:line="231" w:lineRule="atLeast"/>
         <w:rPr>
-          <w:rFonts w:ascii="Calibri" w:hAnsi="Calibri" w:cs="Calibri"/>
-        </w:rPr>
-      </w:pPr>
-      <w:r>
-        <w:rPr>
-          <w:rFonts w:ascii="Calibri" w:hAnsi="Calibri" w:cs="Calibri"/>
+          <w:rFonts w:ascii="Calibri" w:eastAsia="Times New Roman" w:hAnsi="Calibri" w:cs="Calibri"/>
+          <w:color w:val="000000"/>
+          <w:kern w:val="0"/>
+          <w14:ligatures w14:val="none"/>
+        </w:rPr>
+      </w:pPr>
+      <w:r>
+        <w:rPr>
+          <w:rFonts w:ascii="Calibri" w:eastAsia="Times New Roman" w:hAnsi="Calibri" w:cs="Calibri"/>
+          <w:color w:val="000000"/>
+          <w:kern w:val="0"/>
+          <w:bdr w:val="none" w:sz="0" w:space="0" w:color="auto" w:frame="1"/>
+          <w14:ligatures w14:val="none"/>
         </w:rPr>
         <w:t>Human trafficking against this group is still actively occurring with no protections in place - </w:t>
       </w:r>
       <w:r>
         <w:rPr>
-          <w:rFonts w:ascii="Calibri" w:hAnsi="Calibri" w:cs="Calibri"/>
+          <w:rFonts w:ascii="Calibri" w:eastAsia="Times New Roman" w:hAnsi="Calibri" w:cs="Calibri"/>
           <w:b/>
           <w:bCs/>
           <w:color w:val="000000"/>
+          <w:kern w:val="0"/>
+          <w:bdr w:val="none" w:sz="0" w:space="0" w:color="auto" w:frame="1"/>
           <w:shd w:val="clear" w:color="auto" w:fill="FFFFFF"/>
-        </w:rPr>
-        <w:t xml:space="preserve">6 </w:t>
-      </w:r>
-      <w:proofErr w:type="gramStart"/>
-      <w:r>
-        <w:rPr>
-          <w:rFonts w:ascii="Calibri" w:hAnsi="Calibri" w:cs="Calibri"/>
-          <w:b/>
-          <w:bCs/>
-          <w:color w:val="000000"/>
-          <w:shd w:val="clear" w:color="auto" w:fill="FFFFFF"/>
-        </w:rPr>
-        <w:t>sources</w:t>
-      </w:r>
-      <w:proofErr w:type="gramEnd"/>
+          <w14:ligatures w14:val="none"/>
+        </w:rPr>
+        <w:t>6 sources</w:t>
+      </w:r>
     </w:p>
     <w:p>
       <w:pPr>
         <w:numPr>
           <w:ilvl w:val="1"/>
-          <w:numId w:val="32"/>
+          <w:numId w:val="30"/>
         </w:numPr>
         <w:shd w:val="clear" w:color="auto" w:fill="FFFFFF"/>
         <w:spacing w:after="0" w:line="231" w:lineRule="atLeast"/>
         <w:rPr>
-          <w:rFonts w:ascii="Calibri" w:hAnsi="Calibri" w:cs="Calibri"/>
-        </w:rPr>
-      </w:pPr>
-      <w:r>
-        <w:rPr>
-          <w:rFonts w:ascii="Calibri" w:hAnsi="Calibri" w:cs="Calibri"/>
+          <w:rFonts w:ascii="Calibri" w:eastAsia="Times New Roman" w:hAnsi="Calibri" w:cs="Calibri"/>
+          <w:color w:val="000000"/>
+          <w:kern w:val="0"/>
+          <w14:ligatures w14:val="none"/>
+        </w:rPr>
+      </w:pPr>
+      <w:r>
+        <w:rPr>
+          <w:rFonts w:ascii="Calibri" w:eastAsia="Times New Roman" w:hAnsi="Calibri" w:cs="Calibri"/>
+          <w:color w:val="000000"/>
+          <w:kern w:val="0"/>
+          <w:bdr w:val="none" w:sz="0" w:space="0" w:color="auto" w:frame="1"/>
+          <w14:ligatures w14:val="none"/>
         </w:rPr>
         <w:t>History has been rewritten since the beginning to ignore the atrocities of the colonizers - </w:t>
       </w:r>
       <w:r>
         <w:rPr>
-          <w:rFonts w:ascii="Calibri" w:hAnsi="Calibri" w:cs="Calibri"/>
+          <w:rFonts w:ascii="Calibri" w:eastAsia="Times New Roman" w:hAnsi="Calibri" w:cs="Calibri"/>
           <w:b/>
           <w:bCs/>
           <w:color w:val="000000"/>
+          <w:kern w:val="0"/>
+          <w:bdr w:val="none" w:sz="0" w:space="0" w:color="auto" w:frame="1"/>
           <w:shd w:val="clear" w:color="auto" w:fill="FFFFFF"/>
-        </w:rPr>
-        <w:t xml:space="preserve">4 </w:t>
-      </w:r>
-      <w:proofErr w:type="gramStart"/>
-      <w:r>
-        <w:rPr>
-          <w:rFonts w:ascii="Calibri" w:hAnsi="Calibri" w:cs="Calibri"/>
-          <w:b/>
-          <w:bCs/>
-          <w:color w:val="000000"/>
-          <w:shd w:val="clear" w:color="auto" w:fill="FFFFFF"/>
-        </w:rPr>
-        <w:t>sources</w:t>
-      </w:r>
-      <w:proofErr w:type="gramEnd"/>
+          <w14:ligatures w14:val="none"/>
+        </w:rPr>
+        <w:t>4 sources</w:t>
+      </w:r>
     </w:p>
     <w:p>
       <w:pPr>
         <w:numPr>
           <w:ilvl w:val="1"/>
-          <w:numId w:val="32"/>
+          <w:numId w:val="30"/>
         </w:numPr>
         <w:shd w:val="clear" w:color="auto" w:fill="FFFFFF"/>
         <w:spacing w:after="0" w:line="231" w:lineRule="atLeast"/>
         <w:rPr>
-          <w:rFonts w:ascii="Calibri" w:hAnsi="Calibri" w:cs="Calibri"/>
-        </w:rPr>
-      </w:pPr>
-      <w:r>
-        <w:rPr>
-          <w:rFonts w:ascii="Calibri" w:hAnsi="Calibri" w:cs="Calibri"/>
+          <w:rFonts w:ascii="Calibri" w:eastAsia="Times New Roman" w:hAnsi="Calibri" w:cs="Calibri"/>
+          <w:color w:val="000000"/>
+          <w:kern w:val="0"/>
+          <w14:ligatures w14:val="none"/>
+        </w:rPr>
+      </w:pPr>
+      <w:r>
+        <w:rPr>
+          <w:rFonts w:ascii="Calibri" w:eastAsia="Times New Roman" w:hAnsi="Calibri" w:cs="Calibri"/>
+          <w:color w:val="000000"/>
+          <w:kern w:val="0"/>
+          <w:bdr w:val="none" w:sz="0" w:space="0" w:color="auto" w:frame="1"/>
+          <w14:ligatures w14:val="none"/>
         </w:rPr>
         <w:t>Hateful slang and sports team "chants" legally allow people to push racism, hate speech, and discrimination against this group - </w:t>
       </w:r>
       <w:r>
         <w:rPr>
-          <w:rFonts w:ascii="Calibri" w:hAnsi="Calibri" w:cs="Calibri"/>
+          <w:rFonts w:ascii="Calibri" w:eastAsia="Times New Roman" w:hAnsi="Calibri" w:cs="Calibri"/>
           <w:b/>
           <w:bCs/>
           <w:color w:val="000000"/>
+          <w:kern w:val="0"/>
+          <w:bdr w:val="none" w:sz="0" w:space="0" w:color="auto" w:frame="1"/>
           <w:shd w:val="clear" w:color="auto" w:fill="FFFFFF"/>
-        </w:rPr>
-        <w:t xml:space="preserve">5 </w:t>
-      </w:r>
-      <w:proofErr w:type="gramStart"/>
-      <w:r>
-        <w:rPr>
-          <w:rFonts w:ascii="Calibri" w:hAnsi="Calibri" w:cs="Calibri"/>
-          <w:b/>
-          <w:bCs/>
-          <w:color w:val="000000"/>
-          <w:shd w:val="clear" w:color="auto" w:fill="FFFFFF"/>
-        </w:rPr>
-        <w:t>sources</w:t>
-      </w:r>
-      <w:proofErr w:type="gramEnd"/>
+          <w14:ligatures w14:val="none"/>
+        </w:rPr>
+        <w:t>5 sources</w:t>
+      </w:r>
     </w:p>
     <w:p>
       <w:pPr>
         <w:numPr>
           <w:ilvl w:val="1"/>
-          <w:numId w:val="32"/>
+          <w:numId w:val="30"/>
         </w:numPr>
         <w:shd w:val="clear" w:color="auto" w:fill="FFFFFF"/>
         <w:spacing w:after="0" w:line="231" w:lineRule="atLeast"/>
         <w:rPr>
-          <w:rFonts w:ascii="Calibri" w:hAnsi="Calibri" w:cs="Calibri"/>
-        </w:rPr>
-      </w:pPr>
-      <w:r>
-        <w:rPr>
-          <w:rFonts w:ascii="Calibri" w:hAnsi="Calibri" w:cs="Calibri"/>
-        </w:rPr>
-        <w:t xml:space="preserve">Reparations for the forced land capture and initial massacres are included in the cost - though no additional sources are provided </w:t>
-      </w:r>
-      <w:proofErr w:type="gramStart"/>
-      <w:r>
-        <w:rPr>
-          <w:rFonts w:ascii="Calibri" w:hAnsi="Calibri" w:cs="Calibri"/>
-        </w:rPr>
-        <w:t>at this time</w:t>
-      </w:r>
-      <w:proofErr w:type="gramEnd"/>
-      <w:r>
-        <w:rPr>
-          <w:rFonts w:ascii="Calibri" w:hAnsi="Calibri" w:cs="Calibri"/>
-        </w:rPr>
-        <w:t>. </w:t>
+          <w:rFonts w:ascii="Calibri" w:eastAsia="Times New Roman" w:hAnsi="Calibri" w:cs="Calibri"/>
+          <w:color w:val="000000"/>
+          <w:kern w:val="0"/>
+          <w14:ligatures w14:val="none"/>
+        </w:rPr>
+      </w:pPr>
+      <w:r>
+        <w:rPr>
+          <w:rFonts w:ascii="Calibri" w:eastAsia="Times New Roman" w:hAnsi="Calibri" w:cs="Calibri"/>
+          <w:color w:val="000000"/>
+          <w:kern w:val="0"/>
+          <w:bdr w:val="none" w:sz="0" w:space="0" w:color="auto" w:frame="1"/>
+          <w14:ligatures w14:val="none"/>
+        </w:rPr>
+        <w:t>Reparations for the forced land capture and initial massacres are included in the cost - though no additional sources are provided at this time. </w:t>
       </w:r>
     </w:p>
     <w:p>
       <w:pPr>
         <w:numPr>
           <w:ilvl w:val="0"/>
-          <w:numId w:val="32"/>
+          <w:numId w:val="30"/>
         </w:numPr>
         <w:shd w:val="clear" w:color="auto" w:fill="FFFFFF"/>
         <w:spacing w:after="0" w:line="231" w:lineRule="atLeast"/>
         <w:rPr>
-          <w:rFonts w:ascii="Calibri" w:hAnsi="Calibri" w:cs="Calibri"/>
-        </w:rPr>
-      </w:pPr>
-      <w:r>
-        <w:rPr>
-          <w:rFonts w:ascii="Calibri" w:hAnsi="Calibri" w:cs="Calibri"/>
+          <w:rFonts w:ascii="Calibri" w:eastAsia="Times New Roman" w:hAnsi="Calibri" w:cs="Calibri"/>
+          <w:color w:val="000000"/>
+          <w:kern w:val="0"/>
+          <w14:ligatures w14:val="none"/>
+        </w:rPr>
+      </w:pPr>
+      <w:r>
+        <w:rPr>
+          <w:rFonts w:ascii="Calibri" w:eastAsia="Times New Roman" w:hAnsi="Calibri" w:cs="Calibri"/>
           <w:b/>
           <w:bCs/>
+          <w:color w:val="000000"/>
+          <w:kern w:val="0"/>
+          <w:bdr w:val="none" w:sz="0" w:space="0" w:color="auto" w:frame="1"/>
+          <w14:ligatures w14:val="none"/>
         </w:rPr>
         <w:t>Genocide and Systemic Slavery of Black People in the USA (</w:t>
       </w:r>
-      <w:hyperlink r:id="rId6" w:tgtFrame="_blank" w:tooltip="https://github.com/Destination1984/Class-Action-Documents/blob/main/2.%20Black%20References.docx" w:history="1">
+      <w:hyperlink r:id="rId6" w:tooltip="https://github.com/Destination1984/Class-Action-Documents/blob/main/2.%20Black%20References.docx" w:history="1">
         <w:r>
           <w:rPr>
-            <w:rStyle w:val="Hyperlink"/>
-            <w:rFonts w:ascii="Calibri" w:hAnsi="Calibri" w:cs="Calibri"/>
+            <w:rFonts w:ascii="Calibri" w:eastAsia="Times New Roman" w:hAnsi="Calibri" w:cs="Calibri"/>
             <w:b/>
             <w:bCs/>
+            <w:color w:val="0000FF"/>
+            <w:kern w:val="0"/>
+            <w:u w:val="single"/>
+            <w:bdr w:val="none" w:sz="0" w:space="0" w:color="auto" w:frame="1"/>
             <w:shd w:val="clear" w:color="auto" w:fill="FFFFFF"/>
+            <w14:ligatures w14:val="none"/>
           </w:rPr>
           <w:t>30 sources provided</w:t>
         </w:r>
       </w:hyperlink>
       <w:r>
         <w:rPr>
-          <w:rFonts w:ascii="Calibri" w:hAnsi="Calibri" w:cs="Calibri"/>
+          <w:rFonts w:ascii="Calibri" w:eastAsia="Times New Roman" w:hAnsi="Calibri" w:cs="Calibri"/>
           <w:b/>
           <w:bCs/>
-        </w:rPr>
-        <w:t>) – Estimated compensation: $8,320,000,000,000 ($8.32 Trillion dollars - $200k per person)</w:t>
+          <w:color w:val="000000"/>
+          <w:kern w:val="0"/>
+          <w:bdr w:val="none" w:sz="0" w:space="0" w:color="auto" w:frame="1"/>
+          <w14:ligatures w14:val="none"/>
+        </w:rPr>
+        <w:t>) – Estimated cost: $8,320,000,000,000 ($8.32 Trillion dollars - $200k per person)</w:t>
       </w:r>
     </w:p>
     <w:p>
       <w:pPr>
         <w:numPr>
           <w:ilvl w:val="1"/>
-          <w:numId w:val="32"/>
+          <w:numId w:val="30"/>
         </w:numPr>
         <w:shd w:val="clear" w:color="auto" w:fill="FFFFFF"/>
         <w:spacing w:after="0" w:line="231" w:lineRule="atLeast"/>
         <w:rPr>
-          <w:rFonts w:ascii="Calibri" w:hAnsi="Calibri" w:cs="Calibri"/>
-        </w:rPr>
-      </w:pPr>
-      <w:r>
-        <w:rPr>
-          <w:rFonts w:ascii="Calibri" w:hAnsi="Calibri" w:cs="Calibri"/>
+          <w:rFonts w:ascii="Calibri" w:eastAsia="Times New Roman" w:hAnsi="Calibri" w:cs="Calibri"/>
+          <w:color w:val="000000"/>
+          <w:kern w:val="0"/>
+          <w14:ligatures w14:val="none"/>
+        </w:rPr>
+      </w:pPr>
+      <w:r>
+        <w:rPr>
+          <w:rFonts w:ascii="Calibri" w:eastAsia="Times New Roman" w:hAnsi="Calibri" w:cs="Calibri"/>
+          <w:color w:val="000000"/>
+          <w:kern w:val="0"/>
+          <w:bdr w:val="none" w:sz="0" w:space="0" w:color="auto" w:frame="1"/>
+          <w14:ligatures w14:val="none"/>
         </w:rPr>
         <w:t>13</w:t>
       </w:r>
       <w:r>
         <w:rPr>
-          <w:rFonts w:ascii="Calibri" w:hAnsi="Calibri" w:cs="Calibri"/>
+          <w:rFonts w:ascii="Calibri" w:eastAsia="Times New Roman" w:hAnsi="Calibri" w:cs="Calibri"/>
+          <w:color w:val="000000"/>
+          <w:kern w:val="0"/>
+          <w:bdr w:val="none" w:sz="0" w:space="0" w:color="auto" w:frame="1"/>
           <w:vertAlign w:val="superscript"/>
+          <w14:ligatures w14:val="none"/>
         </w:rPr>
         <w:t>th</w:t>
       </w:r>
       <w:r>
         <w:rPr>
-          <w:rFonts w:ascii="Calibri" w:hAnsi="Calibri" w:cs="Calibri"/>
+          <w:rFonts w:ascii="Calibri" w:eastAsia="Times New Roman" w:hAnsi="Calibri" w:cs="Calibri"/>
+          <w:color w:val="000000"/>
+          <w:kern w:val="0"/>
+          <w:bdr w:val="none" w:sz="0" w:space="0" w:color="auto" w:frame="1"/>
+          <w14:ligatures w14:val="none"/>
         </w:rPr>
         <w:t> amendment creating legal poverty and slavery for black community - </w:t>
       </w:r>
       <w:r>
         <w:rPr>
-          <w:rFonts w:ascii="Calibri" w:hAnsi="Calibri" w:cs="Calibri"/>
+          <w:rFonts w:ascii="Calibri" w:eastAsia="Times New Roman" w:hAnsi="Calibri" w:cs="Calibri"/>
           <w:b/>
           <w:bCs/>
           <w:color w:val="000000"/>
+          <w:kern w:val="0"/>
+          <w:bdr w:val="none" w:sz="0" w:space="0" w:color="auto" w:frame="1"/>
           <w:shd w:val="clear" w:color="auto" w:fill="FFFFFF"/>
-        </w:rPr>
-        <w:t xml:space="preserve">8 </w:t>
-      </w:r>
-      <w:proofErr w:type="gramStart"/>
-      <w:r>
-        <w:rPr>
-          <w:rFonts w:ascii="Calibri" w:hAnsi="Calibri" w:cs="Calibri"/>
-          <w:b/>
-          <w:bCs/>
-          <w:color w:val="000000"/>
-          <w:shd w:val="clear" w:color="auto" w:fill="FFFFFF"/>
-        </w:rPr>
-        <w:t>sources</w:t>
-      </w:r>
-      <w:proofErr w:type="gramEnd"/>
+          <w14:ligatures w14:val="none"/>
+        </w:rPr>
+        <w:t>8 sources</w:t>
+      </w:r>
     </w:p>
     <w:p>
       <w:pPr>
         <w:numPr>
           <w:ilvl w:val="1"/>
-          <w:numId w:val="32"/>
+          <w:numId w:val="30"/>
         </w:numPr>
         <w:shd w:val="clear" w:color="auto" w:fill="FFFFFF"/>
         <w:spacing w:after="0" w:line="231" w:lineRule="atLeast"/>
         <w:rPr>
-          <w:rFonts w:ascii="Calibri" w:hAnsi="Calibri" w:cs="Calibri"/>
-        </w:rPr>
-      </w:pPr>
-      <w:r>
-        <w:rPr>
-          <w:rFonts w:ascii="Calibri" w:hAnsi="Calibri" w:cs="Calibri"/>
+          <w:rFonts w:ascii="Calibri" w:eastAsia="Times New Roman" w:hAnsi="Calibri" w:cs="Calibri"/>
+          <w:color w:val="000000"/>
+          <w:kern w:val="0"/>
+          <w14:ligatures w14:val="none"/>
+        </w:rPr>
+      </w:pPr>
+      <w:r>
+        <w:rPr>
+          <w:rFonts w:ascii="Calibri" w:eastAsia="Times New Roman" w:hAnsi="Calibri" w:cs="Calibri"/>
+          <w:color w:val="000000"/>
+          <w:kern w:val="0"/>
+          <w:bdr w:val="none" w:sz="0" w:space="0" w:color="auto" w:frame="1"/>
+          <w14:ligatures w14:val="none"/>
         </w:rPr>
         <w:t>Targeted attacks and aggressive arrests against black individuals - </w:t>
       </w:r>
       <w:r>
         <w:rPr>
-          <w:rFonts w:ascii="Calibri" w:hAnsi="Calibri" w:cs="Calibri"/>
+          <w:rFonts w:ascii="Calibri" w:eastAsia="Times New Roman" w:hAnsi="Calibri" w:cs="Calibri"/>
           <w:b/>
           <w:bCs/>
           <w:color w:val="000000"/>
+          <w:kern w:val="0"/>
+          <w:bdr w:val="none" w:sz="0" w:space="0" w:color="auto" w:frame="1"/>
           <w:shd w:val="clear" w:color="auto" w:fill="FFFFFF"/>
+          <w14:ligatures w14:val="none"/>
         </w:rPr>
         <w:t>14 sources</w:t>
       </w:r>
@@ -457,27 +503,37 @@
       <w:pPr>
         <w:numPr>
           <w:ilvl w:val="1"/>
-          <w:numId w:val="32"/>
+          <w:numId w:val="30"/>
         </w:numPr>
         <w:shd w:val="clear" w:color="auto" w:fill="FFFFFF"/>
         <w:spacing w:after="0" w:line="231" w:lineRule="atLeast"/>
         <w:rPr>
-          <w:rFonts w:ascii="Calibri" w:hAnsi="Calibri" w:cs="Calibri"/>
-        </w:rPr>
-      </w:pPr>
-      <w:r>
-        <w:rPr>
-          <w:rFonts w:ascii="Calibri" w:hAnsi="Calibri" w:cs="Calibri"/>
+          <w:rFonts w:ascii="Calibri" w:eastAsia="Times New Roman" w:hAnsi="Calibri" w:cs="Calibri"/>
+          <w:color w:val="000000"/>
+          <w:kern w:val="0"/>
+          <w14:ligatures w14:val="none"/>
+        </w:rPr>
+      </w:pPr>
+      <w:r>
+        <w:rPr>
+          <w:rFonts w:ascii="Calibri" w:eastAsia="Times New Roman" w:hAnsi="Calibri" w:cs="Calibri"/>
+          <w:color w:val="000000"/>
+          <w:kern w:val="0"/>
+          <w:bdr w:val="none" w:sz="0" w:space="0" w:color="auto" w:frame="1"/>
+          <w14:ligatures w14:val="none"/>
         </w:rPr>
         <w:t>COINTELPRO and related surveillance against activists - </w:t>
       </w:r>
       <w:r>
         <w:rPr>
-          <w:rFonts w:ascii="Calibri" w:hAnsi="Calibri" w:cs="Calibri"/>
+          <w:rFonts w:ascii="Calibri" w:eastAsia="Times New Roman" w:hAnsi="Calibri" w:cs="Calibri"/>
           <w:b/>
           <w:bCs/>
           <w:color w:val="000000"/>
+          <w:kern w:val="0"/>
+          <w:bdr w:val="none" w:sz="0" w:space="0" w:color="auto" w:frame="1"/>
           <w:shd w:val="clear" w:color="auto" w:fill="FFFFFF"/>
+          <w14:ligatures w14:val="none"/>
         </w:rPr>
         <w:t>5 sources</w:t>
       </w:r>
@@ -486,27 +542,37 @@
       <w:pPr>
         <w:numPr>
           <w:ilvl w:val="1"/>
-          <w:numId w:val="32"/>
+          <w:numId w:val="30"/>
         </w:numPr>
         <w:shd w:val="clear" w:color="auto" w:fill="FFFFFF"/>
         <w:spacing w:after="0" w:line="231" w:lineRule="atLeast"/>
         <w:rPr>
-          <w:rFonts w:ascii="Calibri" w:hAnsi="Calibri" w:cs="Calibri"/>
-        </w:rPr>
-      </w:pPr>
-      <w:r>
-        <w:rPr>
-          <w:rFonts w:ascii="Calibri" w:hAnsi="Calibri" w:cs="Calibri"/>
+          <w:rFonts w:ascii="Calibri" w:eastAsia="Times New Roman" w:hAnsi="Calibri" w:cs="Calibri"/>
+          <w:color w:val="000000"/>
+          <w:kern w:val="0"/>
+          <w14:ligatures w14:val="none"/>
+        </w:rPr>
+      </w:pPr>
+      <w:r>
+        <w:rPr>
+          <w:rFonts w:ascii="Calibri" w:eastAsia="Times New Roman" w:hAnsi="Calibri" w:cs="Calibri"/>
+          <w:color w:val="000000"/>
+          <w:kern w:val="0"/>
+          <w:bdr w:val="none" w:sz="0" w:space="0" w:color="auto" w:frame="1"/>
+          <w14:ligatures w14:val="none"/>
         </w:rPr>
         <w:t>Removal of Affirmative Action and related - </w:t>
       </w:r>
       <w:r>
         <w:rPr>
-          <w:rFonts w:ascii="Calibri" w:hAnsi="Calibri" w:cs="Calibri"/>
+          <w:rFonts w:ascii="Calibri" w:eastAsia="Times New Roman" w:hAnsi="Calibri" w:cs="Calibri"/>
           <w:b/>
           <w:bCs/>
           <w:color w:val="000000"/>
+          <w:kern w:val="0"/>
+          <w:bdr w:val="none" w:sz="0" w:space="0" w:color="auto" w:frame="1"/>
           <w:shd w:val="clear" w:color="auto" w:fill="FFFFFF"/>
+          <w14:ligatures w14:val="none"/>
         </w:rPr>
         <w:t>3 sources</w:t>
       </w:r>
@@ -515,413 +581,456 @@
       <w:pPr>
         <w:numPr>
           <w:ilvl w:val="1"/>
-          <w:numId w:val="32"/>
+          <w:numId w:val="30"/>
         </w:numPr>
         <w:shd w:val="clear" w:color="auto" w:fill="FFFFFF"/>
         <w:spacing w:after="0" w:line="231" w:lineRule="atLeast"/>
         <w:rPr>
-          <w:rFonts w:ascii="Calibri" w:hAnsi="Calibri" w:cs="Calibri"/>
-        </w:rPr>
-      </w:pPr>
-      <w:r>
-        <w:rPr>
-          <w:rFonts w:ascii="Calibri" w:hAnsi="Calibri" w:cs="Calibri"/>
-        </w:rPr>
-        <w:t xml:space="preserve">Reparations for enslavement are included in the cost - though no additional sources are provided </w:t>
-      </w:r>
-      <w:proofErr w:type="gramStart"/>
-      <w:r>
-        <w:rPr>
-          <w:rFonts w:ascii="Calibri" w:hAnsi="Calibri" w:cs="Calibri"/>
-        </w:rPr>
-        <w:t>at this time</w:t>
-      </w:r>
-      <w:proofErr w:type="gramEnd"/>
-      <w:r>
-        <w:rPr>
-          <w:rFonts w:ascii="Calibri" w:hAnsi="Calibri" w:cs="Calibri"/>
-        </w:rPr>
-        <w:t>.</w:t>
+          <w:rFonts w:ascii="Calibri" w:eastAsia="Times New Roman" w:hAnsi="Calibri" w:cs="Calibri"/>
+          <w:color w:val="000000"/>
+          <w:kern w:val="0"/>
+          <w14:ligatures w14:val="none"/>
+        </w:rPr>
+      </w:pPr>
+      <w:r>
+        <w:rPr>
+          <w:rFonts w:ascii="Calibri" w:eastAsia="Times New Roman" w:hAnsi="Calibri" w:cs="Calibri"/>
+          <w:color w:val="000000"/>
+          <w:kern w:val="0"/>
+          <w:bdr w:val="none" w:sz="0" w:space="0" w:color="auto" w:frame="1"/>
+          <w14:ligatures w14:val="none"/>
+        </w:rPr>
+        <w:t>Reparations for enslavement are included in the cost - though no additional sources are provided at this time.</w:t>
       </w:r>
     </w:p>
     <w:p>
       <w:pPr>
         <w:numPr>
           <w:ilvl w:val="0"/>
-          <w:numId w:val="32"/>
+          <w:numId w:val="30"/>
         </w:numPr>
         <w:shd w:val="clear" w:color="auto" w:fill="FFFFFF"/>
         <w:spacing w:after="0" w:line="231" w:lineRule="atLeast"/>
         <w:rPr>
-          <w:rFonts w:ascii="Calibri" w:hAnsi="Calibri" w:cs="Calibri"/>
-        </w:rPr>
-      </w:pPr>
-      <w:r>
-        <w:rPr>
-          <w:rFonts w:ascii="Calibri" w:hAnsi="Calibri" w:cs="Calibri"/>
+          <w:rFonts w:ascii="Calibri" w:eastAsia="Times New Roman" w:hAnsi="Calibri" w:cs="Calibri"/>
+          <w:color w:val="000000"/>
+          <w:kern w:val="0"/>
+          <w14:ligatures w14:val="none"/>
+        </w:rPr>
+      </w:pPr>
+      <w:r>
+        <w:rPr>
+          <w:rFonts w:ascii="Calibri" w:eastAsia="Times New Roman" w:hAnsi="Calibri" w:cs="Calibri"/>
           <w:b/>
           <w:bCs/>
+          <w:color w:val="000000"/>
+          <w:kern w:val="0"/>
+          <w:bdr w:val="none" w:sz="0" w:space="0" w:color="auto" w:frame="1"/>
+          <w14:ligatures w14:val="none"/>
         </w:rPr>
         <w:t>Genocide and Systemic Control of Individuals Assigned Female at Birth in the USA (</w:t>
       </w:r>
-      <w:hyperlink r:id="rId7" w:tgtFrame="_blank" w:tooltip="https://github.com/Destination1984/Class-Action-Documents/blob/main/3.%20Females%20Assigned%20at%20Birth%20References.docx" w:history="1">
+      <w:hyperlink r:id="rId7" w:tooltip="https://github.com/Destination1984/Class-Action-Documents/blob/main/3.%20Females%20Assigned%20at%20Birth%20References.docx" w:history="1">
         <w:r>
           <w:rPr>
-            <w:rStyle w:val="Hyperlink"/>
-            <w:rFonts w:ascii="Calibri" w:hAnsi="Calibri" w:cs="Calibri"/>
+            <w:rFonts w:ascii="Calibri" w:eastAsia="Times New Roman" w:hAnsi="Calibri" w:cs="Calibri"/>
             <w:b/>
             <w:bCs/>
+            <w:color w:val="0000FF"/>
+            <w:kern w:val="0"/>
+            <w:u w:val="single"/>
+            <w:bdr w:val="none" w:sz="0" w:space="0" w:color="auto" w:frame="1"/>
             <w:shd w:val="clear" w:color="auto" w:fill="FFFFFF"/>
+            <w14:ligatures w14:val="none"/>
           </w:rPr>
           <w:t>42 sources provided</w:t>
         </w:r>
       </w:hyperlink>
       <w:r>
         <w:rPr>
-          <w:rFonts w:ascii="Calibri" w:hAnsi="Calibri" w:cs="Calibri"/>
+          <w:rFonts w:ascii="Calibri" w:eastAsia="Times New Roman" w:hAnsi="Calibri" w:cs="Calibri"/>
           <w:b/>
           <w:bCs/>
+          <w:color w:val="000000"/>
+          <w:kern w:val="0"/>
+          <w:bdr w:val="none" w:sz="0" w:space="0" w:color="auto" w:frame="1"/>
+          <w14:ligatures w14:val="none"/>
         </w:rPr>
         <w:t>) </w:t>
       </w:r>
       <w:r>
         <w:rPr>
-          <w:rFonts w:ascii="Calibri" w:hAnsi="Calibri" w:cs="Calibri"/>
+          <w:rFonts w:ascii="Calibri" w:eastAsia="Times New Roman" w:hAnsi="Calibri" w:cs="Calibri"/>
+          <w:color w:val="000000"/>
+          <w:kern w:val="0"/>
+          <w:bdr w:val="none" w:sz="0" w:space="0" w:color="auto" w:frame="1"/>
+          <w14:ligatures w14:val="none"/>
         </w:rPr>
         <w:t>–</w:t>
       </w:r>
       <w:r>
         <w:rPr>
-          <w:rFonts w:ascii="Calibri" w:hAnsi="Calibri" w:cs="Calibri"/>
+          <w:rFonts w:ascii="Calibri" w:eastAsia="Times New Roman" w:hAnsi="Calibri" w:cs="Calibri"/>
           <w:b/>
           <w:bCs/>
-        </w:rPr>
-        <w:t> Estimated compensation: $20,283,600,000,000 ($20.28 Trillion dollars - $120k per person)</w:t>
+          <w:color w:val="000000"/>
+          <w:kern w:val="0"/>
+          <w:bdr w:val="none" w:sz="0" w:space="0" w:color="auto" w:frame="1"/>
+          <w14:ligatures w14:val="none"/>
+        </w:rPr>
+        <w:t> Estimated cost: $20,283,600,000,000 ($20.28 Trillion dollars - $120k per person)</w:t>
       </w:r>
     </w:p>
     <w:p>
       <w:pPr>
         <w:numPr>
           <w:ilvl w:val="1"/>
-          <w:numId w:val="32"/>
+          <w:numId w:val="30"/>
         </w:numPr>
         <w:shd w:val="clear" w:color="auto" w:fill="FFFFFF"/>
         <w:spacing w:after="0" w:line="231" w:lineRule="atLeast"/>
         <w:rPr>
-          <w:rFonts w:ascii="Calibri" w:hAnsi="Calibri" w:cs="Calibri"/>
-        </w:rPr>
-      </w:pPr>
-      <w:r>
-        <w:rPr>
-          <w:rFonts w:ascii="Calibri" w:hAnsi="Calibri" w:cs="Calibri"/>
+          <w:rFonts w:ascii="Calibri" w:eastAsia="Times New Roman" w:hAnsi="Calibri" w:cs="Calibri"/>
+          <w:color w:val="000000"/>
+          <w:kern w:val="0"/>
+          <w14:ligatures w14:val="none"/>
+        </w:rPr>
+      </w:pPr>
+      <w:r>
+        <w:rPr>
+          <w:rFonts w:ascii="Calibri" w:eastAsia="Times New Roman" w:hAnsi="Calibri" w:cs="Calibri"/>
+          <w:color w:val="000000"/>
+          <w:kern w:val="0"/>
+          <w:bdr w:val="none" w:sz="0" w:space="0" w:color="auto" w:frame="1"/>
+          <w14:ligatures w14:val="none"/>
         </w:rPr>
         <w:t>Forced births despite complications that result in preventable deaths - </w:t>
       </w:r>
       <w:r>
         <w:rPr>
-          <w:rFonts w:ascii="Calibri" w:hAnsi="Calibri" w:cs="Calibri"/>
+          <w:rFonts w:ascii="Calibri" w:eastAsia="Times New Roman" w:hAnsi="Calibri" w:cs="Calibri"/>
           <w:b/>
           <w:bCs/>
-        </w:rPr>
-        <w:t xml:space="preserve">7 </w:t>
-      </w:r>
-      <w:proofErr w:type="gramStart"/>
-      <w:r>
-        <w:rPr>
-          <w:rFonts w:ascii="Calibri" w:hAnsi="Calibri" w:cs="Calibri"/>
-          <w:b/>
-          <w:bCs/>
-        </w:rPr>
-        <w:t>sources</w:t>
-      </w:r>
-      <w:proofErr w:type="gramEnd"/>
+          <w:color w:val="000000"/>
+          <w:kern w:val="0"/>
+          <w:bdr w:val="none" w:sz="0" w:space="0" w:color="auto" w:frame="1"/>
+          <w14:ligatures w14:val="none"/>
+        </w:rPr>
+        <w:t>7 sources</w:t>
+      </w:r>
     </w:p>
     <w:p>
       <w:pPr>
         <w:numPr>
           <w:ilvl w:val="1"/>
-          <w:numId w:val="32"/>
+          <w:numId w:val="30"/>
         </w:numPr>
         <w:shd w:val="clear" w:color="auto" w:fill="FFFFFF"/>
         <w:spacing w:after="0" w:line="231" w:lineRule="atLeast"/>
         <w:rPr>
-          <w:rFonts w:ascii="Calibri" w:hAnsi="Calibri" w:cs="Calibri"/>
-        </w:rPr>
-      </w:pPr>
-      <w:r>
-        <w:rPr>
-          <w:rFonts w:ascii="Calibri" w:hAnsi="Calibri" w:cs="Calibri"/>
+          <w:rFonts w:ascii="Calibri" w:eastAsia="Times New Roman" w:hAnsi="Calibri" w:cs="Calibri"/>
+          <w:color w:val="000000"/>
+          <w:kern w:val="0"/>
+          <w14:ligatures w14:val="none"/>
+        </w:rPr>
+      </w:pPr>
+      <w:r>
+        <w:rPr>
+          <w:rFonts w:ascii="Calibri" w:eastAsia="Times New Roman" w:hAnsi="Calibri" w:cs="Calibri"/>
+          <w:color w:val="000000"/>
+          <w:kern w:val="0"/>
+          <w:bdr w:val="none" w:sz="0" w:space="0" w:color="auto" w:frame="1"/>
+          <w14:ligatures w14:val="none"/>
         </w:rPr>
         <w:t>Rapists not getting adequate punishment along with victims sometimes being forced to birth the unwanted fetus - </w:t>
       </w:r>
       <w:r>
         <w:rPr>
-          <w:rFonts w:ascii="Calibri" w:hAnsi="Calibri" w:cs="Calibri"/>
+          <w:rFonts w:ascii="Calibri" w:eastAsia="Times New Roman" w:hAnsi="Calibri" w:cs="Calibri"/>
           <w:b/>
           <w:bCs/>
-        </w:rPr>
-        <w:t xml:space="preserve">8 </w:t>
-      </w:r>
-      <w:proofErr w:type="gramStart"/>
-      <w:r>
-        <w:rPr>
-          <w:rFonts w:ascii="Calibri" w:hAnsi="Calibri" w:cs="Calibri"/>
-          <w:b/>
-          <w:bCs/>
-        </w:rPr>
-        <w:t>sources</w:t>
-      </w:r>
-      <w:proofErr w:type="gramEnd"/>
+          <w:color w:val="000000"/>
+          <w:kern w:val="0"/>
+          <w:bdr w:val="none" w:sz="0" w:space="0" w:color="auto" w:frame="1"/>
+          <w14:ligatures w14:val="none"/>
+        </w:rPr>
+        <w:t>8 sources</w:t>
+      </w:r>
     </w:p>
     <w:p>
       <w:pPr>
         <w:numPr>
           <w:ilvl w:val="1"/>
-          <w:numId w:val="32"/>
+          <w:numId w:val="30"/>
         </w:numPr>
         <w:shd w:val="clear" w:color="auto" w:fill="FFFFFF"/>
         <w:spacing w:after="0" w:line="231" w:lineRule="atLeast"/>
         <w:rPr>
-          <w:rFonts w:ascii="Calibri" w:hAnsi="Calibri" w:cs="Calibri"/>
-        </w:rPr>
-      </w:pPr>
-      <w:r>
-        <w:rPr>
-          <w:rFonts w:ascii="Calibri" w:hAnsi="Calibri" w:cs="Calibri"/>
+          <w:rFonts w:ascii="Calibri" w:eastAsia="Times New Roman" w:hAnsi="Calibri" w:cs="Calibri"/>
+          <w:color w:val="000000"/>
+          <w:kern w:val="0"/>
+          <w14:ligatures w14:val="none"/>
+        </w:rPr>
+      </w:pPr>
+      <w:r>
+        <w:rPr>
+          <w:rFonts w:ascii="Calibri" w:eastAsia="Times New Roman" w:hAnsi="Calibri" w:cs="Calibri"/>
+          <w:color w:val="000000"/>
+          <w:kern w:val="0"/>
+          <w:bdr w:val="none" w:sz="0" w:space="0" w:color="auto" w:frame="1"/>
+          <w14:ligatures w14:val="none"/>
         </w:rPr>
         <w:t>Necessary hygiene products overpriced specifically to control this group (The Pink Tax) - </w:t>
       </w:r>
       <w:r>
         <w:rPr>
-          <w:rFonts w:ascii="Calibri" w:hAnsi="Calibri" w:cs="Calibri"/>
+          <w:rFonts w:ascii="Calibri" w:eastAsia="Times New Roman" w:hAnsi="Calibri" w:cs="Calibri"/>
           <w:b/>
           <w:bCs/>
-        </w:rPr>
-        <w:t xml:space="preserve">6 </w:t>
-      </w:r>
-      <w:proofErr w:type="gramStart"/>
-      <w:r>
-        <w:rPr>
-          <w:rFonts w:ascii="Calibri" w:hAnsi="Calibri" w:cs="Calibri"/>
-          <w:b/>
-          <w:bCs/>
-        </w:rPr>
-        <w:t>sources</w:t>
-      </w:r>
-      <w:proofErr w:type="gramEnd"/>
+          <w:color w:val="000000"/>
+          <w:kern w:val="0"/>
+          <w:bdr w:val="none" w:sz="0" w:space="0" w:color="auto" w:frame="1"/>
+          <w14:ligatures w14:val="none"/>
+        </w:rPr>
+        <w:t>6 sources</w:t>
+      </w:r>
     </w:p>
     <w:p>
       <w:pPr>
         <w:numPr>
           <w:ilvl w:val="1"/>
-          <w:numId w:val="32"/>
+          <w:numId w:val="30"/>
         </w:numPr>
         <w:shd w:val="clear" w:color="auto" w:fill="FFFFFF"/>
         <w:spacing w:after="0" w:line="231" w:lineRule="atLeast"/>
         <w:rPr>
-          <w:rFonts w:ascii="Calibri" w:hAnsi="Calibri" w:cs="Calibri"/>
-        </w:rPr>
-      </w:pPr>
-      <w:r>
-        <w:rPr>
-          <w:rFonts w:ascii="Calibri" w:hAnsi="Calibri" w:cs="Calibri"/>
+          <w:rFonts w:ascii="Calibri" w:eastAsia="Times New Roman" w:hAnsi="Calibri" w:cs="Calibri"/>
+          <w:color w:val="000000"/>
+          <w:kern w:val="0"/>
+          <w14:ligatures w14:val="none"/>
+        </w:rPr>
+      </w:pPr>
+      <w:r>
+        <w:rPr>
+          <w:rFonts w:ascii="Calibri" w:eastAsia="Times New Roman" w:hAnsi="Calibri" w:cs="Calibri"/>
+          <w:color w:val="000000"/>
+          <w:kern w:val="0"/>
+          <w:bdr w:val="none" w:sz="0" w:space="0" w:color="auto" w:frame="1"/>
+          <w14:ligatures w14:val="none"/>
         </w:rPr>
         <w:t>Beauty propaganda designed to negatively influence the population causing depression, self-harm, and suicide - </w:t>
       </w:r>
       <w:r>
         <w:rPr>
-          <w:rFonts w:ascii="Calibri" w:hAnsi="Calibri" w:cs="Calibri"/>
+          <w:rFonts w:ascii="Calibri" w:eastAsia="Times New Roman" w:hAnsi="Calibri" w:cs="Calibri"/>
           <w:b/>
           <w:bCs/>
-        </w:rPr>
-        <w:t xml:space="preserve">12 </w:t>
-      </w:r>
-      <w:proofErr w:type="gramStart"/>
-      <w:r>
-        <w:rPr>
-          <w:rFonts w:ascii="Calibri" w:hAnsi="Calibri" w:cs="Calibri"/>
-          <w:b/>
-          <w:bCs/>
-        </w:rPr>
-        <w:t>sources</w:t>
-      </w:r>
-      <w:proofErr w:type="gramEnd"/>
+          <w:color w:val="000000"/>
+          <w:kern w:val="0"/>
+          <w:bdr w:val="none" w:sz="0" w:space="0" w:color="auto" w:frame="1"/>
+          <w14:ligatures w14:val="none"/>
+        </w:rPr>
+        <w:t>12 sources</w:t>
+      </w:r>
     </w:p>
     <w:p>
       <w:pPr>
         <w:numPr>
           <w:ilvl w:val="1"/>
-          <w:numId w:val="32"/>
+          <w:numId w:val="30"/>
         </w:numPr>
         <w:shd w:val="clear" w:color="auto" w:fill="FFFFFF"/>
         <w:spacing w:after="0" w:line="231" w:lineRule="atLeast"/>
         <w:rPr>
-          <w:rFonts w:ascii="Calibri" w:hAnsi="Calibri" w:cs="Calibri"/>
-        </w:rPr>
-      </w:pPr>
-      <w:r>
-        <w:rPr>
-          <w:rFonts w:ascii="Calibri" w:hAnsi="Calibri" w:cs="Calibri"/>
+          <w:rFonts w:ascii="Calibri" w:eastAsia="Times New Roman" w:hAnsi="Calibri" w:cs="Calibri"/>
+          <w:color w:val="000000"/>
+          <w:kern w:val="0"/>
+          <w14:ligatures w14:val="none"/>
+        </w:rPr>
+      </w:pPr>
+      <w:r>
+        <w:rPr>
+          <w:rFonts w:ascii="Calibri" w:eastAsia="Times New Roman" w:hAnsi="Calibri" w:cs="Calibri"/>
+          <w:color w:val="000000"/>
+          <w:kern w:val="0"/>
+          <w:bdr w:val="none" w:sz="0" w:space="0" w:color="auto" w:frame="1"/>
+          <w14:ligatures w14:val="none"/>
         </w:rPr>
         <w:t>Discrimination in the workplace against this group is still rampant - </w:t>
       </w:r>
       <w:r>
         <w:rPr>
-          <w:rFonts w:ascii="Calibri" w:hAnsi="Calibri" w:cs="Calibri"/>
+          <w:rFonts w:ascii="Calibri" w:eastAsia="Times New Roman" w:hAnsi="Calibri" w:cs="Calibri"/>
           <w:b/>
           <w:bCs/>
-        </w:rPr>
-        <w:t>9 </w:t>
-      </w:r>
-      <w:proofErr w:type="gramStart"/>
-      <w:r>
-        <w:rPr>
-          <w:rFonts w:ascii="Calibri" w:hAnsi="Calibri" w:cs="Calibri"/>
-          <w:b/>
-          <w:bCs/>
-        </w:rPr>
-        <w:t>sources</w:t>
-      </w:r>
-      <w:proofErr w:type="gramEnd"/>
+          <w:color w:val="000000"/>
+          <w:kern w:val="0"/>
+          <w:bdr w:val="none" w:sz="0" w:space="0" w:color="auto" w:frame="1"/>
+          <w14:ligatures w14:val="none"/>
+        </w:rPr>
+        <w:t>9 sources</w:t>
+      </w:r>
     </w:p>
     <w:p>
       <w:pPr>
         <w:numPr>
           <w:ilvl w:val="0"/>
-          <w:numId w:val="32"/>
+          <w:numId w:val="30"/>
         </w:numPr>
         <w:shd w:val="clear" w:color="auto" w:fill="FFFFFF"/>
         <w:spacing w:after="0" w:line="231" w:lineRule="atLeast"/>
         <w:rPr>
-          <w:rFonts w:ascii="Calibri" w:hAnsi="Calibri" w:cs="Calibri"/>
-        </w:rPr>
-      </w:pPr>
-      <w:r>
-        <w:rPr>
-          <w:rFonts w:ascii="Calibri" w:hAnsi="Calibri" w:cs="Calibri"/>
+          <w:rFonts w:ascii="Calibri" w:eastAsia="Times New Roman" w:hAnsi="Calibri" w:cs="Calibri"/>
+          <w:color w:val="000000"/>
+          <w:kern w:val="0"/>
+          <w14:ligatures w14:val="none"/>
+        </w:rPr>
+      </w:pPr>
+      <w:r>
+        <w:rPr>
+          <w:rFonts w:ascii="Calibri" w:eastAsia="Times New Roman" w:hAnsi="Calibri" w:cs="Calibri"/>
           <w:b/>
           <w:bCs/>
+          <w:color w:val="000000"/>
+          <w:kern w:val="0"/>
+          <w:bdr w:val="none" w:sz="0" w:space="0" w:color="auto" w:frame="1"/>
+          <w14:ligatures w14:val="none"/>
         </w:rPr>
         <w:t>Systemic Genocide of the LGBTQ Members in the USA (</w:t>
       </w:r>
-      <w:hyperlink r:id="rId8" w:tgtFrame="_blank" w:tooltip="https://github.com/Destination1984/Class-Action-Documents/blob/main/4.%20LGBTQ%20References.docx" w:history="1">
+      <w:hyperlink r:id="rId8" w:tooltip="https://github.com/Destination1984/Class-Action-Documents/blob/main/4.%20LGBTQ%20References.docx" w:history="1">
         <w:r>
           <w:rPr>
-            <w:rStyle w:val="Hyperlink"/>
-            <w:rFonts w:ascii="Calibri" w:hAnsi="Calibri" w:cs="Calibri"/>
+            <w:rFonts w:ascii="Calibri" w:eastAsia="Times New Roman" w:hAnsi="Calibri" w:cs="Calibri"/>
             <w:b/>
             <w:bCs/>
+            <w:color w:val="0000FF"/>
+            <w:kern w:val="0"/>
+            <w:u w:val="single"/>
+            <w:bdr w:val="none" w:sz="0" w:space="0" w:color="auto" w:frame="1"/>
             <w:shd w:val="clear" w:color="auto" w:fill="FFFFFF"/>
+            <w14:ligatures w14:val="none"/>
           </w:rPr>
           <w:t>31 sources provided</w:t>
         </w:r>
       </w:hyperlink>
       <w:r>
         <w:rPr>
-          <w:rFonts w:ascii="Calibri" w:hAnsi="Calibri" w:cs="Calibri"/>
+          <w:rFonts w:ascii="Calibri" w:eastAsia="Times New Roman" w:hAnsi="Calibri" w:cs="Calibri"/>
           <w:b/>
           <w:bCs/>
-        </w:rPr>
-        <w:t>)– Estimated compensation: $1,885,192,000,000 ($1.89 Trillion dollars - $80k per person)</w:t>
+          <w:color w:val="000000"/>
+          <w:kern w:val="0"/>
+          <w:bdr w:val="none" w:sz="0" w:space="0" w:color="auto" w:frame="1"/>
+          <w14:ligatures w14:val="none"/>
+        </w:rPr>
+        <w:t>)– Estimated cost: $1,885,192,000,000 ($1.89 Trillion dollars - $80k per person)</w:t>
       </w:r>
     </w:p>
     <w:p>
       <w:pPr>
         <w:numPr>
           <w:ilvl w:val="1"/>
-          <w:numId w:val="32"/>
+          <w:numId w:val="30"/>
         </w:numPr>
         <w:shd w:val="clear" w:color="auto" w:fill="FFFFFF"/>
         <w:spacing w:after="0" w:line="231" w:lineRule="atLeast"/>
         <w:rPr>
-          <w:rFonts w:ascii="Calibri" w:hAnsi="Calibri" w:cs="Calibri"/>
-        </w:rPr>
-      </w:pPr>
-      <w:r>
-        <w:rPr>
-          <w:rFonts w:ascii="Calibri" w:hAnsi="Calibri" w:cs="Calibri"/>
+          <w:rFonts w:ascii="Calibri" w:eastAsia="Times New Roman" w:hAnsi="Calibri" w:cs="Calibri"/>
+          <w:color w:val="000000"/>
+          <w:kern w:val="0"/>
+          <w14:ligatures w14:val="none"/>
+        </w:rPr>
+      </w:pPr>
+      <w:r>
+        <w:rPr>
+          <w:rFonts w:ascii="Calibri" w:eastAsia="Times New Roman" w:hAnsi="Calibri" w:cs="Calibri"/>
+          <w:color w:val="000000"/>
+          <w:kern w:val="0"/>
+          <w14:ligatures w14:val="none"/>
         </w:rPr>
         <w:t>Hundreds of new laws introduced and passed specifically targeting this group in nearly every state - </w:t>
       </w:r>
       <w:r>
         <w:rPr>
-          <w:rFonts w:ascii="Calibri" w:hAnsi="Calibri" w:cs="Calibri"/>
+          <w:rFonts w:ascii="Calibri" w:eastAsia="Times New Roman" w:hAnsi="Calibri" w:cs="Calibri"/>
           <w:b/>
           <w:bCs/>
-        </w:rPr>
-        <w:t xml:space="preserve">15 </w:t>
-      </w:r>
-      <w:proofErr w:type="gramStart"/>
-      <w:r>
-        <w:rPr>
-          <w:rFonts w:ascii="Calibri" w:hAnsi="Calibri" w:cs="Calibri"/>
-          <w:b/>
-          <w:bCs/>
-        </w:rPr>
-        <w:t>sources</w:t>
-      </w:r>
-      <w:proofErr w:type="gramEnd"/>
+          <w:color w:val="000000"/>
+          <w:kern w:val="0"/>
+          <w14:ligatures w14:val="none"/>
+        </w:rPr>
+        <w:t>15 sources</w:t>
+      </w:r>
     </w:p>
     <w:p>
       <w:pPr>
         <w:numPr>
           <w:ilvl w:val="1"/>
-          <w:numId w:val="32"/>
+          <w:numId w:val="30"/>
         </w:numPr>
         <w:shd w:val="clear" w:color="auto" w:fill="FFFFFF"/>
         <w:spacing w:after="0" w:line="231" w:lineRule="atLeast"/>
         <w:rPr>
-          <w:rFonts w:ascii="Calibri" w:hAnsi="Calibri" w:cs="Calibri"/>
-        </w:rPr>
-      </w:pPr>
-      <w:r>
-        <w:rPr>
-          <w:rFonts w:ascii="Calibri" w:hAnsi="Calibri" w:cs="Calibri"/>
+          <w:rFonts w:ascii="Calibri" w:eastAsia="Times New Roman" w:hAnsi="Calibri" w:cs="Calibri"/>
+          <w:color w:val="000000"/>
+          <w:kern w:val="0"/>
+          <w14:ligatures w14:val="none"/>
+        </w:rPr>
+      </w:pPr>
+      <w:r>
+        <w:rPr>
+          <w:rFonts w:ascii="Calibri" w:eastAsia="Times New Roman" w:hAnsi="Calibri" w:cs="Calibri"/>
+          <w:color w:val="000000"/>
+          <w:kern w:val="0"/>
+          <w14:ligatures w14:val="none"/>
         </w:rPr>
         <w:t>Hundreds of books being banned that focus on educating people on LGBTQ lifestyle and acceptance - </w:t>
       </w:r>
       <w:r>
         <w:rPr>
-          <w:rFonts w:ascii="Calibri" w:hAnsi="Calibri" w:cs="Calibri"/>
+          <w:rFonts w:ascii="Calibri" w:eastAsia="Times New Roman" w:hAnsi="Calibri" w:cs="Calibri"/>
           <w:b/>
           <w:bCs/>
-        </w:rPr>
-        <w:t xml:space="preserve">3 </w:t>
-      </w:r>
-      <w:proofErr w:type="gramStart"/>
-      <w:r>
-        <w:rPr>
-          <w:rFonts w:ascii="Calibri" w:hAnsi="Calibri" w:cs="Calibri"/>
-          <w:b/>
-          <w:bCs/>
-        </w:rPr>
-        <w:t>sources</w:t>
-      </w:r>
-      <w:proofErr w:type="gramEnd"/>
+          <w:color w:val="000000"/>
+          <w:kern w:val="0"/>
+          <w14:ligatures w14:val="none"/>
+        </w:rPr>
+        <w:t>3 sources</w:t>
+      </w:r>
     </w:p>
     <w:p>
       <w:pPr>
         <w:numPr>
           <w:ilvl w:val="1"/>
-          <w:numId w:val="32"/>
+          <w:numId w:val="30"/>
         </w:numPr>
         <w:shd w:val="clear" w:color="auto" w:fill="FFFFFF"/>
         <w:spacing w:after="0" w:line="231" w:lineRule="atLeast"/>
         <w:rPr>
-          <w:rFonts w:ascii="Calibri" w:hAnsi="Calibri" w:cs="Calibri"/>
-        </w:rPr>
-      </w:pPr>
-      <w:r>
-        <w:rPr>
-          <w:rFonts w:ascii="Calibri" w:hAnsi="Calibri" w:cs="Calibri"/>
+          <w:rFonts w:ascii="Calibri" w:eastAsia="Times New Roman" w:hAnsi="Calibri" w:cs="Calibri"/>
+          <w:color w:val="000000"/>
+          <w:kern w:val="0"/>
+          <w14:ligatures w14:val="none"/>
+        </w:rPr>
+      </w:pPr>
+      <w:r>
+        <w:rPr>
+          <w:rFonts w:ascii="Calibri" w:eastAsia="Times New Roman" w:hAnsi="Calibri" w:cs="Calibri"/>
+          <w:color w:val="000000"/>
+          <w:kern w:val="0"/>
+          <w14:ligatures w14:val="none"/>
         </w:rPr>
         <w:t>Psychological trauma of "news" networks pushing constant harassment against this group - </w:t>
       </w:r>
       <w:r>
         <w:rPr>
-          <w:rFonts w:ascii="Calibri" w:hAnsi="Calibri" w:cs="Calibri"/>
+          <w:rFonts w:ascii="Calibri" w:eastAsia="Times New Roman" w:hAnsi="Calibri" w:cs="Calibri"/>
           <w:b/>
           <w:bCs/>
+          <w:color w:val="000000"/>
+          <w:kern w:val="0"/>
+          <w14:ligatures w14:val="none"/>
         </w:rPr>
         <w:t>8 sources</w:t>
       </w:r>
@@ -930,25 +1039,34 @@
       <w:pPr>
         <w:numPr>
           <w:ilvl w:val="1"/>
-          <w:numId w:val="32"/>
+          <w:numId w:val="30"/>
         </w:numPr>
         <w:shd w:val="clear" w:color="auto" w:fill="FFFFFF"/>
         <w:spacing w:after="0" w:line="231" w:lineRule="atLeast"/>
         <w:rPr>
-          <w:rFonts w:ascii="Calibri" w:hAnsi="Calibri" w:cs="Calibri"/>
-        </w:rPr>
-      </w:pPr>
-      <w:r>
-        <w:rPr>
-          <w:rFonts w:ascii="Calibri" w:hAnsi="Calibri" w:cs="Calibri"/>
+          <w:rFonts w:ascii="Calibri" w:eastAsia="Times New Roman" w:hAnsi="Calibri" w:cs="Calibri"/>
+          <w:color w:val="000000"/>
+          <w:kern w:val="0"/>
+          <w14:ligatures w14:val="none"/>
+        </w:rPr>
+      </w:pPr>
+      <w:r>
+        <w:rPr>
+          <w:rFonts w:ascii="Calibri" w:eastAsia="Times New Roman" w:hAnsi="Calibri" w:cs="Calibri"/>
+          <w:color w:val="000000"/>
+          <w:kern w:val="0"/>
+          <w14:ligatures w14:val="none"/>
         </w:rPr>
         <w:t>Workplace discrimination against this group - </w:t>
       </w:r>
       <w:r>
         <w:rPr>
-          <w:rFonts w:ascii="Calibri" w:hAnsi="Calibri" w:cs="Calibri"/>
+          <w:rFonts w:ascii="Calibri" w:eastAsia="Times New Roman" w:hAnsi="Calibri" w:cs="Calibri"/>
           <w:b/>
           <w:bCs/>
+          <w:color w:val="000000"/>
+          <w:kern w:val="0"/>
+          <w14:ligatures w14:val="none"/>
         </w:rPr>
         <w:t>5 sources</w:t>
       </w:r>
@@ -957,48 +1075,66 @@
       <w:pPr>
         <w:numPr>
           <w:ilvl w:val="0"/>
-          <w:numId w:val="32"/>
+          <w:numId w:val="30"/>
         </w:numPr>
         <w:shd w:val="clear" w:color="auto" w:fill="FFFFFF"/>
         <w:spacing w:after="0" w:line="231" w:lineRule="atLeast"/>
         <w:rPr>
-          <w:rFonts w:ascii="Calibri" w:hAnsi="Calibri" w:cs="Calibri"/>
-        </w:rPr>
-      </w:pPr>
-      <w:r>
-        <w:rPr>
-          <w:rFonts w:ascii="Calibri" w:hAnsi="Calibri" w:cs="Calibri"/>
+          <w:rFonts w:ascii="Calibri" w:eastAsia="Times New Roman" w:hAnsi="Calibri" w:cs="Calibri"/>
+          <w:color w:val="000000"/>
+          <w:kern w:val="0"/>
+          <w14:ligatures w14:val="none"/>
+        </w:rPr>
+      </w:pPr>
+      <w:r>
+        <w:rPr>
+          <w:rFonts w:ascii="Calibri" w:eastAsia="Times New Roman" w:hAnsi="Calibri" w:cs="Calibri"/>
           <w:b/>
           <w:bCs/>
+          <w:color w:val="000000"/>
+          <w:kern w:val="0"/>
+          <w:bdr w:val="none" w:sz="0" w:space="0" w:color="auto" w:frame="1"/>
+          <w14:ligatures w14:val="none"/>
         </w:rPr>
         <w:t>Systemic Genocide and Control of Lower Income People of this Country (</w:t>
       </w:r>
-      <w:hyperlink r:id="rId9" w:tgtFrame="_blank" w:tooltip="https://github.com/Destination1984/Class-Action-Documents/blob/main/5.%20Lower%20Income%20References.docx" w:history="1">
+      <w:hyperlink r:id="rId9" w:tooltip="https://github.com/Destination1984/Class-Action-Documents/blob/main/5.%20Lower%20Income%20References.docx" w:history="1">
         <w:r>
           <w:rPr>
-            <w:rStyle w:val="Hyperlink"/>
-            <w:rFonts w:ascii="Calibri" w:hAnsi="Calibri" w:cs="Calibri"/>
+            <w:rFonts w:ascii="Calibri" w:eastAsia="Times New Roman" w:hAnsi="Calibri" w:cs="Calibri"/>
             <w:b/>
             <w:bCs/>
+            <w:color w:val="0000FF"/>
+            <w:kern w:val="0"/>
+            <w:u w:val="single"/>
+            <w:bdr w:val="none" w:sz="0" w:space="0" w:color="auto" w:frame="1"/>
             <w:shd w:val="clear" w:color="auto" w:fill="FFFFFF"/>
+            <w14:ligatures w14:val="none"/>
           </w:rPr>
           <w:t>47 sources provided</w:t>
         </w:r>
       </w:hyperlink>
       <w:r>
         <w:rPr>
-          <w:rFonts w:ascii="Calibri" w:hAnsi="Calibri" w:cs="Calibri"/>
+          <w:rFonts w:ascii="Calibri" w:eastAsia="Times New Roman" w:hAnsi="Calibri" w:cs="Calibri"/>
           <w:b/>
           <w:bCs/>
+          <w:color w:val="000000"/>
+          <w:kern w:val="0"/>
+          <w:bdr w:val="none" w:sz="0" w:space="0" w:color="auto" w:frame="1"/>
+          <w14:ligatures w14:val="none"/>
         </w:rPr>
         <w:t>) – </w:t>
       </w:r>
       <w:r>
         <w:rPr>
-          <w:rFonts w:ascii="Calibri" w:hAnsi="Calibri" w:cs="Calibri"/>
+          <w:rFonts w:ascii="Calibri" w:eastAsia="Times New Roman" w:hAnsi="Calibri" w:cs="Calibri"/>
           <w:b/>
           <w:bCs/>
+          <w:color w:val="000000"/>
+          <w:kern w:val="0"/>
           <w:shd w:val="clear" w:color="auto" w:fill="FFFFFF"/>
+          <w14:ligatures w14:val="none"/>
         </w:rPr>
         <w:t>Estimated compensation associated in "Defrauding" section (US Taxpayer)</w:t>
       </w:r>
@@ -1007,150 +1143,161 @@
       <w:pPr>
         <w:numPr>
           <w:ilvl w:val="1"/>
-          <w:numId w:val="32"/>
+          <w:numId w:val="30"/>
         </w:numPr>
         <w:shd w:val="clear" w:color="auto" w:fill="FFFFFF"/>
         <w:spacing w:after="0" w:line="231" w:lineRule="atLeast"/>
         <w:rPr>
-          <w:rFonts w:ascii="Calibri" w:hAnsi="Calibri" w:cs="Calibri"/>
-        </w:rPr>
-      </w:pPr>
-      <w:r>
-        <w:rPr>
-          <w:rFonts w:ascii="Calibri" w:hAnsi="Calibri" w:cs="Calibri"/>
+          <w:rFonts w:ascii="Calibri" w:eastAsia="Times New Roman" w:hAnsi="Calibri" w:cs="Calibri"/>
+          <w:color w:val="000000"/>
+          <w:kern w:val="0"/>
+          <w14:ligatures w14:val="none"/>
+        </w:rPr>
+      </w:pPr>
+      <w:r>
+        <w:rPr>
+          <w:rFonts w:ascii="Calibri" w:eastAsia="Times New Roman" w:hAnsi="Calibri" w:cs="Calibri"/>
+          <w:color w:val="000000"/>
+          <w:kern w:val="0"/>
+          <w14:ligatures w14:val="none"/>
         </w:rPr>
         <w:t>Pay disparity between CEO and average worker is 670:1 - </w:t>
       </w:r>
       <w:r>
         <w:rPr>
-          <w:rFonts w:ascii="Calibri" w:hAnsi="Calibri" w:cs="Calibri"/>
+          <w:rFonts w:ascii="Calibri" w:eastAsia="Times New Roman" w:hAnsi="Calibri" w:cs="Calibri"/>
           <w:b/>
           <w:bCs/>
-        </w:rPr>
-        <w:t xml:space="preserve">18 </w:t>
-      </w:r>
-      <w:proofErr w:type="gramStart"/>
-      <w:r>
-        <w:rPr>
-          <w:rFonts w:ascii="Calibri" w:hAnsi="Calibri" w:cs="Calibri"/>
-          <w:b/>
-          <w:bCs/>
-        </w:rPr>
-        <w:t>sources</w:t>
-      </w:r>
-      <w:proofErr w:type="gramEnd"/>
+          <w:color w:val="000000"/>
+          <w:kern w:val="0"/>
+          <w14:ligatures w14:val="none"/>
+        </w:rPr>
+        <w:t>18 sources</w:t>
+      </w:r>
     </w:p>
     <w:p>
       <w:pPr>
         <w:numPr>
           <w:ilvl w:val="1"/>
-          <w:numId w:val="32"/>
+          <w:numId w:val="30"/>
         </w:numPr>
         <w:shd w:val="clear" w:color="auto" w:fill="FFFFFF"/>
         <w:spacing w:after="0" w:line="231" w:lineRule="atLeast"/>
         <w:rPr>
-          <w:rFonts w:ascii="Calibri" w:hAnsi="Calibri" w:cs="Calibri"/>
-        </w:rPr>
-      </w:pPr>
-      <w:r>
-        <w:rPr>
-          <w:rFonts w:ascii="Calibri" w:hAnsi="Calibri" w:cs="Calibri"/>
-        </w:rPr>
-        <w:lastRenderedPageBreak/>
+          <w:rFonts w:ascii="Calibri" w:eastAsia="Times New Roman" w:hAnsi="Calibri" w:cs="Calibri"/>
+          <w:color w:val="000000"/>
+          <w:kern w:val="0"/>
+          <w14:ligatures w14:val="none"/>
+        </w:rPr>
+      </w:pPr>
+      <w:r>
+        <w:rPr>
+          <w:rFonts w:ascii="Calibri" w:eastAsia="Times New Roman" w:hAnsi="Calibri" w:cs="Calibri"/>
+          <w:color w:val="000000"/>
+          <w:kern w:val="0"/>
+          <w14:ligatures w14:val="none"/>
+        </w:rPr>
         <w:t>Federal minimum wage isn't appropriately adjusted to match "inflation" - </w:t>
       </w:r>
       <w:r>
         <w:rPr>
-          <w:rFonts w:ascii="Calibri" w:hAnsi="Calibri" w:cs="Calibri"/>
+          <w:rFonts w:ascii="Calibri" w:eastAsia="Times New Roman" w:hAnsi="Calibri" w:cs="Calibri"/>
           <w:b/>
           <w:bCs/>
-        </w:rPr>
-        <w:t>11 </w:t>
-      </w:r>
-      <w:proofErr w:type="gramStart"/>
-      <w:r>
-        <w:rPr>
-          <w:rFonts w:ascii="Calibri" w:hAnsi="Calibri" w:cs="Calibri"/>
-          <w:b/>
-          <w:bCs/>
-        </w:rPr>
-        <w:t>sources</w:t>
-      </w:r>
-      <w:proofErr w:type="gramEnd"/>
+          <w:color w:val="000000"/>
+          <w:kern w:val="0"/>
+          <w14:ligatures w14:val="none"/>
+        </w:rPr>
+        <w:t>11 sources</w:t>
+      </w:r>
     </w:p>
     <w:p>
       <w:pPr>
         <w:numPr>
           <w:ilvl w:val="1"/>
-          <w:numId w:val="32"/>
+          <w:numId w:val="30"/>
         </w:numPr>
         <w:shd w:val="clear" w:color="auto" w:fill="FFFFFF"/>
         <w:spacing w:after="0" w:line="231" w:lineRule="atLeast"/>
         <w:rPr>
-          <w:rFonts w:ascii="Calibri" w:hAnsi="Calibri" w:cs="Calibri"/>
-        </w:rPr>
-      </w:pPr>
-      <w:r>
-        <w:rPr>
-          <w:rFonts w:ascii="Calibri" w:hAnsi="Calibri" w:cs="Calibri"/>
-        </w:rPr>
+          <w:rFonts w:ascii="Calibri" w:eastAsia="Times New Roman" w:hAnsi="Calibri" w:cs="Calibri"/>
+          <w:color w:val="000000"/>
+          <w:kern w:val="0"/>
+          <w14:ligatures w14:val="none"/>
+        </w:rPr>
+      </w:pPr>
+      <w:r>
+        <w:rPr>
+          <w:rFonts w:ascii="Calibri" w:eastAsia="Times New Roman" w:hAnsi="Calibri" w:cs="Calibri"/>
+          <w:color w:val="000000"/>
+          <w:kern w:val="0"/>
+          <w14:ligatures w14:val="none"/>
+        </w:rPr>
+        <w:lastRenderedPageBreak/>
         <w:t>Housing market is worse than Great Depression which has caused 582,000 homeless with 16,000,000 vacant homes - </w:t>
       </w:r>
       <w:r>
         <w:rPr>
-          <w:rFonts w:ascii="Calibri" w:hAnsi="Calibri" w:cs="Calibri"/>
+          <w:rFonts w:ascii="Calibri" w:eastAsia="Times New Roman" w:hAnsi="Calibri" w:cs="Calibri"/>
           <w:b/>
           <w:bCs/>
-        </w:rPr>
-        <w:t xml:space="preserve">18 </w:t>
-      </w:r>
-      <w:proofErr w:type="gramStart"/>
-      <w:r>
-        <w:rPr>
-          <w:rFonts w:ascii="Calibri" w:hAnsi="Calibri" w:cs="Calibri"/>
-          <w:b/>
-          <w:bCs/>
-        </w:rPr>
-        <w:t>sources</w:t>
-      </w:r>
-      <w:proofErr w:type="gramEnd"/>
+          <w:color w:val="000000"/>
+          <w:kern w:val="0"/>
+          <w14:ligatures w14:val="none"/>
+        </w:rPr>
+        <w:t>18 sources</w:t>
+      </w:r>
     </w:p>
     <w:p>
       <w:pPr>
         <w:numPr>
           <w:ilvl w:val="0"/>
-          <w:numId w:val="32"/>
+          <w:numId w:val="30"/>
         </w:numPr>
         <w:shd w:val="clear" w:color="auto" w:fill="FFFFFF"/>
         <w:spacing w:after="0" w:line="231" w:lineRule="atLeast"/>
         <w:rPr>
-          <w:rFonts w:ascii="Calibri" w:hAnsi="Calibri" w:cs="Calibri"/>
-        </w:rPr>
-      </w:pPr>
-      <w:r>
-        <w:rPr>
-          <w:rFonts w:ascii="Calibri" w:hAnsi="Calibri" w:cs="Calibri"/>
+          <w:rFonts w:ascii="Calibri" w:eastAsia="Times New Roman" w:hAnsi="Calibri" w:cs="Calibri"/>
+          <w:color w:val="000000"/>
+          <w:kern w:val="0"/>
+          <w14:ligatures w14:val="none"/>
+        </w:rPr>
+      </w:pPr>
+      <w:r>
+        <w:rPr>
+          <w:rFonts w:ascii="Calibri" w:eastAsia="Times New Roman" w:hAnsi="Calibri" w:cs="Calibri"/>
           <w:b/>
           <w:bCs/>
-        </w:rPr>
-        <w:t>Systemic Genocide of the Military Veterans of this Country – Estimated compensation: $1,237,612,650,000 ($1.24 Trillion dollars - $75k per person)</w:t>
+          <w:color w:val="000000"/>
+          <w:kern w:val="0"/>
+          <w:bdr w:val="none" w:sz="0" w:space="0" w:color="auto" w:frame="1"/>
+          <w14:ligatures w14:val="none"/>
+        </w:rPr>
+        <w:t>Systemic Genocide of the Military Veterans of this Country (Through lack of appropriate mental and physical health access) – Estimated total compensation: $1,237,612,650,000 ($1.24 Trillion dollars - $75k per person)</w:t>
       </w:r>
     </w:p>
     <w:p>
       <w:pPr>
         <w:numPr>
           <w:ilvl w:val="1"/>
-          <w:numId w:val="32"/>
+          <w:numId w:val="30"/>
         </w:numPr>
         <w:shd w:val="clear" w:color="auto" w:fill="FFFFFF"/>
         <w:spacing w:after="0" w:line="231" w:lineRule="atLeast"/>
         <w:rPr>
-          <w:rFonts w:ascii="Calibri" w:hAnsi="Calibri" w:cs="Calibri"/>
-        </w:rPr>
-      </w:pPr>
-      <w:r>
-        <w:rPr>
-          <w:rFonts w:ascii="Calibri" w:hAnsi="Calibri" w:cs="Calibri"/>
+          <w:rFonts w:ascii="Calibri" w:eastAsia="Times New Roman" w:hAnsi="Calibri" w:cs="Calibri"/>
+          <w:color w:val="000000"/>
+          <w:kern w:val="0"/>
+          <w14:ligatures w14:val="none"/>
+        </w:rPr>
+      </w:pPr>
+      <w:r>
+        <w:rPr>
+          <w:rFonts w:ascii="Calibri" w:eastAsia="Times New Roman" w:hAnsi="Calibri" w:cs="Calibri"/>
+          <w:color w:val="000000"/>
+          <w:kern w:val="0"/>
+          <w:bdr w:val="none" w:sz="0" w:space="0" w:color="auto" w:frame="1"/>
+          <w14:ligatures w14:val="none"/>
         </w:rPr>
         <w:t>Outlined in Defrauding American Public document.</w:t>
       </w:r>
@@ -1159,48 +1306,52 @@
       <w:pPr>
         <w:numPr>
           <w:ilvl w:val="0"/>
-          <w:numId w:val="32"/>
+          <w:numId w:val="30"/>
         </w:numPr>
         <w:shd w:val="clear" w:color="auto" w:fill="FFFFFF"/>
         <w:spacing w:after="0" w:line="231" w:lineRule="atLeast"/>
         <w:rPr>
-          <w:rFonts w:ascii="Calibri" w:hAnsi="Calibri" w:cs="Calibri"/>
-        </w:rPr>
-      </w:pPr>
-      <w:r>
-        <w:rPr>
-          <w:rFonts w:ascii="Calibri" w:hAnsi="Calibri" w:cs="Calibri"/>
+          <w:rFonts w:ascii="Calibri" w:eastAsia="Times New Roman" w:hAnsi="Calibri" w:cs="Calibri"/>
+          <w:color w:val="000000"/>
+          <w:kern w:val="0"/>
+          <w14:ligatures w14:val="none"/>
+        </w:rPr>
+      </w:pPr>
+      <w:r>
+        <w:rPr>
+          <w:rFonts w:ascii="Calibri" w:eastAsia="Times New Roman" w:hAnsi="Calibri" w:cs="Calibri"/>
           <w:b/>
           <w:bCs/>
-        </w:rPr>
-        <w:t xml:space="preserve">Conspiracy to Cover up Mass Sexual Assault by US Military on bases across the world – Estimated compensation associated in "Military Veterans" </w:t>
-      </w:r>
-      <w:proofErr w:type="gramStart"/>
-      <w:r>
-        <w:rPr>
-          <w:rFonts w:ascii="Calibri" w:hAnsi="Calibri" w:cs="Calibri"/>
-          <w:b/>
-          <w:bCs/>
-        </w:rPr>
-        <w:t>section</w:t>
-      </w:r>
-      <w:proofErr w:type="gramEnd"/>
+          <w:color w:val="000000"/>
+          <w:kern w:val="0"/>
+          <w:bdr w:val="none" w:sz="0" w:space="0" w:color="auto" w:frame="1"/>
+          <w14:ligatures w14:val="none"/>
+        </w:rPr>
+        <w:t>Conspiracy to Cover up Mass Sexual Assault by US Military on bases across the world – Estimated cost associated in "Military Veterans" section</w:t>
+      </w:r>
     </w:p>
     <w:p>
       <w:pPr>
         <w:numPr>
           <w:ilvl w:val="1"/>
-          <w:numId w:val="32"/>
+          <w:numId w:val="30"/>
         </w:numPr>
         <w:shd w:val="clear" w:color="auto" w:fill="FFFFFF"/>
         <w:spacing w:after="0" w:line="231" w:lineRule="atLeast"/>
         <w:rPr>
-          <w:rFonts w:ascii="Calibri" w:hAnsi="Calibri" w:cs="Calibri"/>
-        </w:rPr>
-      </w:pPr>
-      <w:r>
-        <w:rPr>
-          <w:rFonts w:ascii="Calibri" w:hAnsi="Calibri" w:cs="Calibri"/>
+          <w:rFonts w:ascii="Calibri" w:eastAsia="Times New Roman" w:hAnsi="Calibri" w:cs="Calibri"/>
+          <w:color w:val="000000"/>
+          <w:kern w:val="0"/>
+          <w14:ligatures w14:val="none"/>
+        </w:rPr>
+      </w:pPr>
+      <w:r>
+        <w:rPr>
+          <w:rFonts w:ascii="Calibri" w:eastAsia="Times New Roman" w:hAnsi="Calibri" w:cs="Calibri"/>
+          <w:color w:val="000000"/>
+          <w:kern w:val="0"/>
+          <w:bdr w:val="none" w:sz="0" w:space="0" w:color="auto" w:frame="1"/>
+          <w14:ligatures w14:val="none"/>
         </w:rPr>
         <w:t>Outlined in Defrauding American Public document.</w:t>
       </w:r>
@@ -1209,38 +1360,51 @@
       <w:pPr>
         <w:numPr>
           <w:ilvl w:val="0"/>
-          <w:numId w:val="32"/>
+          <w:numId w:val="30"/>
         </w:numPr>
         <w:shd w:val="clear" w:color="auto" w:fill="FFFFFF"/>
         <w:spacing w:after="0" w:line="231" w:lineRule="atLeast"/>
         <w:rPr>
-          <w:rFonts w:ascii="Calibri" w:hAnsi="Calibri" w:cs="Calibri"/>
-        </w:rPr>
-      </w:pPr>
-      <w:r>
-        <w:rPr>
-          <w:rFonts w:ascii="Calibri" w:hAnsi="Calibri" w:cs="Calibri"/>
+          <w:rFonts w:ascii="Calibri" w:eastAsia="Times New Roman" w:hAnsi="Calibri" w:cs="Calibri"/>
+          <w:color w:val="000000"/>
+          <w:kern w:val="0"/>
+          <w14:ligatures w14:val="none"/>
+        </w:rPr>
+      </w:pPr>
+      <w:r>
+        <w:rPr>
+          <w:rFonts w:ascii="Calibri" w:eastAsia="Times New Roman" w:hAnsi="Calibri" w:cs="Calibri"/>
           <w:b/>
           <w:bCs/>
-        </w:rPr>
-        <w:t>Systemic Torture, Slavery, and Genocide of American Prisoners - Estimated compensation: $84,301,000,000 ($84.3 Billion dollars - $70k per person)</w:t>
+          <w:color w:val="000000"/>
+          <w:kern w:val="0"/>
+          <w:bdr w:val="none" w:sz="0" w:space="0" w:color="auto" w:frame="1"/>
+          <w14:ligatures w14:val="none"/>
+        </w:rPr>
+        <w:t>Systemic Torture, Slavery, and Genocide of American Prisoners - Estimated cost: $84,301,000,000 ($84.3 Billion dollars - $70k per person)</w:t>
       </w:r>
     </w:p>
     <w:p>
       <w:pPr>
         <w:numPr>
           <w:ilvl w:val="1"/>
-          <w:numId w:val="32"/>
+          <w:numId w:val="30"/>
         </w:numPr>
         <w:shd w:val="clear" w:color="auto" w:fill="FFFFFF"/>
         <w:spacing w:after="0" w:line="231" w:lineRule="atLeast"/>
         <w:rPr>
-          <w:rFonts w:ascii="Calibri" w:hAnsi="Calibri" w:cs="Calibri"/>
-        </w:rPr>
-      </w:pPr>
-      <w:r>
-        <w:rPr>
-          <w:rFonts w:ascii="Calibri" w:hAnsi="Calibri" w:cs="Calibri"/>
+          <w:rFonts w:ascii="Calibri" w:eastAsia="Times New Roman" w:hAnsi="Calibri" w:cs="Calibri"/>
+          <w:color w:val="000000"/>
+          <w:kern w:val="0"/>
+          <w14:ligatures w14:val="none"/>
+        </w:rPr>
+      </w:pPr>
+      <w:r>
+        <w:rPr>
+          <w:rFonts w:ascii="Calibri" w:eastAsia="Times New Roman" w:hAnsi="Calibri" w:cs="Calibri"/>
+          <w:color w:val="000000"/>
+          <w:kern w:val="0"/>
+          <w14:ligatures w14:val="none"/>
         </w:rPr>
         <w:t>Outlined in Defrauding American Public document.</w:t>
       </w:r>
@@ -1249,53 +1413,76 @@
       <w:pPr>
         <w:numPr>
           <w:ilvl w:val="0"/>
-          <w:numId w:val="32"/>
+          <w:numId w:val="30"/>
         </w:numPr>
         <w:shd w:val="clear" w:color="auto" w:fill="FFFFFF"/>
         <w:spacing w:after="0" w:line="231" w:lineRule="atLeast"/>
         <w:rPr>
-          <w:rFonts w:ascii="Calibri" w:hAnsi="Calibri" w:cs="Calibri"/>
-        </w:rPr>
-      </w:pPr>
-      <w:r>
-        <w:rPr>
-          <w:rFonts w:ascii="Calibri" w:hAnsi="Calibri" w:cs="Calibri"/>
+          <w:rFonts w:ascii="Calibri" w:eastAsia="Times New Roman" w:hAnsi="Calibri" w:cs="Calibri"/>
+          <w:color w:val="000000"/>
+          <w:kern w:val="0"/>
+          <w14:ligatures w14:val="none"/>
+        </w:rPr>
+      </w:pPr>
+      <w:r>
+        <w:rPr>
+          <w:rFonts w:ascii="Calibri" w:eastAsia="Times New Roman" w:hAnsi="Calibri" w:cs="Calibri"/>
           <w:b/>
           <w:bCs/>
+          <w:color w:val="000000"/>
+          <w:kern w:val="0"/>
+          <w:bdr w:val="none" w:sz="0" w:space="0" w:color="auto" w:frame="1"/>
+          <w14:ligatures w14:val="none"/>
         </w:rPr>
         <w:t>Conspiracy to Brainwash and Control the People of this Country Through Laws, Schools, and Media</w:t>
       </w:r>
       <w:r>
         <w:rPr>
-          <w:rFonts w:ascii="Calibri" w:hAnsi="Calibri" w:cs="Calibri"/>
+          <w:rFonts w:ascii="Calibri" w:eastAsia="Times New Roman" w:hAnsi="Calibri" w:cs="Calibri"/>
+          <w:color w:val="000000"/>
+          <w:kern w:val="0"/>
+          <w:bdr w:val="none" w:sz="0" w:space="0" w:color="auto" w:frame="1"/>
+          <w14:ligatures w14:val="none"/>
         </w:rPr>
         <w:t> </w:t>
       </w:r>
       <w:r>
         <w:rPr>
-          <w:rFonts w:ascii="Calibri" w:hAnsi="Calibri" w:cs="Calibri"/>
+          <w:rFonts w:ascii="Calibri" w:eastAsia="Times New Roman" w:hAnsi="Calibri" w:cs="Calibri"/>
           <w:b/>
           <w:bCs/>
+          <w:color w:val="000000"/>
+          <w:kern w:val="0"/>
+          <w:bdr w:val="none" w:sz="0" w:space="0" w:color="auto" w:frame="1"/>
+          <w14:ligatures w14:val="none"/>
         </w:rPr>
         <w:t>(</w:t>
       </w:r>
-      <w:hyperlink r:id="rId10" w:tgtFrame="_blank" w:tooltip="https://github.com/Destination1984/Class-Action-Documents/blob/main/6.%20Brainwashing%20References.docx" w:history="1">
+      <w:hyperlink r:id="rId10" w:tooltip="https://github.com/Destination1984/Class-Action-Documents/blob/main/6.%20Brainwashing%20References.docx" w:history="1">
         <w:r>
           <w:rPr>
-            <w:rStyle w:val="Hyperlink"/>
-            <w:rFonts w:ascii="Calibri" w:hAnsi="Calibri" w:cs="Calibri"/>
+            <w:rFonts w:ascii="Calibri" w:eastAsia="Times New Roman" w:hAnsi="Calibri" w:cs="Calibri"/>
             <w:b/>
             <w:bCs/>
+            <w:color w:val="0000FF"/>
+            <w:kern w:val="0"/>
+            <w:u w:val="single"/>
+            <w:bdr w:val="none" w:sz="0" w:space="0" w:color="auto" w:frame="1"/>
             <w:shd w:val="clear" w:color="auto" w:fill="FFFFFF"/>
+            <w14:ligatures w14:val="none"/>
           </w:rPr>
           <w:t>107 sources provided</w:t>
         </w:r>
       </w:hyperlink>
       <w:r>
         <w:rPr>
-          <w:rFonts w:ascii="Calibri" w:hAnsi="Calibri" w:cs="Calibri"/>
+          <w:rFonts w:ascii="Calibri" w:eastAsia="Times New Roman" w:hAnsi="Calibri" w:cs="Calibri"/>
           <w:b/>
           <w:bCs/>
+          <w:color w:val="000000"/>
+          <w:kern w:val="0"/>
+          <w:bdr w:val="none" w:sz="0" w:space="0" w:color="auto" w:frame="1"/>
+          <w14:ligatures w14:val="none"/>
         </w:rPr>
         <w:t>) – Estimated compensation associated in "Defrauding" section (US Taxpayer)</w:t>
       </w:r>
@@ -1304,39 +1491,36 @@
       <w:pPr>
         <w:numPr>
           <w:ilvl w:val="1"/>
-          <w:numId w:val="32"/>
+          <w:numId w:val="30"/>
         </w:numPr>
         <w:shd w:val="clear" w:color="auto" w:fill="FFFFFF"/>
         <w:spacing w:after="0" w:line="233" w:lineRule="atLeast"/>
         <w:rPr>
-          <w:rFonts w:ascii="Calibri" w:hAnsi="Calibri" w:cs="Calibri"/>
-        </w:rPr>
-      </w:pPr>
-      <w:r>
-        <w:rPr>
-          <w:rFonts w:ascii="Calibri" w:hAnsi="Calibri" w:cs="Calibri"/>
-        </w:rPr>
-        <w:t>Prager University (</w:t>
-      </w:r>
-      <w:proofErr w:type="spellStart"/>
-      <w:r>
-        <w:rPr>
-          <w:rFonts w:ascii="Calibri" w:hAnsi="Calibri" w:cs="Calibri"/>
-        </w:rPr>
-        <w:t>PragerU</w:t>
-      </w:r>
-      <w:proofErr w:type="spellEnd"/>
-      <w:r>
-        <w:rPr>
-          <w:rFonts w:ascii="Calibri" w:hAnsi="Calibri" w:cs="Calibri"/>
-        </w:rPr>
-        <w:t>) – </w:t>
-      </w:r>
-      <w:r>
-        <w:rPr>
-          <w:rFonts w:ascii="Calibri" w:hAnsi="Calibri" w:cs="Calibri"/>
+          <w:rFonts w:ascii="Calibri" w:eastAsia="Times New Roman" w:hAnsi="Calibri" w:cs="Calibri"/>
+          <w:color w:val="000000"/>
+          <w:kern w:val="0"/>
+          <w14:ligatures w14:val="none"/>
+        </w:rPr>
+      </w:pPr>
+      <w:r>
+        <w:rPr>
+          <w:rFonts w:ascii="Calibri" w:eastAsia="Times New Roman" w:hAnsi="Calibri" w:cs="Calibri"/>
+          <w:color w:val="000000"/>
+          <w:kern w:val="0"/>
+          <w:bdr w:val="none" w:sz="0" w:space="0" w:color="auto" w:frame="1"/>
+          <w14:ligatures w14:val="none"/>
+        </w:rPr>
+        <w:t>Prager University (PragerU) – </w:t>
+      </w:r>
+      <w:r>
+        <w:rPr>
+          <w:rFonts w:ascii="Calibri" w:eastAsia="Times New Roman" w:hAnsi="Calibri" w:cs="Calibri"/>
           <w:b/>
           <w:bCs/>
+          <w:color w:val="000000"/>
+          <w:kern w:val="0"/>
+          <w:bdr w:val="none" w:sz="0" w:space="0" w:color="auto" w:frame="1"/>
+          <w14:ligatures w14:val="none"/>
         </w:rPr>
         <w:t>13 sources</w:t>
       </w:r>
@@ -1345,25 +1529,36 @@
       <w:pPr>
         <w:numPr>
           <w:ilvl w:val="1"/>
-          <w:numId w:val="32"/>
+          <w:numId w:val="30"/>
         </w:numPr>
         <w:shd w:val="clear" w:color="auto" w:fill="FFFFFF"/>
         <w:spacing w:after="0" w:line="233" w:lineRule="atLeast"/>
         <w:rPr>
-          <w:rFonts w:ascii="Calibri" w:hAnsi="Calibri" w:cs="Calibri"/>
-        </w:rPr>
-      </w:pPr>
-      <w:r>
-        <w:rPr>
-          <w:rFonts w:ascii="Calibri" w:hAnsi="Calibri" w:cs="Calibri"/>
+          <w:rFonts w:ascii="Calibri" w:eastAsia="Times New Roman" w:hAnsi="Calibri" w:cs="Calibri"/>
+          <w:color w:val="000000"/>
+          <w:kern w:val="0"/>
+          <w14:ligatures w14:val="none"/>
+        </w:rPr>
+      </w:pPr>
+      <w:r>
+        <w:rPr>
+          <w:rFonts w:ascii="Calibri" w:eastAsia="Times New Roman" w:hAnsi="Calibri" w:cs="Calibri"/>
+          <w:color w:val="000000"/>
+          <w:kern w:val="0"/>
+          <w:bdr w:val="none" w:sz="0" w:space="0" w:color="auto" w:frame="1"/>
+          <w14:ligatures w14:val="none"/>
         </w:rPr>
         <w:t>Moms 4 Liberty (M4L) – </w:t>
       </w:r>
       <w:r>
         <w:rPr>
-          <w:rFonts w:ascii="Calibri" w:hAnsi="Calibri" w:cs="Calibri"/>
+          <w:rFonts w:ascii="Calibri" w:eastAsia="Times New Roman" w:hAnsi="Calibri" w:cs="Calibri"/>
           <w:b/>
           <w:bCs/>
+          <w:color w:val="000000"/>
+          <w:kern w:val="0"/>
+          <w:bdr w:val="none" w:sz="0" w:space="0" w:color="auto" w:frame="1"/>
+          <w14:ligatures w14:val="none"/>
         </w:rPr>
         <w:t>10 sources</w:t>
       </w:r>
@@ -1372,33 +1567,36 @@
       <w:pPr>
         <w:numPr>
           <w:ilvl w:val="1"/>
-          <w:numId w:val="32"/>
+          <w:numId w:val="30"/>
         </w:numPr>
         <w:shd w:val="clear" w:color="auto" w:fill="FFFFFF"/>
         <w:spacing w:after="0" w:line="233" w:lineRule="atLeast"/>
         <w:rPr>
-          <w:rFonts w:ascii="Calibri" w:hAnsi="Calibri" w:cs="Calibri"/>
-        </w:rPr>
-      </w:pPr>
-      <w:proofErr w:type="spellStart"/>
-      <w:r>
-        <w:rPr>
-          <w:rFonts w:ascii="Calibri" w:hAnsi="Calibri" w:cs="Calibri"/>
-        </w:rPr>
-        <w:t>TurningPointUSA</w:t>
-      </w:r>
-      <w:proofErr w:type="spellEnd"/>
-      <w:r>
-        <w:rPr>
-          <w:rFonts w:ascii="Calibri" w:hAnsi="Calibri" w:cs="Calibri"/>
-        </w:rPr>
-        <w:t> (TPUSA) – </w:t>
-      </w:r>
-      <w:r>
-        <w:rPr>
-          <w:rFonts w:ascii="Calibri" w:hAnsi="Calibri" w:cs="Calibri"/>
+          <w:rFonts w:ascii="Calibri" w:eastAsia="Times New Roman" w:hAnsi="Calibri" w:cs="Calibri"/>
+          <w:color w:val="000000"/>
+          <w:kern w:val="0"/>
+          <w14:ligatures w14:val="none"/>
+        </w:rPr>
+      </w:pPr>
+      <w:r>
+        <w:rPr>
+          <w:rFonts w:ascii="Calibri" w:eastAsia="Times New Roman" w:hAnsi="Calibri" w:cs="Calibri"/>
+          <w:color w:val="000000"/>
+          <w:kern w:val="0"/>
+          <w:bdr w:val="none" w:sz="0" w:space="0" w:color="auto" w:frame="1"/>
+          <w14:ligatures w14:val="none"/>
+        </w:rPr>
+        <w:t>TurningPointUSA (TPUSA) – </w:t>
+      </w:r>
+      <w:r>
+        <w:rPr>
+          <w:rFonts w:ascii="Calibri" w:eastAsia="Times New Roman" w:hAnsi="Calibri" w:cs="Calibri"/>
           <w:b/>
           <w:bCs/>
+          <w:color w:val="000000"/>
+          <w:kern w:val="0"/>
+          <w:bdr w:val="none" w:sz="0" w:space="0" w:color="auto" w:frame="1"/>
+          <w14:ligatures w14:val="none"/>
         </w:rPr>
         <w:t>12 sources</w:t>
       </w:r>
@@ -1407,25 +1605,36 @@
       <w:pPr>
         <w:numPr>
           <w:ilvl w:val="1"/>
-          <w:numId w:val="32"/>
+          <w:numId w:val="30"/>
         </w:numPr>
         <w:shd w:val="clear" w:color="auto" w:fill="FFFFFF"/>
         <w:spacing w:after="0" w:line="233" w:lineRule="atLeast"/>
         <w:rPr>
-          <w:rFonts w:ascii="Calibri" w:hAnsi="Calibri" w:cs="Calibri"/>
-        </w:rPr>
-      </w:pPr>
-      <w:r>
-        <w:rPr>
-          <w:rFonts w:ascii="Calibri" w:hAnsi="Calibri" w:cs="Calibri"/>
+          <w:rFonts w:ascii="Calibri" w:eastAsia="Times New Roman" w:hAnsi="Calibri" w:cs="Calibri"/>
+          <w:color w:val="000000"/>
+          <w:kern w:val="0"/>
+          <w14:ligatures w14:val="none"/>
+        </w:rPr>
+      </w:pPr>
+      <w:r>
+        <w:rPr>
+          <w:rFonts w:ascii="Calibri" w:eastAsia="Times New Roman" w:hAnsi="Calibri" w:cs="Calibri"/>
+          <w:color w:val="000000"/>
+          <w:kern w:val="0"/>
+          <w:bdr w:val="none" w:sz="0" w:space="0" w:color="auto" w:frame="1"/>
+          <w14:ligatures w14:val="none"/>
         </w:rPr>
         <w:t>Sinclair Broadcast Group – </w:t>
       </w:r>
       <w:r>
         <w:rPr>
-          <w:rFonts w:ascii="Calibri" w:hAnsi="Calibri" w:cs="Calibri"/>
+          <w:rFonts w:ascii="Calibri" w:eastAsia="Times New Roman" w:hAnsi="Calibri" w:cs="Calibri"/>
           <w:b/>
           <w:bCs/>
+          <w:color w:val="000000"/>
+          <w:kern w:val="0"/>
+          <w:bdr w:val="none" w:sz="0" w:space="0" w:color="auto" w:frame="1"/>
+          <w14:ligatures w14:val="none"/>
         </w:rPr>
         <w:t>12 sources</w:t>
       </w:r>
@@ -1434,25 +1643,36 @@
       <w:pPr>
         <w:numPr>
           <w:ilvl w:val="1"/>
-          <w:numId w:val="32"/>
+          <w:numId w:val="30"/>
         </w:numPr>
         <w:shd w:val="clear" w:color="auto" w:fill="FFFFFF"/>
         <w:spacing w:after="0" w:line="233" w:lineRule="atLeast"/>
         <w:rPr>
-          <w:rFonts w:ascii="Calibri" w:hAnsi="Calibri" w:cs="Calibri"/>
-        </w:rPr>
-      </w:pPr>
-      <w:r>
-        <w:rPr>
-          <w:rFonts w:ascii="Calibri" w:hAnsi="Calibri" w:cs="Calibri"/>
+          <w:rFonts w:ascii="Calibri" w:eastAsia="Times New Roman" w:hAnsi="Calibri" w:cs="Calibri"/>
+          <w:color w:val="000000"/>
+          <w:kern w:val="0"/>
+          <w14:ligatures w14:val="none"/>
+        </w:rPr>
+      </w:pPr>
+      <w:r>
+        <w:rPr>
+          <w:rFonts w:ascii="Calibri" w:eastAsia="Times New Roman" w:hAnsi="Calibri" w:cs="Calibri"/>
+          <w:color w:val="000000"/>
+          <w:kern w:val="0"/>
+          <w:bdr w:val="none" w:sz="0" w:space="0" w:color="auto" w:frame="1"/>
+          <w14:ligatures w14:val="none"/>
         </w:rPr>
         <w:t>Murdoch Media Empire (Fox Corporation &amp; News Corp) – </w:t>
       </w:r>
       <w:r>
         <w:rPr>
-          <w:rFonts w:ascii="Calibri" w:hAnsi="Calibri" w:cs="Calibri"/>
+          <w:rFonts w:ascii="Calibri" w:eastAsia="Times New Roman" w:hAnsi="Calibri" w:cs="Calibri"/>
           <w:b/>
           <w:bCs/>
+          <w:color w:val="000000"/>
+          <w:kern w:val="0"/>
+          <w:bdr w:val="none" w:sz="0" w:space="0" w:color="auto" w:frame="1"/>
+          <w14:ligatures w14:val="none"/>
         </w:rPr>
         <w:t>12 sources</w:t>
       </w:r>
@@ -1461,25 +1681,36 @@
       <w:pPr>
         <w:numPr>
           <w:ilvl w:val="1"/>
-          <w:numId w:val="32"/>
+          <w:numId w:val="30"/>
         </w:numPr>
         <w:shd w:val="clear" w:color="auto" w:fill="FFFFFF"/>
         <w:spacing w:after="0" w:line="233" w:lineRule="atLeast"/>
         <w:rPr>
-          <w:rFonts w:ascii="Calibri" w:hAnsi="Calibri" w:cs="Calibri"/>
-        </w:rPr>
-      </w:pPr>
-      <w:r>
-        <w:rPr>
-          <w:rFonts w:ascii="Calibri" w:hAnsi="Calibri" w:cs="Calibri"/>
+          <w:rFonts w:ascii="Calibri" w:eastAsia="Times New Roman" w:hAnsi="Calibri" w:cs="Calibri"/>
+          <w:color w:val="000000"/>
+          <w:kern w:val="0"/>
+          <w14:ligatures w14:val="none"/>
+        </w:rPr>
+      </w:pPr>
+      <w:r>
+        <w:rPr>
+          <w:rFonts w:ascii="Calibri" w:eastAsia="Times New Roman" w:hAnsi="Calibri" w:cs="Calibri"/>
+          <w:color w:val="000000"/>
+          <w:kern w:val="0"/>
+          <w:bdr w:val="none" w:sz="0" w:space="0" w:color="auto" w:frame="1"/>
+          <w14:ligatures w14:val="none"/>
         </w:rPr>
         <w:t>The Federalist Society (FS) – </w:t>
       </w:r>
       <w:r>
         <w:rPr>
-          <w:rFonts w:ascii="Calibri" w:hAnsi="Calibri" w:cs="Calibri"/>
+          <w:rFonts w:ascii="Calibri" w:eastAsia="Times New Roman" w:hAnsi="Calibri" w:cs="Calibri"/>
           <w:b/>
           <w:bCs/>
+          <w:color w:val="000000"/>
+          <w:kern w:val="0"/>
+          <w:bdr w:val="none" w:sz="0" w:space="0" w:color="auto" w:frame="1"/>
+          <w14:ligatures w14:val="none"/>
         </w:rPr>
         <w:t>21 sources </w:t>
       </w:r>
@@ -1488,25 +1719,36 @@
       <w:pPr>
         <w:numPr>
           <w:ilvl w:val="1"/>
-          <w:numId w:val="32"/>
+          <w:numId w:val="30"/>
         </w:numPr>
         <w:shd w:val="clear" w:color="auto" w:fill="FFFFFF"/>
         <w:spacing w:after="0" w:line="233" w:lineRule="atLeast"/>
         <w:rPr>
-          <w:rFonts w:ascii="Calibri" w:hAnsi="Calibri" w:cs="Calibri"/>
-        </w:rPr>
-      </w:pPr>
-      <w:r>
-        <w:rPr>
-          <w:rFonts w:ascii="Calibri" w:hAnsi="Calibri" w:cs="Calibri"/>
+          <w:rFonts w:ascii="Calibri" w:eastAsia="Times New Roman" w:hAnsi="Calibri" w:cs="Calibri"/>
+          <w:color w:val="000000"/>
+          <w:kern w:val="0"/>
+          <w14:ligatures w14:val="none"/>
+        </w:rPr>
+      </w:pPr>
+      <w:r>
+        <w:rPr>
+          <w:rFonts w:ascii="Calibri" w:eastAsia="Times New Roman" w:hAnsi="Calibri" w:cs="Calibri"/>
+          <w:color w:val="000000"/>
+          <w:kern w:val="0"/>
+          <w:bdr w:val="none" w:sz="0" w:space="0" w:color="auto" w:frame="1"/>
+          <w14:ligatures w14:val="none"/>
         </w:rPr>
         <w:t>The Heritage Foundation – </w:t>
       </w:r>
       <w:r>
         <w:rPr>
-          <w:rFonts w:ascii="Calibri" w:hAnsi="Calibri" w:cs="Calibri"/>
+          <w:rFonts w:ascii="Calibri" w:eastAsia="Times New Roman" w:hAnsi="Calibri" w:cs="Calibri"/>
           <w:b/>
           <w:bCs/>
+          <w:color w:val="000000"/>
+          <w:kern w:val="0"/>
+          <w:bdr w:val="none" w:sz="0" w:space="0" w:color="auto" w:frame="1"/>
+          <w14:ligatures w14:val="none"/>
         </w:rPr>
         <w:t>20 sources</w:t>
       </w:r>
@@ -1515,66 +1757,92 @@
       <w:pPr>
         <w:numPr>
           <w:ilvl w:val="0"/>
-          <w:numId w:val="32"/>
+          <w:numId w:val="30"/>
         </w:numPr>
         <w:shd w:val="clear" w:color="auto" w:fill="FFFFFF"/>
         <w:spacing w:after="0" w:line="231" w:lineRule="atLeast"/>
         <w:rPr>
-          <w:rFonts w:ascii="Calibri" w:hAnsi="Calibri" w:cs="Calibri"/>
-        </w:rPr>
-      </w:pPr>
-      <w:r>
-        <w:rPr>
-          <w:rFonts w:ascii="Calibri" w:hAnsi="Calibri" w:cs="Calibri"/>
+          <w:rFonts w:ascii="Calibri" w:eastAsia="Times New Roman" w:hAnsi="Calibri" w:cs="Calibri"/>
+          <w:color w:val="000000"/>
+          <w:kern w:val="0"/>
+          <w14:ligatures w14:val="none"/>
+        </w:rPr>
+      </w:pPr>
+      <w:r>
+        <w:rPr>
+          <w:rFonts w:ascii="Calibri" w:eastAsia="Times New Roman" w:hAnsi="Calibri" w:cs="Calibri"/>
           <w:b/>
           <w:bCs/>
+          <w:color w:val="000000"/>
+          <w:kern w:val="0"/>
+          <w:bdr w:val="none" w:sz="0" w:space="0" w:color="auto" w:frame="1"/>
+          <w14:ligatures w14:val="none"/>
         </w:rPr>
         <w:t>Defrauding the American Public Through Taxation Without Representation (</w:t>
       </w:r>
-      <w:hyperlink r:id="rId11" w:tgtFrame="_blank" w:tooltip="https://github.com/Destination1984/Class-Action-Documents/blob/main/7.%20Defrauding%20American%20Public%20References.docx" w:history="1">
+      <w:hyperlink r:id="rId11" w:tooltip="https://github.com/Destination1984/Class-Action-Documents/blob/main/7.%20Defrauding%20American%20Public%20References.docx" w:history="1">
         <w:r>
           <w:rPr>
-            <w:rStyle w:val="Hyperlink"/>
-            <w:rFonts w:ascii="Calibri" w:hAnsi="Calibri" w:cs="Calibri"/>
+            <w:rFonts w:ascii="Calibri" w:eastAsia="Times New Roman" w:hAnsi="Calibri" w:cs="Calibri"/>
             <w:b/>
             <w:bCs/>
+            <w:color w:val="0000FF"/>
+            <w:kern w:val="0"/>
+            <w:u w:val="single"/>
+            <w:bdr w:val="none" w:sz="0" w:space="0" w:color="auto" w:frame="1"/>
             <w:shd w:val="clear" w:color="auto" w:fill="FFFFFF"/>
+            <w14:ligatures w14:val="none"/>
           </w:rPr>
           <w:t>170 sources provided</w:t>
         </w:r>
       </w:hyperlink>
       <w:r>
         <w:rPr>
-          <w:rFonts w:ascii="Calibri" w:hAnsi="Calibri" w:cs="Calibri"/>
+          <w:rFonts w:ascii="Calibri" w:eastAsia="Times New Roman" w:hAnsi="Calibri" w:cs="Calibri"/>
           <w:b/>
           <w:bCs/>
-        </w:rPr>
-        <w:t>) – Estimated compensation: $31,300,407,600,000 ($31.3 Trillion dollars - $120k per person, all US taxpayers)</w:t>
+          <w:color w:val="000000"/>
+          <w:kern w:val="0"/>
+          <w:bdr w:val="none" w:sz="0" w:space="0" w:color="auto" w:frame="1"/>
+          <w14:ligatures w14:val="none"/>
+        </w:rPr>
+        <w:t>) – Estimated total compensation: $31,300,407,600,000 ($31.3 Trillion dollars - $120k per person, all US taxpayers)</w:t>
       </w:r>
     </w:p>
     <w:p>
       <w:pPr>
         <w:numPr>
           <w:ilvl w:val="1"/>
-          <w:numId w:val="32"/>
+          <w:numId w:val="30"/>
         </w:numPr>
         <w:shd w:val="clear" w:color="auto" w:fill="FFFFFF"/>
         <w:spacing w:after="0" w:line="231" w:lineRule="atLeast"/>
         <w:rPr>
-          <w:rFonts w:ascii="Calibri" w:hAnsi="Calibri" w:cs="Calibri"/>
-        </w:rPr>
-      </w:pPr>
-      <w:r>
-        <w:rPr>
-          <w:rFonts w:ascii="Calibri" w:hAnsi="Calibri" w:cs="Calibri"/>
+          <w:rFonts w:ascii="Calibri" w:eastAsia="Times New Roman" w:hAnsi="Calibri" w:cs="Calibri"/>
+          <w:color w:val="000000"/>
+          <w:kern w:val="0"/>
+          <w14:ligatures w14:val="none"/>
+        </w:rPr>
+      </w:pPr>
+      <w:r>
+        <w:rPr>
+          <w:rFonts w:ascii="Calibri" w:eastAsia="Times New Roman" w:hAnsi="Calibri" w:cs="Calibri"/>
+          <w:color w:val="000000"/>
+          <w:kern w:val="0"/>
+          <w:bdr w:val="none" w:sz="0" w:space="0" w:color="auto" w:frame="1"/>
+          <w14:ligatures w14:val="none"/>
         </w:rPr>
         <w:t>Department of Defense Budget Mismanagement – </w:t>
       </w:r>
       <w:r>
         <w:rPr>
-          <w:rFonts w:ascii="Calibri" w:hAnsi="Calibri" w:cs="Calibri"/>
+          <w:rFonts w:ascii="Calibri" w:eastAsia="Times New Roman" w:hAnsi="Calibri" w:cs="Calibri"/>
           <w:b/>
           <w:bCs/>
+          <w:color w:val="000000"/>
+          <w:kern w:val="0"/>
+          <w:bdr w:val="none" w:sz="0" w:space="0" w:color="auto" w:frame="1"/>
+          <w14:ligatures w14:val="none"/>
         </w:rPr>
         <w:t>26 sources</w:t>
       </w:r>
@@ -1583,25 +1851,36 @@
       <w:pPr>
         <w:numPr>
           <w:ilvl w:val="1"/>
-          <w:numId w:val="32"/>
+          <w:numId w:val="30"/>
         </w:numPr>
         <w:shd w:val="clear" w:color="auto" w:fill="FFFFFF"/>
         <w:spacing w:after="0" w:line="231" w:lineRule="atLeast"/>
         <w:rPr>
-          <w:rFonts w:ascii="Calibri" w:hAnsi="Calibri" w:cs="Calibri"/>
-        </w:rPr>
-      </w:pPr>
-      <w:r>
-        <w:rPr>
-          <w:rFonts w:ascii="Calibri" w:hAnsi="Calibri" w:cs="Calibri"/>
+          <w:rFonts w:ascii="Calibri" w:eastAsia="Times New Roman" w:hAnsi="Calibri" w:cs="Calibri"/>
+          <w:color w:val="000000"/>
+          <w:kern w:val="0"/>
+          <w14:ligatures w14:val="none"/>
+        </w:rPr>
+      </w:pPr>
+      <w:r>
+        <w:rPr>
+          <w:rFonts w:ascii="Calibri" w:eastAsia="Times New Roman" w:hAnsi="Calibri" w:cs="Calibri"/>
+          <w:color w:val="000000"/>
+          <w:kern w:val="0"/>
+          <w:bdr w:val="none" w:sz="0" w:space="0" w:color="auto" w:frame="1"/>
+          <w14:ligatures w14:val="none"/>
         </w:rPr>
         <w:t>Federal Agencies Dereliction of Duties – </w:t>
       </w:r>
       <w:r>
         <w:rPr>
-          <w:rFonts w:ascii="Calibri" w:hAnsi="Calibri" w:cs="Calibri"/>
+          <w:rFonts w:ascii="Calibri" w:eastAsia="Times New Roman" w:hAnsi="Calibri" w:cs="Calibri"/>
           <w:b/>
           <w:bCs/>
+          <w:color w:val="000000"/>
+          <w:kern w:val="0"/>
+          <w:bdr w:val="none" w:sz="0" w:space="0" w:color="auto" w:frame="1"/>
+          <w14:ligatures w14:val="none"/>
         </w:rPr>
         <w:t>56 sources</w:t>
       </w:r>
@@ -1610,39 +1889,36 @@
       <w:pPr>
         <w:numPr>
           <w:ilvl w:val="1"/>
-          <w:numId w:val="32"/>
+          <w:numId w:val="30"/>
         </w:numPr>
         <w:shd w:val="clear" w:color="auto" w:fill="FFFFFF"/>
         <w:spacing w:after="0" w:line="231" w:lineRule="atLeast"/>
         <w:rPr>
-          <w:rFonts w:ascii="Calibri" w:hAnsi="Calibri" w:cs="Calibri"/>
-        </w:rPr>
-      </w:pPr>
-      <w:r>
-        <w:rPr>
-          <w:rFonts w:ascii="Calibri" w:hAnsi="Calibri" w:cs="Calibri"/>
-        </w:rPr>
-        <w:t>Overfunded Police That </w:t>
-      </w:r>
-      <w:proofErr w:type="gramStart"/>
-      <w:r>
-        <w:rPr>
-          <w:rFonts w:ascii="Calibri" w:hAnsi="Calibri" w:cs="Calibri"/>
-        </w:rPr>
-        <w:t>is</w:t>
-      </w:r>
-      <w:proofErr w:type="gramEnd"/>
-      <w:r>
-        <w:rPr>
-          <w:rFonts w:ascii="Calibri" w:hAnsi="Calibri" w:cs="Calibri"/>
-        </w:rPr>
-        <w:t> Undertrained and Hyper-Militarized – </w:t>
-      </w:r>
-      <w:r>
-        <w:rPr>
-          <w:rFonts w:ascii="Calibri" w:hAnsi="Calibri" w:cs="Calibri"/>
+          <w:rFonts w:ascii="Calibri" w:eastAsia="Times New Roman" w:hAnsi="Calibri" w:cs="Calibri"/>
+          <w:color w:val="000000"/>
+          <w:kern w:val="0"/>
+          <w14:ligatures w14:val="none"/>
+        </w:rPr>
+      </w:pPr>
+      <w:r>
+        <w:rPr>
+          <w:rFonts w:ascii="Calibri" w:eastAsia="Times New Roman" w:hAnsi="Calibri" w:cs="Calibri"/>
+          <w:color w:val="000000"/>
+          <w:kern w:val="0"/>
+          <w:bdr w:val="none" w:sz="0" w:space="0" w:color="auto" w:frame="1"/>
+          <w14:ligatures w14:val="none"/>
+        </w:rPr>
+        <w:t>Overfunded Police That is Undertrained and Hyper-Militarized – </w:t>
+      </w:r>
+      <w:r>
+        <w:rPr>
+          <w:rFonts w:ascii="Calibri" w:eastAsia="Times New Roman" w:hAnsi="Calibri" w:cs="Calibri"/>
           <w:b/>
           <w:bCs/>
+          <w:color w:val="000000"/>
+          <w:kern w:val="0"/>
+          <w:bdr w:val="none" w:sz="0" w:space="0" w:color="auto" w:frame="1"/>
+          <w14:ligatures w14:val="none"/>
         </w:rPr>
         <w:t>22 sources</w:t>
       </w:r>
@@ -1651,39 +1927,36 @@
       <w:pPr>
         <w:numPr>
           <w:ilvl w:val="1"/>
-          <w:numId w:val="32"/>
+          <w:numId w:val="30"/>
         </w:numPr>
         <w:shd w:val="clear" w:color="auto" w:fill="FFFFFF"/>
         <w:spacing w:after="0" w:line="231" w:lineRule="atLeast"/>
         <w:rPr>
-          <w:rFonts w:ascii="Calibri" w:hAnsi="Calibri" w:cs="Calibri"/>
-        </w:rPr>
-      </w:pPr>
-      <w:r>
-        <w:rPr>
-          <w:rFonts w:ascii="Calibri" w:hAnsi="Calibri" w:cs="Calibri"/>
-        </w:rPr>
-        <w:t xml:space="preserve">Department of Corrections Prisons Rife </w:t>
-      </w:r>
-      <w:proofErr w:type="gramStart"/>
-      <w:r>
-        <w:rPr>
-          <w:rFonts w:ascii="Calibri" w:hAnsi="Calibri" w:cs="Calibri"/>
-        </w:rPr>
-        <w:t>With</w:t>
-      </w:r>
-      <w:proofErr w:type="gramEnd"/>
-      <w:r>
-        <w:rPr>
-          <w:rFonts w:ascii="Calibri" w:hAnsi="Calibri" w:cs="Calibri"/>
-        </w:rPr>
-        <w:t xml:space="preserve"> Inhumane Conditions and Unjust Incarcerations – </w:t>
-      </w:r>
-      <w:r>
-        <w:rPr>
-          <w:rFonts w:ascii="Calibri" w:hAnsi="Calibri" w:cs="Calibri"/>
+          <w:rFonts w:ascii="Calibri" w:eastAsia="Times New Roman" w:hAnsi="Calibri" w:cs="Calibri"/>
+          <w:color w:val="000000"/>
+          <w:kern w:val="0"/>
+          <w14:ligatures w14:val="none"/>
+        </w:rPr>
+      </w:pPr>
+      <w:r>
+        <w:rPr>
+          <w:rFonts w:ascii="Calibri" w:eastAsia="Times New Roman" w:hAnsi="Calibri" w:cs="Calibri"/>
+          <w:color w:val="000000"/>
+          <w:kern w:val="0"/>
+          <w:bdr w:val="none" w:sz="0" w:space="0" w:color="auto" w:frame="1"/>
+          <w14:ligatures w14:val="none"/>
+        </w:rPr>
+        <w:t>Department of Corrections Prisons Rife With Inhumane Conditions and Unjust Incarcerations – </w:t>
+      </w:r>
+      <w:r>
+        <w:rPr>
+          <w:rFonts w:ascii="Calibri" w:eastAsia="Times New Roman" w:hAnsi="Calibri" w:cs="Calibri"/>
           <w:b/>
           <w:bCs/>
+          <w:color w:val="000000"/>
+          <w:kern w:val="0"/>
+          <w:bdr w:val="none" w:sz="0" w:space="0" w:color="auto" w:frame="1"/>
+          <w14:ligatures w14:val="none"/>
         </w:rPr>
         <w:t>19 sources</w:t>
       </w:r>
@@ -1692,25 +1965,36 @@
       <w:pPr>
         <w:numPr>
           <w:ilvl w:val="1"/>
-          <w:numId w:val="32"/>
+          <w:numId w:val="30"/>
         </w:numPr>
         <w:shd w:val="clear" w:color="auto" w:fill="FFFFFF"/>
         <w:spacing w:after="0" w:line="231" w:lineRule="atLeast"/>
         <w:rPr>
-          <w:rFonts w:ascii="Calibri" w:hAnsi="Calibri" w:cs="Calibri"/>
-        </w:rPr>
-      </w:pPr>
-      <w:r>
-        <w:rPr>
-          <w:rFonts w:ascii="Calibri" w:hAnsi="Calibri" w:cs="Calibri"/>
+          <w:rFonts w:ascii="Calibri" w:eastAsia="Times New Roman" w:hAnsi="Calibri" w:cs="Calibri"/>
+          <w:color w:val="000000"/>
+          <w:kern w:val="0"/>
+          <w14:ligatures w14:val="none"/>
+        </w:rPr>
+      </w:pPr>
+      <w:r>
+        <w:rPr>
+          <w:rFonts w:ascii="Calibri" w:eastAsia="Times New Roman" w:hAnsi="Calibri" w:cs="Calibri"/>
+          <w:color w:val="000000"/>
+          <w:kern w:val="0"/>
+          <w:bdr w:val="none" w:sz="0" w:space="0" w:color="auto" w:frame="1"/>
+          <w14:ligatures w14:val="none"/>
         </w:rPr>
         <w:t>Paycheck Protection Plan Fraud – </w:t>
       </w:r>
       <w:r>
         <w:rPr>
-          <w:rFonts w:ascii="Calibri" w:hAnsi="Calibri" w:cs="Calibri"/>
+          <w:rFonts w:ascii="Calibri" w:eastAsia="Times New Roman" w:hAnsi="Calibri" w:cs="Calibri"/>
           <w:b/>
           <w:bCs/>
+          <w:color w:val="000000"/>
+          <w:kern w:val="0"/>
+          <w:bdr w:val="none" w:sz="0" w:space="0" w:color="auto" w:frame="1"/>
+          <w14:ligatures w14:val="none"/>
         </w:rPr>
         <w:t>7 sources</w:t>
       </w:r>
@@ -1719,25 +2003,36 @@
       <w:pPr>
         <w:numPr>
           <w:ilvl w:val="1"/>
-          <w:numId w:val="32"/>
+          <w:numId w:val="30"/>
         </w:numPr>
         <w:shd w:val="clear" w:color="auto" w:fill="FFFFFF"/>
         <w:spacing w:after="0" w:line="231" w:lineRule="atLeast"/>
         <w:rPr>
-          <w:rFonts w:ascii="Calibri" w:hAnsi="Calibri" w:cs="Calibri"/>
-        </w:rPr>
-      </w:pPr>
-      <w:r>
-        <w:rPr>
-          <w:rFonts w:ascii="Calibri" w:hAnsi="Calibri" w:cs="Calibri"/>
+          <w:rFonts w:ascii="Calibri" w:eastAsia="Times New Roman" w:hAnsi="Calibri" w:cs="Calibri"/>
+          <w:color w:val="000000"/>
+          <w:kern w:val="0"/>
+          <w14:ligatures w14:val="none"/>
+        </w:rPr>
+      </w:pPr>
+      <w:r>
+        <w:rPr>
+          <w:rFonts w:ascii="Calibri" w:eastAsia="Times New Roman" w:hAnsi="Calibri" w:cs="Calibri"/>
+          <w:color w:val="000000"/>
+          <w:kern w:val="0"/>
+          <w:bdr w:val="none" w:sz="0" w:space="0" w:color="auto" w:frame="1"/>
+          <w14:ligatures w14:val="none"/>
         </w:rPr>
         <w:t>Telecommunication Fiberoptic Broken Promise – </w:t>
       </w:r>
       <w:r>
         <w:rPr>
-          <w:rFonts w:ascii="Calibri" w:hAnsi="Calibri" w:cs="Calibri"/>
+          <w:rFonts w:ascii="Calibri" w:eastAsia="Times New Roman" w:hAnsi="Calibri" w:cs="Calibri"/>
           <w:b/>
           <w:bCs/>
+          <w:color w:val="000000"/>
+          <w:kern w:val="0"/>
+          <w:bdr w:val="none" w:sz="0" w:space="0" w:color="auto" w:frame="1"/>
+          <w14:ligatures w14:val="none"/>
         </w:rPr>
         <w:t>3 sources</w:t>
       </w:r>
@@ -1746,99 +2041,112 @@
       <w:pPr>
         <w:numPr>
           <w:ilvl w:val="1"/>
-          <w:numId w:val="32"/>
+          <w:numId w:val="30"/>
         </w:numPr>
         <w:shd w:val="clear" w:color="auto" w:fill="FFFFFF"/>
         <w:spacing w:after="0" w:line="231" w:lineRule="atLeast"/>
         <w:rPr>
-          <w:rFonts w:ascii="Calibri" w:hAnsi="Calibri" w:cs="Calibri"/>
-        </w:rPr>
-      </w:pPr>
-      <w:r>
-        <w:rPr>
-          <w:rFonts w:ascii="Calibri" w:hAnsi="Calibri" w:cs="Calibri"/>
+          <w:rFonts w:ascii="Calibri" w:eastAsia="Times New Roman" w:hAnsi="Calibri" w:cs="Calibri"/>
+          <w:color w:val="000000"/>
+          <w:kern w:val="0"/>
+          <w14:ligatures w14:val="none"/>
+        </w:rPr>
+      </w:pPr>
+      <w:r>
+        <w:rPr>
+          <w:rFonts w:ascii="Calibri" w:eastAsia="Times New Roman" w:hAnsi="Calibri" w:cs="Calibri"/>
+          <w:color w:val="000000"/>
+          <w:kern w:val="0"/>
+          <w:bdr w:val="none" w:sz="0" w:space="0" w:color="auto" w:frame="1"/>
+          <w14:ligatures w14:val="none"/>
         </w:rPr>
         <w:t>Lobbying by Big Corporations to Negatively Influence Law – </w:t>
       </w:r>
       <w:r>
         <w:rPr>
-          <w:rFonts w:ascii="Calibri" w:hAnsi="Calibri" w:cs="Calibri"/>
+          <w:rFonts w:ascii="Calibri" w:eastAsia="Times New Roman" w:hAnsi="Calibri" w:cs="Calibri"/>
           <w:b/>
           <w:bCs/>
-        </w:rPr>
-        <w:t xml:space="preserve">6 </w:t>
-      </w:r>
-      <w:proofErr w:type="gramStart"/>
-      <w:r>
-        <w:rPr>
-          <w:rFonts w:ascii="Calibri" w:hAnsi="Calibri" w:cs="Calibri"/>
-          <w:b/>
-          <w:bCs/>
-        </w:rPr>
-        <w:t>sources</w:t>
-      </w:r>
-      <w:proofErr w:type="gramEnd"/>
+          <w:color w:val="000000"/>
+          <w:kern w:val="0"/>
+          <w:bdr w:val="none" w:sz="0" w:space="0" w:color="auto" w:frame="1"/>
+          <w14:ligatures w14:val="none"/>
+        </w:rPr>
+        <w:t>6 sources</w:t>
+      </w:r>
     </w:p>
     <w:p>
       <w:pPr>
         <w:numPr>
           <w:ilvl w:val="1"/>
-          <w:numId w:val="32"/>
+          <w:numId w:val="30"/>
         </w:numPr>
         <w:shd w:val="clear" w:color="auto" w:fill="FFFFFF"/>
         <w:spacing w:after="0" w:line="231" w:lineRule="atLeast"/>
         <w:rPr>
-          <w:rFonts w:ascii="Calibri" w:hAnsi="Calibri" w:cs="Calibri"/>
-        </w:rPr>
-      </w:pPr>
-      <w:r>
-        <w:rPr>
-          <w:rFonts w:ascii="Calibri" w:hAnsi="Calibri" w:cs="Calibri"/>
+          <w:rFonts w:ascii="Calibri" w:eastAsia="Times New Roman" w:hAnsi="Calibri" w:cs="Calibri"/>
+          <w:color w:val="000000"/>
+          <w:kern w:val="0"/>
+          <w14:ligatures w14:val="none"/>
+        </w:rPr>
+      </w:pPr>
+      <w:r>
+        <w:rPr>
+          <w:rFonts w:ascii="Calibri" w:eastAsia="Times New Roman" w:hAnsi="Calibri" w:cs="Calibri"/>
+          <w:color w:val="000000"/>
+          <w:kern w:val="0"/>
+          <w:bdr w:val="none" w:sz="0" w:space="0" w:color="auto" w:frame="1"/>
+          <w14:ligatures w14:val="none"/>
         </w:rPr>
         <w:t>Elected Officials Awarding Government Contracts Through Nepotism &amp; Cronyism – </w:t>
       </w:r>
       <w:r>
         <w:rPr>
-          <w:rFonts w:ascii="Calibri" w:hAnsi="Calibri" w:cs="Calibri"/>
+          <w:rFonts w:ascii="Calibri" w:eastAsia="Times New Roman" w:hAnsi="Calibri" w:cs="Calibri"/>
           <w:b/>
           <w:bCs/>
-        </w:rPr>
-        <w:t xml:space="preserve">6 </w:t>
-      </w:r>
-      <w:proofErr w:type="gramStart"/>
-      <w:r>
-        <w:rPr>
-          <w:rFonts w:ascii="Calibri" w:hAnsi="Calibri" w:cs="Calibri"/>
-          <w:b/>
-          <w:bCs/>
-        </w:rPr>
-        <w:t>sources</w:t>
-      </w:r>
-      <w:proofErr w:type="gramEnd"/>
+          <w:color w:val="000000"/>
+          <w:kern w:val="0"/>
+          <w:bdr w:val="none" w:sz="0" w:space="0" w:color="auto" w:frame="1"/>
+          <w14:ligatures w14:val="none"/>
+        </w:rPr>
+        <w:t>6 sources</w:t>
+      </w:r>
     </w:p>
     <w:p>
       <w:pPr>
         <w:numPr>
           <w:ilvl w:val="1"/>
-          <w:numId w:val="32"/>
+          <w:numId w:val="30"/>
         </w:numPr>
         <w:shd w:val="clear" w:color="auto" w:fill="FFFFFF"/>
         <w:spacing w:after="0" w:line="231" w:lineRule="atLeast"/>
         <w:rPr>
-          <w:rFonts w:ascii="Calibri" w:hAnsi="Calibri" w:cs="Calibri"/>
-        </w:rPr>
-      </w:pPr>
-      <w:r>
-        <w:rPr>
-          <w:rFonts w:ascii="Calibri" w:hAnsi="Calibri" w:cs="Calibri"/>
+          <w:rFonts w:ascii="Calibri" w:eastAsia="Times New Roman" w:hAnsi="Calibri" w:cs="Calibri"/>
+          <w:color w:val="000000"/>
+          <w:kern w:val="0"/>
+          <w14:ligatures w14:val="none"/>
+        </w:rPr>
+      </w:pPr>
+      <w:r>
+        <w:rPr>
+          <w:rFonts w:ascii="Calibri" w:eastAsia="Times New Roman" w:hAnsi="Calibri" w:cs="Calibri"/>
+          <w:color w:val="000000"/>
+          <w:kern w:val="0"/>
+          <w:bdr w:val="none" w:sz="0" w:space="0" w:color="auto" w:frame="1"/>
+          <w14:ligatures w14:val="none"/>
         </w:rPr>
         <w:t>Insider Trading Within Congress – </w:t>
       </w:r>
       <w:r>
         <w:rPr>
-          <w:rFonts w:ascii="Calibri" w:hAnsi="Calibri" w:cs="Calibri"/>
+          <w:rFonts w:ascii="Calibri" w:eastAsia="Times New Roman" w:hAnsi="Calibri" w:cs="Calibri"/>
           <w:b/>
           <w:bCs/>
+          <w:color w:val="000000"/>
+          <w:kern w:val="0"/>
+          <w:bdr w:val="none" w:sz="0" w:space="0" w:color="auto" w:frame="1"/>
+          <w14:ligatures w14:val="none"/>
         </w:rPr>
         <w:t>7 sources</w:t>
       </w:r>
@@ -1847,135 +2155,161 @@
       <w:pPr>
         <w:numPr>
           <w:ilvl w:val="1"/>
-          <w:numId w:val="32"/>
+          <w:numId w:val="30"/>
         </w:numPr>
         <w:shd w:val="clear" w:color="auto" w:fill="FFFFFF"/>
         <w:spacing w:after="0" w:line="231" w:lineRule="atLeast"/>
         <w:rPr>
-          <w:rFonts w:ascii="Calibri" w:hAnsi="Calibri" w:cs="Calibri"/>
-        </w:rPr>
-      </w:pPr>
-      <w:r>
-        <w:rPr>
-          <w:rFonts w:ascii="Calibri" w:hAnsi="Calibri" w:cs="Calibri"/>
+          <w:rFonts w:ascii="Calibri" w:eastAsia="Times New Roman" w:hAnsi="Calibri" w:cs="Calibri"/>
+          <w:color w:val="000000"/>
+          <w:kern w:val="0"/>
+          <w14:ligatures w14:val="none"/>
+        </w:rPr>
+      </w:pPr>
+      <w:r>
+        <w:rPr>
+          <w:rFonts w:ascii="Calibri" w:eastAsia="Times New Roman" w:hAnsi="Calibri" w:cs="Calibri"/>
+          <w:color w:val="000000"/>
+          <w:kern w:val="0"/>
+          <w:bdr w:val="none" w:sz="0" w:space="0" w:color="auto" w:frame="1"/>
+          <w14:ligatures w14:val="none"/>
         </w:rPr>
         <w:t>Chronic Underfunding of Public Services – </w:t>
       </w:r>
       <w:r>
         <w:rPr>
-          <w:rFonts w:ascii="Calibri" w:hAnsi="Calibri" w:cs="Calibri"/>
+          <w:rFonts w:ascii="Calibri" w:eastAsia="Times New Roman" w:hAnsi="Calibri" w:cs="Calibri"/>
           <w:b/>
           <w:bCs/>
+          <w:color w:val="000000"/>
+          <w:kern w:val="0"/>
+          <w:bdr w:val="none" w:sz="0" w:space="0" w:color="auto" w:frame="1"/>
+          <w14:ligatures w14:val="none"/>
         </w:rPr>
         <w:t>17 sources</w:t>
       </w:r>
     </w:p>
     <w:p>
       <w:pPr>
-        <w:pStyle w:val="NormalWeb"/>
         <w:shd w:val="clear" w:color="auto" w:fill="FFFFFF"/>
-        <w:spacing w:before="0" w:beforeAutospacing="0" w:after="160" w:afterAutospacing="0" w:line="231" w:lineRule="atLeast"/>
-        <w:rPr>
-          <w:rFonts w:ascii="Calibri" w:hAnsi="Calibri" w:cs="Calibri"/>
-          <w:sz w:val="22"/>
-          <w:szCs w:val="22"/>
+        <w:spacing w:line="231" w:lineRule="atLeast"/>
+        <w:rPr>
+          <w:rFonts w:ascii="Calibri" w:eastAsia="Times New Roman" w:hAnsi="Calibri" w:cs="Calibri"/>
+          <w:color w:val="000000"/>
+          <w:kern w:val="0"/>
+          <w14:ligatures w14:val="none"/>
         </w:rPr>
       </w:pPr>
     </w:p>
     <w:p>
       <w:pPr>
-        <w:pStyle w:val="NormalWeb"/>
         <w:shd w:val="clear" w:color="auto" w:fill="FFFFFF"/>
-        <w:spacing w:before="0" w:beforeAutospacing="0" w:after="0" w:afterAutospacing="0" w:line="231" w:lineRule="atLeast"/>
-        <w:rPr>
-          <w:rFonts w:ascii="Calibri" w:hAnsi="Calibri" w:cs="Calibri"/>
-          <w:sz w:val="22"/>
-          <w:szCs w:val="22"/>
-        </w:rPr>
-      </w:pPr>
-      <w:r>
-        <w:rPr>
-          <w:rFonts w:ascii="Calibri" w:hAnsi="Calibri" w:cs="Calibri"/>
+        <w:spacing w:after="0" w:line="231" w:lineRule="atLeast"/>
+        <w:rPr>
+          <w:rFonts w:ascii="Calibri" w:eastAsia="Times New Roman" w:hAnsi="Calibri" w:cs="Calibri"/>
+          <w:color w:val="000000"/>
+          <w:kern w:val="0"/>
+          <w14:ligatures w14:val="none"/>
+        </w:rPr>
+      </w:pPr>
+      <w:r>
+        <w:rPr>
+          <w:rFonts w:ascii="Calibri" w:eastAsia="Times New Roman" w:hAnsi="Calibri" w:cs="Calibri"/>
           <w:b/>
           <w:bCs/>
-          <w:sz w:val="22"/>
-          <w:szCs w:val="22"/>
+          <w:color w:val="000000"/>
+          <w:kern w:val="0"/>
           <w:u w:val="single"/>
+          <w:bdr w:val="none" w:sz="0" w:space="0" w:color="auto" w:frame="1"/>
+          <w14:ligatures w14:val="none"/>
         </w:rPr>
         <w:t>Total estimated compensation split between recipients affected in these groups</w:t>
       </w:r>
       <w:r>
         <w:rPr>
-          <w:rFonts w:ascii="Calibri" w:hAnsi="Calibri" w:cs="Calibri"/>
+          <w:rFonts w:ascii="Calibri" w:eastAsia="Times New Roman" w:hAnsi="Calibri" w:cs="Calibri"/>
           <w:b/>
           <w:bCs/>
-          <w:sz w:val="22"/>
-          <w:szCs w:val="22"/>
+          <w:color w:val="000000"/>
+          <w:kern w:val="0"/>
+          <w:bdr w:val="none" w:sz="0" w:space="0" w:color="auto" w:frame="1"/>
+          <w14:ligatures w14:val="none"/>
         </w:rPr>
         <w:t>: </w:t>
       </w:r>
       <w:r>
         <w:rPr>
-          <w:rFonts w:ascii="Calibri" w:hAnsi="Calibri" w:cs="Calibri"/>
+          <w:rFonts w:ascii="Calibri" w:eastAsia="Times New Roman" w:hAnsi="Calibri" w:cs="Calibri"/>
           <w:b/>
           <w:bCs/>
-          <w:sz w:val="22"/>
-          <w:szCs w:val="22"/>
+          <w:color w:val="000000"/>
+          <w:kern w:val="0"/>
+          <w:bdr w:val="none" w:sz="0" w:space="0" w:color="auto" w:frame="1"/>
           <w:shd w:val="clear" w:color="auto" w:fill="FFFFFF"/>
+          <w14:ligatures w14:val="none"/>
         </w:rPr>
         <w:t>USD $63,918,113,250,000</w:t>
       </w:r>
       <w:r>
         <w:rPr>
-          <w:rFonts w:ascii="Calibri" w:hAnsi="Calibri" w:cs="Calibri"/>
+          <w:rFonts w:ascii="Calibri" w:eastAsia="Times New Roman" w:hAnsi="Calibri" w:cs="Calibri"/>
           <w:b/>
           <w:bCs/>
-          <w:sz w:val="22"/>
-          <w:szCs w:val="22"/>
+          <w:color w:val="000000"/>
+          <w:kern w:val="0"/>
+          <w:bdr w:val="none" w:sz="0" w:space="0" w:color="auto" w:frame="1"/>
+          <w14:ligatures w14:val="none"/>
         </w:rPr>
         <w:t> (</w:t>
       </w:r>
       <w:r>
         <w:rPr>
-          <w:rFonts w:ascii="Calibri" w:hAnsi="Calibri" w:cs="Calibri"/>
+          <w:rFonts w:ascii="Calibri" w:eastAsia="Times New Roman" w:hAnsi="Calibri" w:cs="Calibri"/>
           <w:b/>
           <w:bCs/>
           <w:color w:val="FF0000"/>
-          <w:sz w:val="22"/>
-          <w:szCs w:val="22"/>
+          <w:kern w:val="0"/>
+          <w:bdr w:val="none" w:sz="0" w:space="0" w:color="auto" w:frame="1"/>
+          <w14:ligatures w14:val="none"/>
         </w:rPr>
         <w:t>$63.92 Trillion dollars</w:t>
       </w:r>
       <w:r>
         <w:rPr>
-          <w:rFonts w:ascii="Calibri" w:hAnsi="Calibri" w:cs="Calibri"/>
+          <w:rFonts w:ascii="Calibri" w:eastAsia="Times New Roman" w:hAnsi="Calibri" w:cs="Calibri"/>
           <w:b/>
           <w:bCs/>
-          <w:sz w:val="22"/>
-          <w:szCs w:val="22"/>
+          <w:color w:val="000000"/>
+          <w:kern w:val="0"/>
+          <w:bdr w:val="none" w:sz="0" w:space="0" w:color="auto" w:frame="1"/>
+          <w14:ligatures w14:val="none"/>
         </w:rPr>
         <w:t>) – Full statistics and analysis outlined in </w:t>
       </w:r>
-      <w:hyperlink r:id="rId12" w:tgtFrame="_blank" w:tooltip="https://github.com/Destination1984/Class-Action-Documents/blob/main/8.%20Statistics%20and%20Compensation%20Analysis.xlsx" w:history="1">
+      <w:hyperlink r:id="rId12" w:tooltip="https://github.com/Destination1984/Class-Action-Documents/blob/main/8.%20Statistics%20and%20Compensation%20Analysis.xlsx" w:history="1">
         <w:r>
           <w:rPr>
-            <w:rStyle w:val="Hyperlink"/>
-            <w:rFonts w:ascii="Calibri" w:hAnsi="Calibri" w:cs="Calibri"/>
+            <w:rFonts w:ascii="Calibri" w:eastAsia="Times New Roman" w:hAnsi="Calibri" w:cs="Calibri"/>
             <w:b/>
             <w:bCs/>
-            <w:sz w:val="22"/>
-            <w:szCs w:val="22"/>
+            <w:color w:val="0000FF"/>
+            <w:kern w:val="0"/>
+            <w:u w:val="single"/>
+            <w:bdr w:val="none" w:sz="0" w:space="0" w:color="auto" w:frame="1"/>
+            <w14:ligatures w14:val="none"/>
           </w:rPr>
           <w:t>this spreadsheet</w:t>
         </w:r>
       </w:hyperlink>
       <w:r>
         <w:rPr>
-          <w:rFonts w:ascii="Calibri" w:hAnsi="Calibri" w:cs="Calibri"/>
+          <w:rFonts w:ascii="Calibri" w:eastAsia="Times New Roman" w:hAnsi="Calibri" w:cs="Calibri"/>
           <w:b/>
           <w:bCs/>
-          <w:sz w:val="22"/>
-          <w:szCs w:val="22"/>
+          <w:color w:val="000000"/>
+          <w:kern w:val="0"/>
+          <w:bdr w:val="none" w:sz="0" w:space="0" w:color="auto" w:frame="1"/>
+          <w14:ligatures w14:val="none"/>
         </w:rPr>
         <w:t>.</w:t>
       </w:r>
@@ -1984,342 +2318,329 @@
       <w:pPr>
         <w:numPr>
           <w:ilvl w:val="0"/>
-          <w:numId w:val="33"/>
+          <w:numId w:val="31"/>
         </w:numPr>
         <w:shd w:val="clear" w:color="auto" w:fill="FFFFFF"/>
         <w:spacing w:after="0" w:line="231" w:lineRule="atLeast"/>
         <w:rPr>
-          <w:rFonts w:ascii="Calibri" w:hAnsi="Calibri" w:cs="Calibri"/>
-        </w:rPr>
-      </w:pPr>
-      <w:r>
-        <w:rPr>
-          <w:rFonts w:ascii="Calibri" w:hAnsi="Calibri" w:cs="Calibri"/>
-        </w:rPr>
-        <w:t xml:space="preserve">This number has in-depth analysis </w:t>
-      </w:r>
-      <w:proofErr w:type="gramStart"/>
-      <w:r>
-        <w:rPr>
-          <w:rFonts w:ascii="Calibri" w:hAnsi="Calibri" w:cs="Calibri"/>
-        </w:rPr>
-        <w:t>on</w:t>
-      </w:r>
-      <w:proofErr w:type="gramEnd"/>
-      <w:r>
-        <w:rPr>
-          <w:rFonts w:ascii="Calibri" w:hAnsi="Calibri" w:cs="Calibri"/>
-        </w:rPr>
-        <w:t xml:space="preserve"> different events that have occurred and the financial well-being of those who have been targeted by this clear systemic attack over hundreds of years.</w:t>
+          <w:rFonts w:ascii="Calibri" w:eastAsia="Times New Roman" w:hAnsi="Calibri" w:cs="Calibri"/>
+          <w:color w:val="000000"/>
+          <w:kern w:val="0"/>
+          <w14:ligatures w14:val="none"/>
+        </w:rPr>
+      </w:pPr>
+      <w:r>
+        <w:rPr>
+          <w:rFonts w:ascii="Calibri" w:eastAsia="Times New Roman" w:hAnsi="Calibri" w:cs="Calibri"/>
+          <w:color w:val="000000"/>
+          <w:kern w:val="0"/>
+          <w:bdr w:val="none" w:sz="0" w:space="0" w:color="auto" w:frame="1"/>
+          <w14:ligatures w14:val="none"/>
+        </w:rPr>
+        <w:t>This number has in-depth analysis on different events that have occurred and the financial well-being of those who have been targeted by this clear systemic attack over hundreds of years.</w:t>
       </w:r>
     </w:p>
     <w:p>
       <w:pPr>
         <w:numPr>
           <w:ilvl w:val="0"/>
-          <w:numId w:val="33"/>
+          <w:numId w:val="31"/>
         </w:numPr>
         <w:shd w:val="clear" w:color="auto" w:fill="FFFFFF"/>
         <w:spacing w:after="0" w:line="231" w:lineRule="atLeast"/>
         <w:rPr>
-          <w:rFonts w:ascii="Calibri" w:hAnsi="Calibri" w:cs="Calibri"/>
-        </w:rPr>
-      </w:pPr>
-      <w:r>
-        <w:rPr>
-          <w:rFonts w:ascii="Calibri" w:hAnsi="Calibri" w:cs="Calibri"/>
+          <w:rFonts w:ascii="Calibri" w:eastAsia="Times New Roman" w:hAnsi="Calibri" w:cs="Calibri"/>
+          <w:color w:val="000000"/>
+          <w:kern w:val="0"/>
+          <w14:ligatures w14:val="none"/>
+        </w:rPr>
+      </w:pPr>
+      <w:r>
+        <w:rPr>
+          <w:rFonts w:ascii="Calibri" w:eastAsia="Times New Roman" w:hAnsi="Calibri" w:cs="Calibri"/>
+          <w:color w:val="000000"/>
+          <w:kern w:val="0"/>
+          <w:bdr w:val="none" w:sz="0" w:space="0" w:color="auto" w:frame="1"/>
+          <w14:ligatures w14:val="none"/>
         </w:rPr>
         <w:t>As explained in the document, many people have been affected by multiple portions above and as such will be listed as a recipient for each category.</w:t>
       </w:r>
     </w:p>
     <w:p>
       <w:pPr>
-        <w:pStyle w:val="NormalWeb"/>
         <w:shd w:val="clear" w:color="auto" w:fill="FFFFFF"/>
-        <w:spacing w:before="0" w:beforeAutospacing="0" w:after="0" w:afterAutospacing="0" w:line="231" w:lineRule="atLeast"/>
-        <w:rPr>
-          <w:rFonts w:ascii="Calibri" w:hAnsi="Calibri" w:cs="Calibri"/>
-          <w:sz w:val="22"/>
-          <w:szCs w:val="22"/>
-        </w:rPr>
-      </w:pPr>
-      <w:r>
-        <w:rPr>
-          <w:rFonts w:ascii="Calibri" w:hAnsi="Calibri" w:cs="Calibri"/>
-          <w:sz w:val="22"/>
-          <w:szCs w:val="22"/>
+        <w:spacing w:after="0" w:line="231" w:lineRule="atLeast"/>
+        <w:rPr>
+          <w:rFonts w:ascii="Calibri" w:eastAsia="Times New Roman" w:hAnsi="Calibri" w:cs="Calibri"/>
+          <w:color w:val="000000"/>
+          <w:kern w:val="0"/>
+          <w14:ligatures w14:val="none"/>
+        </w:rPr>
+      </w:pPr>
+      <w:r>
+        <w:rPr>
+          <w:rFonts w:ascii="Calibri" w:eastAsia="Times New Roman" w:hAnsi="Calibri" w:cs="Calibri"/>
+          <w:color w:val="000000"/>
+          <w:kern w:val="0"/>
+          <w:bdr w:val="none" w:sz="0" w:space="0" w:color="auto" w:frame="1"/>
+          <w14:ligatures w14:val="none"/>
         </w:rPr>
         <w:t> </w:t>
       </w:r>
     </w:p>
     <w:p>
       <w:pPr>
-        <w:pStyle w:val="NormalWeb"/>
         <w:shd w:val="clear" w:color="auto" w:fill="FFFFFF"/>
-        <w:spacing w:before="0" w:beforeAutospacing="0" w:after="0" w:afterAutospacing="0" w:line="231" w:lineRule="atLeast"/>
-        <w:rPr>
-          <w:rFonts w:ascii="Calibri" w:hAnsi="Calibri" w:cs="Calibri"/>
-          <w:sz w:val="22"/>
-          <w:szCs w:val="22"/>
-        </w:rPr>
-      </w:pPr>
-      <w:r>
-        <w:rPr>
-          <w:rFonts w:ascii="Calibri" w:hAnsi="Calibri" w:cs="Calibri"/>
-          <w:sz w:val="22"/>
-          <w:szCs w:val="22"/>
+        <w:spacing w:after="0" w:line="231" w:lineRule="atLeast"/>
+        <w:rPr>
+          <w:rFonts w:ascii="Calibri" w:eastAsia="Times New Roman" w:hAnsi="Calibri" w:cs="Calibri"/>
+          <w:color w:val="000000"/>
+          <w:kern w:val="0"/>
+          <w:bdr w:val="none" w:sz="0" w:space="0" w:color="auto" w:frame="1"/>
+          <w14:ligatures w14:val="none"/>
+        </w:rPr>
+      </w:pPr>
+      <w:r>
+        <w:rPr>
+          <w:rFonts w:ascii="Calibri" w:eastAsia="Times New Roman" w:hAnsi="Calibri" w:cs="Calibri"/>
+          <w:color w:val="000000"/>
+          <w:kern w:val="0"/>
+          <w:bdr w:val="none" w:sz="0" w:space="0" w:color="auto" w:frame="1"/>
+          <w14:ligatures w14:val="none"/>
         </w:rPr>
         <w:lastRenderedPageBreak/>
         <w:t>The information that has been provided through the </w:t>
       </w:r>
       <w:r>
         <w:rPr>
-          <w:rFonts w:ascii="Calibri" w:hAnsi="Calibri" w:cs="Calibri"/>
+          <w:rFonts w:ascii="Calibri" w:eastAsia="Times New Roman" w:hAnsi="Calibri" w:cs="Calibri"/>
           <w:b/>
           <w:bCs/>
-          <w:sz w:val="22"/>
-          <w:szCs w:val="22"/>
+          <w:color w:val="000000"/>
+          <w:kern w:val="0"/>
+          <w:bdr w:val="none" w:sz="0" w:space="0" w:color="auto" w:frame="1"/>
+          <w14:ligatures w14:val="none"/>
         </w:rPr>
         <w:t>452 sources</w:t>
       </w:r>
       <w:r>
         <w:rPr>
-          <w:rFonts w:ascii="Calibri" w:hAnsi="Calibri" w:cs="Calibri"/>
-          <w:sz w:val="22"/>
-          <w:szCs w:val="22"/>
+          <w:rFonts w:ascii="Calibri" w:eastAsia="Times New Roman" w:hAnsi="Calibri" w:cs="Calibri"/>
+          <w:color w:val="000000"/>
+          <w:kern w:val="0"/>
+          <w:bdr w:val="none" w:sz="0" w:space="0" w:color="auto" w:frame="1"/>
+          <w14:ligatures w14:val="none"/>
         </w:rPr>
         <w:t> in the reference documents and the </w:t>
       </w:r>
       <w:r>
         <w:rPr>
-          <w:rFonts w:ascii="Calibri" w:hAnsi="Calibri" w:cs="Calibri"/>
+          <w:rFonts w:ascii="Calibri" w:eastAsia="Times New Roman" w:hAnsi="Calibri" w:cs="Calibri"/>
           <w:b/>
           <w:bCs/>
-          <w:sz w:val="22"/>
-          <w:szCs w:val="22"/>
+          <w:color w:val="000000"/>
+          <w:kern w:val="0"/>
+          <w:bdr w:val="none" w:sz="0" w:space="0" w:color="auto" w:frame="1"/>
+          <w14:ligatures w14:val="none"/>
         </w:rPr>
         <w:t>104 sources</w:t>
       </w:r>
       <w:r>
         <w:rPr>
-          <w:rFonts w:ascii="Calibri" w:hAnsi="Calibri" w:cs="Calibri"/>
-          <w:sz w:val="22"/>
-          <w:szCs w:val="22"/>
+          <w:rFonts w:ascii="Calibri" w:eastAsia="Times New Roman" w:hAnsi="Calibri" w:cs="Calibri"/>
+          <w:color w:val="000000"/>
+          <w:kern w:val="0"/>
+          <w:bdr w:val="none" w:sz="0" w:space="0" w:color="auto" w:frame="1"/>
+          <w14:ligatures w14:val="none"/>
         </w:rPr>
         <w:t> in the statistics document should be more than enough to confirm the accuracy of the statements and the estimated compensation for every member of this country. </w:t>
       </w:r>
     </w:p>
     <w:p>
       <w:pPr>
-        <w:pStyle w:val="NormalWeb"/>
         <w:shd w:val="clear" w:color="auto" w:fill="FFFFFF"/>
-        <w:spacing w:before="0" w:beforeAutospacing="0" w:after="0" w:afterAutospacing="0" w:line="231" w:lineRule="atLeast"/>
-        <w:rPr>
-          <w:rFonts w:ascii="Calibri" w:hAnsi="Calibri" w:cs="Calibri"/>
-          <w:sz w:val="22"/>
-          <w:szCs w:val="22"/>
-          <w:shd w:val="clear" w:color="auto" w:fill="FFFFFF"/>
-        </w:rPr>
-      </w:pPr>
-      <w:r>
-        <w:rPr>
-          <w:rFonts w:ascii="Calibri" w:hAnsi="Calibri" w:cs="Calibri"/>
-          <w:sz w:val="22"/>
-          <w:szCs w:val="22"/>
-          <w:shd w:val="clear" w:color="auto" w:fill="FFFFFF"/>
-        </w:rPr>
-        <w:t>Creating complex laws to steal money, fight wars, and control people will no longer be acceptable. All humans have basic rights when they are born into this world against their will, and they are not something that can be dictated by the government. Taking away those basic rights is the only thing this country's laws have been proven to do.</w:t>
-      </w:r>
+        <w:spacing w:after="0" w:line="231" w:lineRule="atLeast"/>
+        <w:rPr>
+          <w:rFonts w:ascii="Calibri" w:eastAsia="Times New Roman" w:hAnsi="Calibri" w:cs="Calibri"/>
+          <w:color w:val="000000"/>
+          <w:kern w:val="0"/>
+          <w14:ligatures w14:val="none"/>
+        </w:rPr>
+      </w:pPr>
     </w:p>
     <w:p>
       <w:pPr>
-        <w:pStyle w:val="NormalWeb"/>
         <w:shd w:val="clear" w:color="auto" w:fill="FFFFFF"/>
-        <w:spacing w:before="0" w:beforeAutospacing="0" w:after="0" w:afterAutospacing="0" w:line="231" w:lineRule="atLeast"/>
-        <w:rPr>
-          <w:rFonts w:ascii="Calibri" w:hAnsi="Calibri" w:cs="Calibri"/>
-          <w:sz w:val="22"/>
-          <w:szCs w:val="22"/>
-        </w:rPr>
-      </w:pPr>
+        <w:spacing w:after="0" w:line="231" w:lineRule="atLeast"/>
+        <w:rPr>
+          <w:rFonts w:ascii="Calibri" w:eastAsia="Times New Roman" w:hAnsi="Calibri" w:cs="Calibri"/>
+          <w:color w:val="000000"/>
+          <w:kern w:val="0"/>
+          <w:bdr w:val="none" w:sz="0" w:space="0" w:color="auto" w:frame="1"/>
+          <w:shd w:val="clear" w:color="auto" w:fill="FFFFFF"/>
+          <w14:ligatures w14:val="none"/>
+        </w:rPr>
+      </w:pPr>
+      <w:r>
+        <w:rPr>
+          <w:rFonts w:ascii="Calibri" w:eastAsia="Times New Roman" w:hAnsi="Calibri" w:cs="Calibri"/>
+          <w:color w:val="000000"/>
+          <w:kern w:val="0"/>
+          <w:bdr w:val="none" w:sz="0" w:space="0" w:color="auto" w:frame="1"/>
+          <w:shd w:val="clear" w:color="auto" w:fill="FFFFFF"/>
+          <w14:ligatures w14:val="none"/>
+        </w:rPr>
+        <w:t>Creating complex laws to steal money, fight wars, and control people will no longer be acceptable. All humans have basic rights when they are born into this world against their will, and they are not something that can be dictated by the government. Taking away those basic rights is the only thing this country's laws have been proven to do.</w:t>
+      </w:r>
     </w:p>
     <w:p>
       <w:pPr>
-        <w:pStyle w:val="NormalWeb"/>
         <w:shd w:val="clear" w:color="auto" w:fill="FFFFFF"/>
-        <w:spacing w:before="0" w:beforeAutospacing="0" w:after="0" w:afterAutospacing="0" w:line="231" w:lineRule="atLeast"/>
-        <w:rPr>
-          <w:rFonts w:ascii="Calibri" w:hAnsi="Calibri" w:cs="Calibri"/>
-          <w:sz w:val="22"/>
-          <w:szCs w:val="22"/>
-          <w:shd w:val="clear" w:color="auto" w:fill="FFFFFF"/>
-        </w:rPr>
-      </w:pPr>
-      <w:r>
-        <w:rPr>
-          <w:rFonts w:ascii="Calibri" w:hAnsi="Calibri" w:cs="Calibri"/>
-          <w:sz w:val="22"/>
-          <w:szCs w:val="22"/>
-          <w:shd w:val="clear" w:color="auto" w:fill="FFFFFF"/>
-        </w:rPr>
-        <w:t>This government has enabled thousands of organizations across this country, and world, to take away not just those human rights for every person in this country but tens of millions of human lives throughout history due to corruption and greed while consistently denying responsibility by passing the blame to others. </w:t>
-      </w:r>
+        <w:spacing w:after="0" w:line="231" w:lineRule="atLeast"/>
+        <w:rPr>
+          <w:rFonts w:ascii="Calibri" w:eastAsia="Times New Roman" w:hAnsi="Calibri" w:cs="Calibri"/>
+          <w:color w:val="000000"/>
+          <w:kern w:val="0"/>
+          <w14:ligatures w14:val="none"/>
+        </w:rPr>
+      </w:pPr>
     </w:p>
     <w:p>
       <w:pPr>
-        <w:pStyle w:val="NormalWeb"/>
         <w:shd w:val="clear" w:color="auto" w:fill="FFFFFF"/>
-        <w:spacing w:before="0" w:beforeAutospacing="0" w:after="0" w:afterAutospacing="0" w:line="231" w:lineRule="atLeast"/>
-        <w:rPr>
-          <w:rFonts w:ascii="Calibri" w:hAnsi="Calibri" w:cs="Calibri"/>
-          <w:sz w:val="22"/>
-          <w:szCs w:val="22"/>
-        </w:rPr>
-      </w:pPr>
+        <w:spacing w:after="0" w:line="231" w:lineRule="atLeast"/>
+        <w:rPr>
+          <w:rFonts w:ascii="Calibri" w:eastAsia="Times New Roman" w:hAnsi="Calibri" w:cs="Calibri"/>
+          <w:color w:val="000000"/>
+          <w:kern w:val="0"/>
+          <w:bdr w:val="none" w:sz="0" w:space="0" w:color="auto" w:frame="1"/>
+          <w:shd w:val="clear" w:color="auto" w:fill="FFFFFF"/>
+          <w14:ligatures w14:val="none"/>
+        </w:rPr>
+      </w:pPr>
+      <w:r>
+        <w:rPr>
+          <w:rFonts w:ascii="Calibri" w:eastAsia="Times New Roman" w:hAnsi="Calibri" w:cs="Calibri"/>
+          <w:color w:val="000000"/>
+          <w:kern w:val="0"/>
+          <w:bdr w:val="none" w:sz="0" w:space="0" w:color="auto" w:frame="1"/>
+          <w:shd w:val="clear" w:color="auto" w:fill="FFFFFF"/>
+          <w14:ligatures w14:val="none"/>
+        </w:rPr>
+        <w:t>This government has enabled thousands of organizations across this country, and world, to take away not just those human rights for every person in this country but tens of millions of human lives throughout history due to corruption and greed while consistently denying responsibility by passing the blame to others. </w:t>
+      </w:r>
     </w:p>
     <w:p>
       <w:pPr>
-        <w:pStyle w:val="NormalWeb"/>
         <w:shd w:val="clear" w:color="auto" w:fill="FFFFFF"/>
-        <w:spacing w:before="0" w:beforeAutospacing="0" w:after="0" w:afterAutospacing="0" w:line="231" w:lineRule="atLeast"/>
-        <w:rPr>
-          <w:rFonts w:ascii="Calibri" w:hAnsi="Calibri" w:cs="Calibri"/>
-          <w:sz w:val="22"/>
-          <w:szCs w:val="22"/>
-        </w:rPr>
-      </w:pPr>
-      <w:r>
-        <w:rPr>
-          <w:rFonts w:ascii="Calibri" w:hAnsi="Calibri" w:cs="Calibri"/>
-          <w:sz w:val="22"/>
-          <w:szCs w:val="22"/>
+        <w:spacing w:after="0" w:line="231" w:lineRule="atLeast"/>
+        <w:rPr>
+          <w:rFonts w:ascii="Calibri" w:eastAsia="Times New Roman" w:hAnsi="Calibri" w:cs="Calibri"/>
+          <w:color w:val="000000"/>
+          <w:kern w:val="0"/>
+          <w14:ligatures w14:val="none"/>
+        </w:rPr>
+      </w:pPr>
+    </w:p>
+    <w:p>
+      <w:pPr>
+        <w:shd w:val="clear" w:color="auto" w:fill="FFFFFF"/>
+        <w:spacing w:after="0" w:line="231" w:lineRule="atLeast"/>
+        <w:rPr>
+          <w:rFonts w:ascii="Calibri" w:eastAsia="Times New Roman" w:hAnsi="Calibri" w:cs="Calibri"/>
+          <w:color w:val="000000"/>
+          <w:kern w:val="0"/>
+          <w14:ligatures w14:val="none"/>
+        </w:rPr>
+      </w:pPr>
+      <w:r>
+        <w:rPr>
+          <w:rFonts w:ascii="Calibri" w:eastAsia="Times New Roman" w:hAnsi="Calibri" w:cs="Calibri"/>
+          <w:color w:val="000000"/>
+          <w:kern w:val="0"/>
+          <w:bdr w:val="none" w:sz="0" w:space="0" w:color="auto" w:frame="1"/>
           <w:shd w:val="clear" w:color="auto" w:fill="FFFFFF"/>
-        </w:rPr>
-        <w:t xml:space="preserve">We will no longer sit idly by being blind to our neighbors' misfortunes. We choose, instead, to take a stand against the tyranny that has plagued this country since its inception and the many institutions that have been allowed to thrive under its manipulative leadership and demand from them </w:t>
-      </w:r>
-      <w:proofErr w:type="gramStart"/>
-      <w:r>
-        <w:rPr>
-          <w:rFonts w:ascii="Calibri" w:hAnsi="Calibri" w:cs="Calibri"/>
-          <w:sz w:val="22"/>
-          <w:szCs w:val="22"/>
-          <w:shd w:val="clear" w:color="auto" w:fill="FFFFFF"/>
-        </w:rPr>
-        <w:t>what</w:t>
-      </w:r>
-      <w:proofErr w:type="gramEnd"/>
-      <w:r>
-        <w:rPr>
-          <w:rFonts w:ascii="Calibri" w:hAnsi="Calibri" w:cs="Calibri"/>
-          <w:sz w:val="22"/>
-          <w:szCs w:val="22"/>
-          <w:shd w:val="clear" w:color="auto" w:fill="FFFFFF"/>
-        </w:rPr>
-        <w:t xml:space="preserve"> they have taken from all of us: </w:t>
-      </w:r>
-      <w:r>
-        <w:rPr>
-          <w:rFonts w:ascii="Calibri" w:hAnsi="Calibri" w:cs="Calibri"/>
+          <w14:ligatures w14:val="none"/>
+        </w:rPr>
+        <w:t>We will no longer sit idly by being blind to our neighbors' misfortunes. We choose, instead, to take a stand against the tyranny that has plagued this country since its inception and the many institutions that have been allowed to thrive under its manipulative leadership and demand from them what they have taken from all of us: </w:t>
+      </w:r>
+      <w:r>
+        <w:rPr>
+          <w:rFonts w:ascii="Calibri" w:eastAsia="Times New Roman" w:hAnsi="Calibri" w:cs="Calibri"/>
           <w:b/>
           <w:bCs/>
-          <w:sz w:val="22"/>
-          <w:szCs w:val="22"/>
+          <w:color w:val="000000"/>
+          <w:kern w:val="0"/>
+          <w14:ligatures w14:val="none"/>
         </w:rPr>
         <w:t>Freedom.</w:t>
       </w:r>
     </w:p>
     <w:p>
       <w:pPr>
-        <w:pStyle w:val="NormalWeb"/>
         <w:shd w:val="clear" w:color="auto" w:fill="FFFFFF"/>
-        <w:spacing w:before="0" w:beforeAutospacing="0" w:after="0" w:afterAutospacing="0" w:line="231" w:lineRule="atLeast"/>
-        <w:rPr>
-          <w:rFonts w:ascii="Calibri" w:hAnsi="Calibri" w:cs="Calibri"/>
-          <w:sz w:val="22"/>
-          <w:szCs w:val="22"/>
-        </w:rPr>
-      </w:pPr>
+        <w:spacing w:after="0" w:line="231" w:lineRule="atLeast"/>
+        <w:rPr>
+          <w:rFonts w:ascii="Calibri" w:eastAsia="Times New Roman" w:hAnsi="Calibri" w:cs="Calibri"/>
+          <w:color w:val="000000"/>
+          <w:kern w:val="0"/>
+          <w14:ligatures w14:val="none"/>
+        </w:rPr>
+      </w:pPr>
+      <w:r>
+        <w:rPr>
+          <w:rFonts w:ascii="Calibri" w:eastAsia="Times New Roman" w:hAnsi="Calibri" w:cs="Calibri"/>
+          <w:color w:val="000000"/>
+          <w:kern w:val="0"/>
+          <w:bdr w:val="none" w:sz="0" w:space="0" w:color="auto" w:frame="1"/>
+          <w:shd w:val="clear" w:color="auto" w:fill="FFFFFF"/>
+          <w14:ligatures w14:val="none"/>
+        </w:rPr>
+        <w:br/>
+      </w:r>
     </w:p>
     <w:p>
       <w:pPr>
-        <w:pStyle w:val="NormalWeb"/>
         <w:shd w:val="clear" w:color="auto" w:fill="FFFFFF"/>
-        <w:spacing w:before="0" w:beforeAutospacing="0" w:after="0" w:afterAutospacing="0" w:line="231" w:lineRule="atLeast"/>
-        <w:rPr>
-          <w:rFonts w:ascii="Calibri" w:hAnsi="Calibri" w:cs="Calibri"/>
-          <w:sz w:val="22"/>
-          <w:szCs w:val="22"/>
-        </w:rPr>
-      </w:pPr>
-      <w:r>
-        <w:rPr>
-          <w:rFonts w:ascii="Calibri" w:hAnsi="Calibri" w:cs="Calibri"/>
-          <w:sz w:val="22"/>
-          <w:szCs w:val="22"/>
+        <w:spacing w:after="0" w:line="231" w:lineRule="atLeast"/>
+        <w:rPr>
+          <w:rFonts w:ascii="Calibri" w:eastAsia="Times New Roman" w:hAnsi="Calibri" w:cs="Calibri"/>
+          <w:color w:val="000000"/>
+          <w:kern w:val="0"/>
+          <w14:ligatures w14:val="none"/>
+        </w:rPr>
+      </w:pPr>
+      <w:r>
+        <w:rPr>
+          <w:rFonts w:ascii="Calibri" w:eastAsia="Times New Roman" w:hAnsi="Calibri" w:cs="Calibri"/>
+          <w:color w:val="000000"/>
+          <w:kern w:val="0"/>
+          <w:bdr w:val="none" w:sz="0" w:space="0" w:color="auto" w:frame="1"/>
+          <w14:ligatures w14:val="none"/>
         </w:rPr>
         <w:t>Signed,</w:t>
       </w:r>
     </w:p>
     <w:p>
       <w:pPr>
-        <w:pStyle w:val="NormalWeb"/>
         <w:shd w:val="clear" w:color="auto" w:fill="FFFFFF"/>
-        <w:spacing w:before="0" w:beforeAutospacing="0" w:after="0" w:afterAutospacing="0" w:line="231" w:lineRule="atLeast"/>
-        <w:rPr>
-          <w:rFonts w:ascii="Calibri" w:hAnsi="Calibri" w:cs="Calibri"/>
-          <w:sz w:val="22"/>
-          <w:szCs w:val="22"/>
-        </w:rPr>
-      </w:pPr>
-      <w:r>
-        <w:rPr>
-          <w:rFonts w:ascii="Calibri" w:hAnsi="Calibri" w:cs="Calibri"/>
-          <w:sz w:val="22"/>
-          <w:szCs w:val="22"/>
+        <w:spacing w:after="0" w:line="231" w:lineRule="atLeast"/>
+        <w:rPr>
+          <w:rFonts w:ascii="Calibri" w:eastAsia="Times New Roman" w:hAnsi="Calibri" w:cs="Calibri"/>
+          <w:color w:val="000000"/>
+          <w:kern w:val="0"/>
+          <w14:ligatures w14:val="none"/>
+        </w:rPr>
+      </w:pPr>
+      <w:r>
+        <w:rPr>
+          <w:rFonts w:ascii="Calibri" w:eastAsia="Times New Roman" w:hAnsi="Calibri" w:cs="Calibri"/>
+          <w:color w:val="000000"/>
+          <w:kern w:val="0"/>
+          <w:bdr w:val="none" w:sz="0" w:space="0" w:color="auto" w:frame="1"/>
+          <w14:ligatures w14:val="none"/>
         </w:rPr>
         <w:t>The People</w:t>
-      </w:r>
-    </w:p>
-    <w:p>
-      <w:pPr>
-        <w:pStyle w:val="NormalWeb"/>
-        <w:shd w:val="clear" w:color="auto" w:fill="FFFFFF"/>
-        <w:spacing w:before="0" w:beforeAutospacing="0" w:after="0" w:afterAutospacing="0" w:line="231" w:lineRule="atLeast"/>
-        <w:rPr>
-          <w:rFonts w:ascii="Calibri" w:hAnsi="Calibri" w:cs="Calibri"/>
-          <w:sz w:val="22"/>
-          <w:szCs w:val="22"/>
-        </w:rPr>
-      </w:pPr>
-    </w:p>
-    <w:p>
-      <w:pPr>
-        <w:pStyle w:val="NormalWeb"/>
-        <w:shd w:val="clear" w:color="auto" w:fill="FFFFFF"/>
-        <w:spacing w:before="0" w:beforeAutospacing="0" w:after="0" w:afterAutospacing="0" w:line="231" w:lineRule="atLeast"/>
-        <w:rPr>
-          <w:rFonts w:ascii="Calibri" w:hAnsi="Calibri" w:cs="Calibri"/>
-          <w:sz w:val="22"/>
-          <w:szCs w:val="22"/>
-        </w:rPr>
-      </w:pPr>
-      <w:r>
-        <w:rPr>
-          <w:rFonts w:ascii="Calibri" w:hAnsi="Calibri" w:cs="Calibri"/>
-          <w:b/>
-          <w:bCs/>
-          <w:sz w:val="22"/>
-          <w:szCs w:val="22"/>
-        </w:rPr>
-        <w:t>P.S.</w:t>
-      </w:r>
-      <w:r>
-        <w:rPr>
-          <w:rFonts w:ascii="Calibri" w:hAnsi="Calibri" w:cs="Calibri"/>
-          <w:sz w:val="22"/>
-          <w:szCs w:val="22"/>
-        </w:rPr>
-        <w:t> Everyone who signed on to this class-action is attached to this email in a non-public excel document with their unique anonymous email address in one tab and the total number that have signed on for each group in another. These email addresses are set up to be as anonymous as possible to protect all those who wish to associate currently, considering the type of information in these accusations. However, you should be able to email them directly to get more specific information from the recipients when you choose to move forward with filing of this, which is why their email addresses are readily available.</w:t>
       </w:r>
     </w:p>
     <w:p/>
@@ -2783,155 +3104,6 @@
     </w:lvl>
   </w:abstractNum>
   <w:abstractNum w:abstractNumId="3" w15:restartNumberingAfterBreak="0">
-    <w:nsid w:val="0C845626"/>
-    <w:multiLevelType w:val="multilevel"/>
-    <w:tmpl w:val="827AFCFC"/>
-    <w:lvl w:ilvl="0">
-      <w:start w:val="1"/>
-      <w:numFmt w:val="bullet"/>
-      <w:lvlText w:val=""/>
-      <w:lvlJc w:val="left"/>
-      <w:pPr>
-        <w:tabs>
-          <w:tab w:val="num" w:pos="720"/>
-        </w:tabs>
-        <w:ind w:left="720" w:hanging="360"/>
-      </w:pPr>
-      <w:rPr>
-        <w:rFonts w:ascii="Symbol" w:hAnsi="Symbol" w:hint="default"/>
-        <w:sz w:val="20"/>
-      </w:rPr>
-    </w:lvl>
-    <w:lvl w:ilvl="1">
-      <w:start w:val="1"/>
-      <w:numFmt w:val="bullet"/>
-      <w:lvlText w:val="o"/>
-      <w:lvlJc w:val="left"/>
-      <w:pPr>
-        <w:tabs>
-          <w:tab w:val="num" w:pos="1440"/>
-        </w:tabs>
-        <w:ind w:left="1440" w:hanging="360"/>
-      </w:pPr>
-      <w:rPr>
-        <w:rFonts w:ascii="Courier New" w:hAnsi="Courier New" w:hint="default"/>
-        <w:sz w:val="20"/>
-      </w:rPr>
-    </w:lvl>
-    <w:lvl w:ilvl="2" w:tentative="1">
-      <w:start w:val="1"/>
-      <w:numFmt w:val="bullet"/>
-      <w:lvlText w:val=""/>
-      <w:lvlJc w:val="left"/>
-      <w:pPr>
-        <w:tabs>
-          <w:tab w:val="num" w:pos="2160"/>
-        </w:tabs>
-        <w:ind w:left="2160" w:hanging="360"/>
-      </w:pPr>
-      <w:rPr>
-        <w:rFonts w:ascii="Symbol" w:hAnsi="Symbol" w:hint="default"/>
-        <w:sz w:val="20"/>
-      </w:rPr>
-    </w:lvl>
-    <w:lvl w:ilvl="3" w:tentative="1">
-      <w:start w:val="1"/>
-      <w:numFmt w:val="bullet"/>
-      <w:lvlText w:val=""/>
-      <w:lvlJc w:val="left"/>
-      <w:pPr>
-        <w:tabs>
-          <w:tab w:val="num" w:pos="2880"/>
-        </w:tabs>
-        <w:ind w:left="2880" w:hanging="360"/>
-      </w:pPr>
-      <w:rPr>
-        <w:rFonts w:ascii="Symbol" w:hAnsi="Symbol" w:hint="default"/>
-        <w:sz w:val="20"/>
-      </w:rPr>
-    </w:lvl>
-    <w:lvl w:ilvl="4" w:tentative="1">
-      <w:start w:val="1"/>
-      <w:numFmt w:val="bullet"/>
-      <w:lvlText w:val=""/>
-      <w:lvlJc w:val="left"/>
-      <w:pPr>
-        <w:tabs>
-          <w:tab w:val="num" w:pos="3600"/>
-        </w:tabs>
-        <w:ind w:left="3600" w:hanging="360"/>
-      </w:pPr>
-      <w:rPr>
-        <w:rFonts w:ascii="Symbol" w:hAnsi="Symbol" w:hint="default"/>
-        <w:sz w:val="20"/>
-      </w:rPr>
-    </w:lvl>
-    <w:lvl w:ilvl="5" w:tentative="1">
-      <w:start w:val="1"/>
-      <w:numFmt w:val="bullet"/>
-      <w:lvlText w:val=""/>
-      <w:lvlJc w:val="left"/>
-      <w:pPr>
-        <w:tabs>
-          <w:tab w:val="num" w:pos="4320"/>
-        </w:tabs>
-        <w:ind w:left="4320" w:hanging="360"/>
-      </w:pPr>
-      <w:rPr>
-        <w:rFonts w:ascii="Symbol" w:hAnsi="Symbol" w:hint="default"/>
-        <w:sz w:val="20"/>
-      </w:rPr>
-    </w:lvl>
-    <w:lvl w:ilvl="6" w:tentative="1">
-      <w:start w:val="1"/>
-      <w:numFmt w:val="bullet"/>
-      <w:lvlText w:val=""/>
-      <w:lvlJc w:val="left"/>
-      <w:pPr>
-        <w:tabs>
-          <w:tab w:val="num" w:pos="5040"/>
-        </w:tabs>
-        <w:ind w:left="5040" w:hanging="360"/>
-      </w:pPr>
-      <w:rPr>
-        <w:rFonts w:ascii="Symbol" w:hAnsi="Symbol" w:hint="default"/>
-        <w:sz w:val="20"/>
-      </w:rPr>
-    </w:lvl>
-    <w:lvl w:ilvl="7" w:tentative="1">
-      <w:start w:val="1"/>
-      <w:numFmt w:val="bullet"/>
-      <w:lvlText w:val=""/>
-      <w:lvlJc w:val="left"/>
-      <w:pPr>
-        <w:tabs>
-          <w:tab w:val="num" w:pos="5760"/>
-        </w:tabs>
-        <w:ind w:left="5760" w:hanging="360"/>
-      </w:pPr>
-      <w:rPr>
-        <w:rFonts w:ascii="Symbol" w:hAnsi="Symbol" w:hint="default"/>
-        <w:sz w:val="20"/>
-      </w:rPr>
-    </w:lvl>
-    <w:lvl w:ilvl="8" w:tentative="1">
-      <w:start w:val="1"/>
-      <w:numFmt w:val="bullet"/>
-      <w:lvlText w:val=""/>
-      <w:lvlJc w:val="left"/>
-      <w:pPr>
-        <w:tabs>
-          <w:tab w:val="num" w:pos="6480"/>
-        </w:tabs>
-        <w:ind w:left="6480" w:hanging="360"/>
-      </w:pPr>
-      <w:rPr>
-        <w:rFonts w:ascii="Symbol" w:hAnsi="Symbol" w:hint="default"/>
-        <w:sz w:val="20"/>
-      </w:rPr>
-    </w:lvl>
-  </w:abstractNum>
-  <w:abstractNum w:abstractNumId="4" w15:restartNumberingAfterBreak="0">
     <w:nsid w:val="215B62BE"/>
     <w:multiLevelType w:val="multilevel"/>
     <w:tmpl w:val="C16E42FA"/>
@@ -3080,7 +3252,7 @@
       </w:rPr>
     </w:lvl>
   </w:abstractNum>
-  <w:abstractNum w:abstractNumId="5" w15:restartNumberingAfterBreak="0">
+  <w:abstractNum w:abstractNumId="4" w15:restartNumberingAfterBreak="0">
     <w:nsid w:val="25794760"/>
     <w:multiLevelType w:val="multilevel"/>
     <w:tmpl w:val="CF4E8BE0"/>
@@ -3229,7 +3401,7 @@
       </w:rPr>
     </w:lvl>
   </w:abstractNum>
-  <w:abstractNum w:abstractNumId="6" w15:restartNumberingAfterBreak="0">
+  <w:abstractNum w:abstractNumId="5" w15:restartNumberingAfterBreak="0">
     <w:nsid w:val="2A1646CF"/>
     <w:multiLevelType w:val="multilevel"/>
     <w:tmpl w:val="5C7A0E0C"/>
@@ -3378,7 +3550,7 @@
       </w:rPr>
     </w:lvl>
   </w:abstractNum>
-  <w:abstractNum w:abstractNumId="7" w15:restartNumberingAfterBreak="0">
+  <w:abstractNum w:abstractNumId="6" w15:restartNumberingAfterBreak="0">
     <w:nsid w:val="2DF832C5"/>
     <w:multiLevelType w:val="multilevel"/>
     <w:tmpl w:val="D5B8791C"/>
@@ -3527,7 +3699,7 @@
       </w:rPr>
     </w:lvl>
   </w:abstractNum>
-  <w:abstractNum w:abstractNumId="8" w15:restartNumberingAfterBreak="0">
+  <w:abstractNum w:abstractNumId="7" w15:restartNumberingAfterBreak="0">
     <w:nsid w:val="31C33D57"/>
     <w:multiLevelType w:val="multilevel"/>
     <w:tmpl w:val="D19CF458"/>
@@ -3676,7 +3848,7 @@
       </w:rPr>
     </w:lvl>
   </w:abstractNum>
-  <w:abstractNum w:abstractNumId="9" w15:restartNumberingAfterBreak="0">
+  <w:abstractNum w:abstractNumId="8" w15:restartNumberingAfterBreak="0">
     <w:nsid w:val="345E46C2"/>
     <w:multiLevelType w:val="multilevel"/>
     <w:tmpl w:val="91866ADC"/>
@@ -3825,7 +3997,7 @@
       </w:rPr>
     </w:lvl>
   </w:abstractNum>
-  <w:abstractNum w:abstractNumId="10" w15:restartNumberingAfterBreak="0">
+  <w:abstractNum w:abstractNumId="9" w15:restartNumberingAfterBreak="0">
     <w:nsid w:val="3794636A"/>
     <w:multiLevelType w:val="multilevel"/>
     <w:tmpl w:val="43160070"/>
@@ -3974,7 +4146,7 @@
       </w:rPr>
     </w:lvl>
   </w:abstractNum>
-  <w:abstractNum w:abstractNumId="11" w15:restartNumberingAfterBreak="0">
+  <w:abstractNum w:abstractNumId="10" w15:restartNumberingAfterBreak="0">
     <w:nsid w:val="3D39064D"/>
     <w:multiLevelType w:val="multilevel"/>
     <w:tmpl w:val="E4D66A50"/>
@@ -4123,7 +4295,7 @@
       </w:rPr>
     </w:lvl>
   </w:abstractNum>
-  <w:abstractNum w:abstractNumId="12" w15:restartNumberingAfterBreak="0">
+  <w:abstractNum w:abstractNumId="11" w15:restartNumberingAfterBreak="0">
     <w:nsid w:val="416339EC"/>
     <w:multiLevelType w:val="hybridMultilevel"/>
     <w:tmpl w:val="342E2184"/>
@@ -4235,7 +4407,7 @@
       </w:rPr>
     </w:lvl>
   </w:abstractNum>
-  <w:abstractNum w:abstractNumId="13" w15:restartNumberingAfterBreak="0">
+  <w:abstractNum w:abstractNumId="12" w15:restartNumberingAfterBreak="0">
     <w:nsid w:val="472F21B6"/>
     <w:multiLevelType w:val="multilevel"/>
     <w:tmpl w:val="EA9E76A2"/>
@@ -4384,7 +4556,7 @@
       </w:rPr>
     </w:lvl>
   </w:abstractNum>
-  <w:abstractNum w:abstractNumId="14" w15:restartNumberingAfterBreak="0">
+  <w:abstractNum w:abstractNumId="13" w15:restartNumberingAfterBreak="0">
     <w:nsid w:val="48134BFA"/>
     <w:multiLevelType w:val="multilevel"/>
     <w:tmpl w:val="F1CA7F72"/>
@@ -4533,7 +4705,7 @@
       </w:rPr>
     </w:lvl>
   </w:abstractNum>
-  <w:abstractNum w:abstractNumId="15" w15:restartNumberingAfterBreak="0">
+  <w:abstractNum w:abstractNumId="14" w15:restartNumberingAfterBreak="0">
     <w:nsid w:val="4B3A366C"/>
     <w:multiLevelType w:val="multilevel"/>
     <w:tmpl w:val="11205EDE"/>
@@ -4682,7 +4854,7 @@
       </w:rPr>
     </w:lvl>
   </w:abstractNum>
-  <w:abstractNum w:abstractNumId="16" w15:restartNumberingAfterBreak="0">
+  <w:abstractNum w:abstractNumId="15" w15:restartNumberingAfterBreak="0">
     <w:nsid w:val="4D4F2730"/>
     <w:multiLevelType w:val="multilevel"/>
     <w:tmpl w:val="518A718A"/>
@@ -4831,7 +5003,7 @@
       </w:rPr>
     </w:lvl>
   </w:abstractNum>
-  <w:abstractNum w:abstractNumId="17" w15:restartNumberingAfterBreak="0">
+  <w:abstractNum w:abstractNumId="16" w15:restartNumberingAfterBreak="0">
     <w:nsid w:val="5955548D"/>
     <w:multiLevelType w:val="multilevel"/>
     <w:tmpl w:val="F2AC3ED0"/>
@@ -4980,7 +5152,7 @@
       </w:rPr>
     </w:lvl>
   </w:abstractNum>
-  <w:abstractNum w:abstractNumId="18" w15:restartNumberingAfterBreak="0">
+  <w:abstractNum w:abstractNumId="17" w15:restartNumberingAfterBreak="0">
     <w:nsid w:val="5A22170D"/>
     <w:multiLevelType w:val="multilevel"/>
     <w:tmpl w:val="2098E4FA"/>
@@ -5129,7 +5301,7 @@
       </w:rPr>
     </w:lvl>
   </w:abstractNum>
-  <w:abstractNum w:abstractNumId="19" w15:restartNumberingAfterBreak="0">
+  <w:abstractNum w:abstractNumId="18" w15:restartNumberingAfterBreak="0">
     <w:nsid w:val="5B7E4846"/>
     <w:multiLevelType w:val="multilevel"/>
     <w:tmpl w:val="E3F848F8"/>
@@ -5278,7 +5450,7 @@
       </w:rPr>
     </w:lvl>
   </w:abstractNum>
-  <w:abstractNum w:abstractNumId="20" w15:restartNumberingAfterBreak="0">
+  <w:abstractNum w:abstractNumId="19" w15:restartNumberingAfterBreak="0">
     <w:nsid w:val="5BCC7D6B"/>
     <w:multiLevelType w:val="multilevel"/>
     <w:tmpl w:val="7BF4E34A"/>
@@ -5427,7 +5599,7 @@
       </w:rPr>
     </w:lvl>
   </w:abstractNum>
-  <w:abstractNum w:abstractNumId="21" w15:restartNumberingAfterBreak="0">
+  <w:abstractNum w:abstractNumId="20" w15:restartNumberingAfterBreak="0">
     <w:nsid w:val="646411B9"/>
     <w:multiLevelType w:val="multilevel"/>
     <w:tmpl w:val="4760B5F6"/>
@@ -5576,7 +5748,7 @@
       </w:rPr>
     </w:lvl>
   </w:abstractNum>
-  <w:abstractNum w:abstractNumId="22" w15:restartNumberingAfterBreak="0">
+  <w:abstractNum w:abstractNumId="21" w15:restartNumberingAfterBreak="0">
     <w:nsid w:val="6B350E7A"/>
     <w:multiLevelType w:val="multilevel"/>
     <w:tmpl w:val="0082D334"/>
@@ -5725,156 +5897,7 @@
       </w:rPr>
     </w:lvl>
   </w:abstractNum>
-  <w:abstractNum w:abstractNumId="23" w15:restartNumberingAfterBreak="0">
-    <w:nsid w:val="6DCD17BC"/>
-    <w:multiLevelType w:val="multilevel"/>
-    <w:tmpl w:val="65A01D98"/>
-    <w:lvl w:ilvl="0">
-      <w:start w:val="1"/>
-      <w:numFmt w:val="bullet"/>
-      <w:lvlText w:val=""/>
-      <w:lvlJc w:val="left"/>
-      <w:pPr>
-        <w:tabs>
-          <w:tab w:val="num" w:pos="720"/>
-        </w:tabs>
-        <w:ind w:left="720" w:hanging="360"/>
-      </w:pPr>
-      <w:rPr>
-        <w:rFonts w:ascii="Symbol" w:hAnsi="Symbol" w:hint="default"/>
-        <w:sz w:val="20"/>
-      </w:rPr>
-    </w:lvl>
-    <w:lvl w:ilvl="1" w:tentative="1">
-      <w:start w:val="1"/>
-      <w:numFmt w:val="bullet"/>
-      <w:lvlText w:val=""/>
-      <w:lvlJc w:val="left"/>
-      <w:pPr>
-        <w:tabs>
-          <w:tab w:val="num" w:pos="1440"/>
-        </w:tabs>
-        <w:ind w:left="1440" w:hanging="360"/>
-      </w:pPr>
-      <w:rPr>
-        <w:rFonts w:ascii="Symbol" w:hAnsi="Symbol" w:hint="default"/>
-        <w:sz w:val="20"/>
-      </w:rPr>
-    </w:lvl>
-    <w:lvl w:ilvl="2" w:tentative="1">
-      <w:start w:val="1"/>
-      <w:numFmt w:val="bullet"/>
-      <w:lvlText w:val=""/>
-      <w:lvlJc w:val="left"/>
-      <w:pPr>
-        <w:tabs>
-          <w:tab w:val="num" w:pos="2160"/>
-        </w:tabs>
-        <w:ind w:left="2160" w:hanging="360"/>
-      </w:pPr>
-      <w:rPr>
-        <w:rFonts w:ascii="Symbol" w:hAnsi="Symbol" w:hint="default"/>
-        <w:sz w:val="20"/>
-      </w:rPr>
-    </w:lvl>
-    <w:lvl w:ilvl="3" w:tentative="1">
-      <w:start w:val="1"/>
-      <w:numFmt w:val="bullet"/>
-      <w:lvlText w:val=""/>
-      <w:lvlJc w:val="left"/>
-      <w:pPr>
-        <w:tabs>
-          <w:tab w:val="num" w:pos="2880"/>
-        </w:tabs>
-        <w:ind w:left="2880" w:hanging="360"/>
-      </w:pPr>
-      <w:rPr>
-        <w:rFonts w:ascii="Symbol" w:hAnsi="Symbol" w:hint="default"/>
-        <w:sz w:val="20"/>
-      </w:rPr>
-    </w:lvl>
-    <w:lvl w:ilvl="4" w:tentative="1">
-      <w:start w:val="1"/>
-      <w:numFmt w:val="bullet"/>
-      <w:lvlText w:val=""/>
-      <w:lvlJc w:val="left"/>
-      <w:pPr>
-        <w:tabs>
-          <w:tab w:val="num" w:pos="3600"/>
-        </w:tabs>
-        <w:ind w:left="3600" w:hanging="360"/>
-      </w:pPr>
-      <w:rPr>
-        <w:rFonts w:ascii="Symbol" w:hAnsi="Symbol" w:hint="default"/>
-        <w:sz w:val="20"/>
-      </w:rPr>
-    </w:lvl>
-    <w:lvl w:ilvl="5" w:tentative="1">
-      <w:start w:val="1"/>
-      <w:numFmt w:val="bullet"/>
-      <w:lvlText w:val=""/>
-      <w:lvlJc w:val="left"/>
-      <w:pPr>
-        <w:tabs>
-          <w:tab w:val="num" w:pos="4320"/>
-        </w:tabs>
-        <w:ind w:left="4320" w:hanging="360"/>
-      </w:pPr>
-      <w:rPr>
-        <w:rFonts w:ascii="Symbol" w:hAnsi="Symbol" w:hint="default"/>
-        <w:sz w:val="20"/>
-      </w:rPr>
-    </w:lvl>
-    <w:lvl w:ilvl="6" w:tentative="1">
-      <w:start w:val="1"/>
-      <w:numFmt w:val="bullet"/>
-      <w:lvlText w:val=""/>
-      <w:lvlJc w:val="left"/>
-      <w:pPr>
-        <w:tabs>
-          <w:tab w:val="num" w:pos="5040"/>
-        </w:tabs>
-        <w:ind w:left="5040" w:hanging="360"/>
-      </w:pPr>
-      <w:rPr>
-        <w:rFonts w:ascii="Symbol" w:hAnsi="Symbol" w:hint="default"/>
-        <w:sz w:val="20"/>
-      </w:rPr>
-    </w:lvl>
-    <w:lvl w:ilvl="7" w:tentative="1">
-      <w:start w:val="1"/>
-      <w:numFmt w:val="bullet"/>
-      <w:lvlText w:val=""/>
-      <w:lvlJc w:val="left"/>
-      <w:pPr>
-        <w:tabs>
-          <w:tab w:val="num" w:pos="5760"/>
-        </w:tabs>
-        <w:ind w:left="5760" w:hanging="360"/>
-      </w:pPr>
-      <w:rPr>
-        <w:rFonts w:ascii="Symbol" w:hAnsi="Symbol" w:hint="default"/>
-        <w:sz w:val="20"/>
-      </w:rPr>
-    </w:lvl>
-    <w:lvl w:ilvl="8" w:tentative="1">
-      <w:start w:val="1"/>
-      <w:numFmt w:val="bullet"/>
-      <w:lvlText w:val=""/>
-      <w:lvlJc w:val="left"/>
-      <w:pPr>
-        <w:tabs>
-          <w:tab w:val="num" w:pos="6480"/>
-        </w:tabs>
-        <w:ind w:left="6480" w:hanging="360"/>
-      </w:pPr>
-      <w:rPr>
-        <w:rFonts w:ascii="Symbol" w:hAnsi="Symbol" w:hint="default"/>
-        <w:sz w:val="20"/>
-      </w:rPr>
-    </w:lvl>
-  </w:abstractNum>
-  <w:abstractNum w:abstractNumId="24" w15:restartNumberingAfterBreak="0">
+  <w:abstractNum w:abstractNumId="22" w15:restartNumberingAfterBreak="0">
     <w:nsid w:val="6E312D81"/>
     <w:multiLevelType w:val="multilevel"/>
     <w:tmpl w:val="C3202FE8"/>
@@ -6023,7 +6046,7 @@
       </w:rPr>
     </w:lvl>
   </w:abstractNum>
-  <w:abstractNum w:abstractNumId="25" w15:restartNumberingAfterBreak="0">
+  <w:abstractNum w:abstractNumId="23" w15:restartNumberingAfterBreak="0">
     <w:nsid w:val="6FDD3BAC"/>
     <w:multiLevelType w:val="multilevel"/>
     <w:tmpl w:val="FFE25032"/>
@@ -6172,7 +6195,7 @@
       </w:rPr>
     </w:lvl>
   </w:abstractNum>
-  <w:abstractNum w:abstractNumId="26" w15:restartNumberingAfterBreak="0">
+  <w:abstractNum w:abstractNumId="24" w15:restartNumberingAfterBreak="0">
     <w:nsid w:val="709C6BA4"/>
     <w:multiLevelType w:val="multilevel"/>
     <w:tmpl w:val="6282AEF8"/>
@@ -6321,7 +6344,7 @@
       </w:rPr>
     </w:lvl>
   </w:abstractNum>
-  <w:abstractNum w:abstractNumId="27" w15:restartNumberingAfterBreak="0">
+  <w:abstractNum w:abstractNumId="25" w15:restartNumberingAfterBreak="0">
     <w:nsid w:val="7192431D"/>
     <w:multiLevelType w:val="multilevel"/>
     <w:tmpl w:val="02ACD0B8"/>
@@ -6470,7 +6493,7 @@
       </w:rPr>
     </w:lvl>
   </w:abstractNum>
-  <w:abstractNum w:abstractNumId="28" w15:restartNumberingAfterBreak="0">
+  <w:abstractNum w:abstractNumId="26" w15:restartNumberingAfterBreak="0">
     <w:nsid w:val="71BD3138"/>
     <w:multiLevelType w:val="multilevel"/>
     <w:tmpl w:val="C6543B24"/>
@@ -6619,7 +6642,7 @@
       </w:rPr>
     </w:lvl>
   </w:abstractNum>
-  <w:abstractNum w:abstractNumId="29" w15:restartNumberingAfterBreak="0">
+  <w:abstractNum w:abstractNumId="27" w15:restartNumberingAfterBreak="0">
     <w:nsid w:val="71E35E1C"/>
     <w:multiLevelType w:val="multilevel"/>
     <w:tmpl w:val="5CB63256"/>
@@ -6768,7 +6791,7 @@
       </w:rPr>
     </w:lvl>
   </w:abstractNum>
-  <w:abstractNum w:abstractNumId="30" w15:restartNumberingAfterBreak="0">
+  <w:abstractNum w:abstractNumId="28" w15:restartNumberingAfterBreak="0">
     <w:nsid w:val="733F1B90"/>
     <w:multiLevelType w:val="multilevel"/>
     <w:tmpl w:val="0E1A75FA"/>
@@ -6917,7 +6940,7 @@
       </w:rPr>
     </w:lvl>
   </w:abstractNum>
-  <w:abstractNum w:abstractNumId="31" w15:restartNumberingAfterBreak="0">
+  <w:abstractNum w:abstractNumId="29" w15:restartNumberingAfterBreak="0">
     <w:nsid w:val="73C178A5"/>
     <w:multiLevelType w:val="multilevel"/>
     <w:tmpl w:val="3356B5BA"/>
@@ -7066,7 +7089,7 @@
       </w:rPr>
     </w:lvl>
   </w:abstractNum>
-  <w:abstractNum w:abstractNumId="32" w15:restartNumberingAfterBreak="0">
+  <w:abstractNum w:abstractNumId="30" w15:restartNumberingAfterBreak="0">
     <w:nsid w:val="78F40C23"/>
     <w:multiLevelType w:val="multilevel"/>
     <w:tmpl w:val="A13CE838"/>
@@ -7216,103 +7239,97 @@
     </w:lvl>
   </w:abstractNum>
   <w:num w:numId="1" w16cid:durableId="2099137447">
-    <w:abstractNumId w:val="12"/>
+    <w:abstractNumId w:val="11"/>
   </w:num>
   <w:num w:numId="2" w16cid:durableId="847136735">
-    <w:abstractNumId w:val="11"/>
+    <w:abstractNumId w:val="10"/>
   </w:num>
   <w:num w:numId="3" w16cid:durableId="1753234739">
-    <w:abstractNumId w:val="6"/>
+    <w:abstractNumId w:val="5"/>
   </w:num>
   <w:num w:numId="4" w16cid:durableId="1648243478">
+    <w:abstractNumId w:val="23"/>
+  </w:num>
+  <w:num w:numId="5" w16cid:durableId="548876651">
+    <w:abstractNumId w:val="17"/>
+  </w:num>
+  <w:num w:numId="6" w16cid:durableId="1047490060">
+    <w:abstractNumId w:val="19"/>
+  </w:num>
+  <w:num w:numId="7" w16cid:durableId="419839449">
+    <w:abstractNumId w:val="21"/>
+  </w:num>
+  <w:num w:numId="8" w16cid:durableId="304433239">
+    <w:abstractNumId w:val="18"/>
+  </w:num>
+  <w:num w:numId="9" w16cid:durableId="2068869635">
+    <w:abstractNumId w:val="16"/>
+  </w:num>
+  <w:num w:numId="10" w16cid:durableId="278953346">
+    <w:abstractNumId w:val="13"/>
+  </w:num>
+  <w:num w:numId="11" w16cid:durableId="821046910">
+    <w:abstractNumId w:val="27"/>
+  </w:num>
+  <w:num w:numId="12" w16cid:durableId="1774397737">
+    <w:abstractNumId w:val="4"/>
+  </w:num>
+  <w:num w:numId="13" w16cid:durableId="858667642">
     <w:abstractNumId w:val="25"/>
   </w:num>
-  <w:num w:numId="5" w16cid:durableId="548876651">
-    <w:abstractNumId w:val="18"/>
-  </w:num>
-  <w:num w:numId="6" w16cid:durableId="1047490060">
-    <w:abstractNumId w:val="20"/>
-  </w:num>
-  <w:num w:numId="7" w16cid:durableId="419839449">
-    <w:abstractNumId w:val="22"/>
-  </w:num>
-  <w:num w:numId="8" w16cid:durableId="304433239">
-    <w:abstractNumId w:val="19"/>
-  </w:num>
-  <w:num w:numId="9" w16cid:durableId="2068869635">
-    <w:abstractNumId w:val="17"/>
-  </w:num>
-  <w:num w:numId="10" w16cid:durableId="278953346">
-    <w:abstractNumId w:val="14"/>
-  </w:num>
-  <w:num w:numId="11" w16cid:durableId="821046910">
-    <w:abstractNumId w:val="29"/>
-  </w:num>
-  <w:num w:numId="12" w16cid:durableId="1774397737">
-    <w:abstractNumId w:val="5"/>
-  </w:num>
-  <w:num w:numId="13" w16cid:durableId="858667642">
-    <w:abstractNumId w:val="27"/>
-  </w:num>
   <w:num w:numId="14" w16cid:durableId="693533678">
-    <w:abstractNumId w:val="4"/>
+    <w:abstractNumId w:val="3"/>
   </w:num>
   <w:num w:numId="15" w16cid:durableId="785927349">
-    <w:abstractNumId w:val="30"/>
+    <w:abstractNumId w:val="28"/>
   </w:num>
   <w:num w:numId="16" w16cid:durableId="2129346832">
-    <w:abstractNumId w:val="9"/>
+    <w:abstractNumId w:val="8"/>
   </w:num>
   <w:num w:numId="17" w16cid:durableId="1176841785">
-    <w:abstractNumId w:val="32"/>
+    <w:abstractNumId w:val="30"/>
   </w:num>
   <w:num w:numId="18" w16cid:durableId="876820939">
     <w:abstractNumId w:val="2"/>
   </w:num>
   <w:num w:numId="19" w16cid:durableId="1495532669">
-    <w:abstractNumId w:val="13"/>
+    <w:abstractNumId w:val="12"/>
   </w:num>
   <w:num w:numId="20" w16cid:durableId="32506959">
-    <w:abstractNumId w:val="21"/>
+    <w:abstractNumId w:val="20"/>
   </w:num>
   <w:num w:numId="21" w16cid:durableId="200168178">
-    <w:abstractNumId w:val="28"/>
+    <w:abstractNumId w:val="26"/>
   </w:num>
   <w:num w:numId="22" w16cid:durableId="1554997531">
+    <w:abstractNumId w:val="14"/>
+  </w:num>
+  <w:num w:numId="23" w16cid:durableId="483471841">
+    <w:abstractNumId w:val="22"/>
+  </w:num>
+  <w:num w:numId="24" w16cid:durableId="130556901">
     <w:abstractNumId w:val="15"/>
   </w:num>
-  <w:num w:numId="23" w16cid:durableId="483471841">
-    <w:abstractNumId w:val="24"/>
-  </w:num>
-  <w:num w:numId="24" w16cid:durableId="130556901">
-    <w:abstractNumId w:val="16"/>
-  </w:num>
   <w:num w:numId="25" w16cid:durableId="932054772">
-    <w:abstractNumId w:val="31"/>
+    <w:abstractNumId w:val="29"/>
   </w:num>
   <w:num w:numId="26" w16cid:durableId="1339500959">
-    <w:abstractNumId w:val="10"/>
+    <w:abstractNumId w:val="9"/>
   </w:num>
   <w:num w:numId="27" w16cid:durableId="1826966436">
     <w:abstractNumId w:val="0"/>
   </w:num>
   <w:num w:numId="28" w16cid:durableId="2012029059">
-    <w:abstractNumId w:val="8"/>
+    <w:abstractNumId w:val="7"/>
   </w:num>
   <w:num w:numId="29" w16cid:durableId="1993950231">
-    <w:abstractNumId w:val="26"/>
+    <w:abstractNumId w:val="24"/>
   </w:num>
   <w:num w:numId="30" w16cid:durableId="785392199">
-    <w:abstractNumId w:val="7"/>
+    <w:abstractNumId w:val="6"/>
   </w:num>
   <w:num w:numId="31" w16cid:durableId="1170679399">
     <w:abstractNumId w:val="1"/>
-  </w:num>
-  <w:num w:numId="32" w16cid:durableId="373312500">
-    <w:abstractNumId w:val="3"/>
-  </w:num>
-  <w:num w:numId="33" w16cid:durableId="141309268">
-    <w:abstractNumId w:val="23"/>
   </w:num>
 </w:numbering>
 </file>
@@ -7857,23 +7874,6 @@
       <w:u w:val="single"/>
     </w:rPr>
   </w:style>
-  <w:style w:type="paragraph" w:styleId="NormalWeb">
-    <w:name w:val="Normal (Web)"/>
-    <w:basedOn w:val="Normal"/>
-    <w:uiPriority w:val="99"/>
-    <w:semiHidden/>
-    <w:unhideWhenUsed/>
-    <w:rsid w:val="001A5DFA"/>
-    <w:pPr>
-      <w:spacing w:before="100" w:beforeAutospacing="1" w:after="100" w:afterAutospacing="1" w:line="240" w:lineRule="auto"/>
-    </w:pPr>
-    <w:rPr>
-      <w:rFonts w:ascii="Times New Roman" w:eastAsia="Times New Roman" w:hAnsi="Times New Roman" w:cs="Times New Roman"/>
-      <w:kern w:val="0"/>
-      <w:sz w:val="24"/>
-      <w:szCs w:val="24"/>
-    </w:rPr>
-  </w:style>
 </w:styles>
 </file>
 

</xml_diff>